<commit_message>
thêm mắm dậm muối
</commit_message>
<xml_diff>
--- a/Kỹ năng giao tiếp.docx
+++ b/Kỹ năng giao tiếp.docx
@@ -6,7 +6,6 @@
       <w:pPr>
         <w:jc w:val="center"/>
         <w:rPr>
-          <w:rFonts w:ascii="Times New Roman" w:hAnsi="Times New Roman"/>
           <w:bCs/>
           <w:color w:val="FF0000"/>
           <w:sz w:val="28"/>
@@ -19,7 +18,6 @@
           <w:color w:val="FF0000"/>
           <w:sz w:val="28"/>
           <w:szCs w:val="28"/>
-          <w:lang w:eastAsia="en-US"/>
         </w:rPr>
         <w:drawing>
           <wp:anchor distT="0" distB="0" distL="114300" distR="114300" simplePos="0" relativeHeight="251659264" behindDoc="1" locked="0" layoutInCell="1" allowOverlap="1" wp14:anchorId="7C965CE7" wp14:editId="568D5273">
@@ -96,7 +94,6 @@
       <w:pPr>
         <w:jc w:val="center"/>
         <w:rPr>
-          <w:rFonts w:ascii="Times New Roman" w:hAnsi="Times New Roman"/>
           <w:bCs/>
           <w:sz w:val="18"/>
           <w:szCs w:val="28"/>
@@ -107,7 +104,6 @@
       <w:pPr>
         <w:jc w:val="center"/>
         <w:rPr>
-          <w:rFonts w:ascii="Times New Roman" w:hAnsi="Times New Roman"/>
           <w:b/>
           <w:bCs/>
           <w:sz w:val="34"/>
@@ -116,7 +112,6 @@
       </w:pPr>
       <w:r>
         <w:rPr>
-          <w:rFonts w:ascii="Times New Roman" w:hAnsi="Times New Roman"/>
           <w:b/>
           <w:bCs/>
           <w:sz w:val="34"/>
@@ -129,7 +124,6 @@
       <w:pPr>
         <w:jc w:val="center"/>
         <w:rPr>
-          <w:rFonts w:ascii="Times New Roman" w:hAnsi="Times New Roman"/>
           <w:b/>
           <w:bCs/>
           <w:sz w:val="34"/>
@@ -139,7 +133,6 @@
       </w:pPr>
       <w:r>
         <w:rPr>
-          <w:rFonts w:ascii="Times New Roman" w:hAnsi="Times New Roman"/>
           <w:b/>
           <w:bCs/>
           <w:sz w:val="34"/>
@@ -149,7 +142,6 @@
       </w:r>
       <w:r>
         <w:rPr>
-          <w:rFonts w:ascii="Times New Roman" w:hAnsi="Times New Roman"/>
           <w:b/>
           <w:bCs/>
           <w:sz w:val="34"/>
@@ -163,7 +155,6 @@
       <w:pPr>
         <w:jc w:val="center"/>
         <w:rPr>
-          <w:rFonts w:ascii="Times New Roman" w:hAnsi="Times New Roman"/>
           <w:b/>
           <w:bCs/>
           <w:sz w:val="56"/>
@@ -175,7 +166,6 @@
       <w:pPr>
         <w:jc w:val="center"/>
         <w:rPr>
-          <w:rFonts w:ascii="Times New Roman" w:hAnsi="Times New Roman"/>
           <w:b/>
           <w:bCs/>
           <w:sz w:val="38"/>
@@ -187,7 +177,6 @@
       <w:pPr>
         <w:jc w:val="center"/>
         <w:rPr>
-          <w:rFonts w:ascii="Times New Roman" w:hAnsi="Times New Roman"/>
           <w:b/>
           <w:bCs/>
           <w:sz w:val="22"/>
@@ -200,7 +189,6 @@
         <w:spacing w:before="120" w:after="120"/>
         <w:jc w:val="center"/>
         <w:rPr>
-          <w:rFonts w:ascii="Times New Roman" w:hAnsi="Times New Roman"/>
           <w:b/>
           <w:bCs/>
           <w:sz w:val="38"/>
@@ -210,7 +198,6 @@
       </w:pPr>
       <w:r>
         <w:rPr>
-          <w:rFonts w:ascii="Times New Roman" w:hAnsi="Times New Roman"/>
           <w:b/>
           <w:bCs/>
           <w:sz w:val="38"/>
@@ -225,7 +212,6 @@
         <w:spacing w:before="120" w:after="120"/>
         <w:jc w:val="center"/>
         <w:rPr>
-          <w:rFonts w:ascii="Times New Roman" w:hAnsi="Times New Roman"/>
           <w:b/>
           <w:bCs/>
           <w:sz w:val="46"/>
@@ -234,7 +220,6 @@
       </w:pPr>
       <w:r>
         <w:rPr>
-          <w:rFonts w:ascii="Times New Roman" w:hAnsi="Times New Roman"/>
           <w:b/>
           <w:bCs/>
           <w:sz w:val="38"/>
@@ -248,7 +233,6 @@
         <w:spacing w:before="120" w:after="120"/>
         <w:jc w:val="center"/>
         <w:rPr>
-          <w:rFonts w:ascii="Times New Roman" w:hAnsi="Times New Roman"/>
           <w:b/>
           <w:bCs/>
           <w:sz w:val="38"/>
@@ -261,7 +245,6 @@
         <w:spacing w:before="120" w:after="120"/>
         <w:jc w:val="center"/>
         <w:rPr>
-          <w:rFonts w:ascii="Times New Roman" w:hAnsi="Times New Roman"/>
           <w:b/>
           <w:bCs/>
           <w:sz w:val="38"/>
@@ -273,7 +256,6 @@
       <w:pPr>
         <w:jc w:val="center"/>
         <w:rPr>
-          <w:rFonts w:ascii="Times New Roman" w:hAnsi="Times New Roman"/>
           <w:bCs/>
           <w:color w:val="FF0000"/>
           <w:sz w:val="40"/>
@@ -285,7 +267,6 @@
       <w:pPr>
         <w:jc w:val="center"/>
         <w:rPr>
-          <w:rFonts w:ascii="Times New Roman" w:hAnsi="Times New Roman"/>
           <w:b/>
           <w:sz w:val="46"/>
           <w:szCs w:val="40"/>
@@ -294,7 +275,7 @@
       </w:pPr>
       <w:r>
         <w:rPr>
-          <w:rFonts w:ascii="Times New Roman" w:hAnsi="Times New Roman" w:hint="eastAsia"/>
+          <w:rFonts w:hint="eastAsia"/>
           <w:b/>
           <w:sz w:val="40"/>
           <w:szCs w:val="40"/>
@@ -304,7 +285,6 @@
       </w:r>
       <w:r>
         <w:rPr>
-          <w:rFonts w:ascii="Times New Roman" w:hAnsi="Times New Roman"/>
           <w:b/>
           <w:sz w:val="40"/>
           <w:szCs w:val="40"/>
@@ -314,7 +294,7 @@
       </w:r>
       <w:r>
         <w:rPr>
-          <w:rFonts w:ascii="Times New Roman" w:hAnsi="Times New Roman" w:hint="eastAsia"/>
+          <w:rFonts w:hint="eastAsia"/>
           <w:b/>
           <w:sz w:val="40"/>
           <w:szCs w:val="40"/>
@@ -324,7 +304,6 @@
       </w:r>
       <w:r>
         <w:rPr>
-          <w:rFonts w:ascii="Times New Roman" w:hAnsi="Times New Roman"/>
           <w:b/>
           <w:sz w:val="40"/>
           <w:szCs w:val="40"/>
@@ -337,7 +316,6 @@
       <w:pPr>
         <w:ind w:firstLine="851"/>
         <w:rPr>
-          <w:rFonts w:ascii="Times New Roman" w:hAnsi="Times New Roman"/>
           <w:bCs/>
           <w:sz w:val="46"/>
           <w:szCs w:val="40"/>
@@ -348,7 +326,6 @@
       <w:pPr>
         <w:ind w:firstLine="851"/>
         <w:rPr>
-          <w:rFonts w:ascii="Times New Roman" w:hAnsi="Times New Roman"/>
           <w:bCs/>
           <w:sz w:val="46"/>
           <w:szCs w:val="40"/>
@@ -362,7 +339,6 @@
         </w:tabs>
         <w:ind w:firstLine="851"/>
         <w:rPr>
-          <w:rFonts w:ascii="Times New Roman" w:hAnsi="Times New Roman"/>
           <w:bCs/>
           <w:sz w:val="46"/>
           <w:szCs w:val="40"/>
@@ -370,7 +346,6 @@
       </w:pPr>
       <w:r>
         <w:rPr>
-          <w:rFonts w:ascii="Times New Roman" w:hAnsi="Times New Roman"/>
           <w:bCs/>
           <w:sz w:val="46"/>
           <w:szCs w:val="40"/>
@@ -379,7 +354,6 @@
       </w:r>
       <w:r>
         <w:rPr>
-          <w:rFonts w:ascii="Times New Roman" w:hAnsi="Times New Roman"/>
           <w:bCs/>
           <w:sz w:val="46"/>
           <w:szCs w:val="40"/>
@@ -395,7 +369,6 @@
         </w:tabs>
         <w:ind w:left="-284" w:firstLine="284"/>
         <w:rPr>
-          <w:rFonts w:ascii="Times New Roman" w:hAnsi="Times New Roman"/>
           <w:b/>
           <w:sz w:val="46"/>
           <w:szCs w:val="40"/>
@@ -403,7 +376,6 @@
       </w:pPr>
       <w:r>
         <w:rPr>
-          <w:rFonts w:ascii="Times New Roman" w:hAnsi="Times New Roman"/>
           <w:b/>
           <w:sz w:val="34"/>
           <w:szCs w:val="28"/>
@@ -413,7 +385,6 @@
       </w:r>
       <w:r>
         <w:rPr>
-          <w:rFonts w:ascii="Times New Roman" w:hAnsi="Times New Roman"/>
           <w:b/>
           <w:sz w:val="46"/>
           <w:szCs w:val="40"/>
@@ -422,7 +393,6 @@
       </w:r>
       <w:r>
         <w:rPr>
-          <w:rFonts w:ascii="Times New Roman" w:hAnsi="Times New Roman"/>
           <w:b/>
           <w:sz w:val="46"/>
           <w:szCs w:val="40"/>
@@ -431,7 +401,6 @@
       </w:r>
       <w:r>
         <w:rPr>
-          <w:rFonts w:ascii="Times New Roman" w:hAnsi="Times New Roman"/>
           <w:b/>
           <w:sz w:val="46"/>
           <w:szCs w:val="40"/>
@@ -446,7 +415,6 @@
           <w:tab w:val="left" w:pos="3780"/>
         </w:tabs>
         <w:rPr>
-          <w:rFonts w:ascii="Times New Roman" w:hAnsi="Times New Roman"/>
           <w:bCs/>
           <w:sz w:val="34"/>
           <w:szCs w:val="28"/>
@@ -454,7 +422,6 @@
       </w:pPr>
       <w:r>
         <w:rPr>
-          <w:rFonts w:ascii="Times New Roman" w:hAnsi="Times New Roman"/>
           <w:b/>
           <w:bCs/>
           <w:sz w:val="34"/>
@@ -465,7 +432,6 @@
       </w:r>
       <w:r>
         <w:rPr>
-          <w:rFonts w:ascii="Times New Roman" w:hAnsi="Times New Roman"/>
           <w:bCs/>
           <w:sz w:val="34"/>
           <w:szCs w:val="28"/>
@@ -485,7 +451,6 @@
         </w:tabs>
         <w:ind w:hanging="1004"/>
         <w:rPr>
-          <w:rFonts w:ascii="Times New Roman" w:hAnsi="Times New Roman"/>
           <w:bCs/>
           <w:sz w:val="34"/>
           <w:szCs w:val="28"/>
@@ -493,7 +458,6 @@
       </w:pPr>
       <w:r>
         <w:rPr>
-          <w:rFonts w:ascii="Times New Roman" w:hAnsi="Times New Roman"/>
           <w:bCs/>
           <w:sz w:val="34"/>
           <w:szCs w:val="28"/>
@@ -513,7 +477,6 @@
         </w:tabs>
         <w:ind w:hanging="1004"/>
         <w:rPr>
-          <w:rFonts w:ascii="Times New Roman" w:hAnsi="Times New Roman"/>
           <w:bCs/>
           <w:sz w:val="34"/>
           <w:szCs w:val="28"/>
@@ -521,7 +484,6 @@
       </w:pPr>
       <w:r>
         <w:rPr>
-          <w:rFonts w:ascii="Times New Roman" w:hAnsi="Times New Roman"/>
           <w:bCs/>
           <w:sz w:val="34"/>
           <w:szCs w:val="28"/>
@@ -541,7 +503,6 @@
         </w:tabs>
         <w:ind w:hanging="1004"/>
         <w:rPr>
-          <w:rFonts w:ascii="Times New Roman" w:hAnsi="Times New Roman"/>
           <w:bCs/>
           <w:sz w:val="34"/>
           <w:szCs w:val="28"/>
@@ -549,11 +510,11 @@
       </w:pPr>
       <w:r>
         <w:rPr>
-          <w:rFonts w:ascii="Times New Roman" w:hAnsi="Times New Roman"/>
           <w:bCs/>
           <w:sz w:val="34"/>
           <w:szCs w:val="28"/>
         </w:rPr>
+        <w:lastRenderedPageBreak/>
         <w:t>DH52200768_Lê Hoàng Huy</w:t>
       </w:r>
     </w:p>
@@ -565,7 +526,6 @@
         </w:tabs>
         <w:ind w:left="2552"/>
         <w:rPr>
-          <w:rFonts w:ascii="Times New Roman" w:hAnsi="Times New Roman"/>
           <w:bCs/>
           <w:sz w:val="34"/>
           <w:szCs w:val="28"/>
@@ -581,7 +541,6 @@
         </w:tabs>
         <w:ind w:firstLine="851"/>
         <w:rPr>
-          <w:rFonts w:ascii="Times New Roman" w:hAnsi="Times New Roman"/>
           <w:bCs/>
           <w:sz w:val="32"/>
           <w:szCs w:val="28"/>
@@ -590,7 +549,6 @@
       </w:pPr>
       <w:r>
         <w:rPr>
-          <w:rFonts w:ascii="Times New Roman" w:hAnsi="Times New Roman"/>
           <w:bCs/>
           <w:sz w:val="32"/>
           <w:szCs w:val="28"/>
@@ -599,7 +557,6 @@
       </w:r>
       <w:r>
         <w:rPr>
-          <w:rFonts w:ascii="Times New Roman" w:hAnsi="Times New Roman"/>
           <w:bCs/>
           <w:sz w:val="32"/>
           <w:szCs w:val="28"/>
@@ -615,7 +572,6 @@
         </w:tabs>
         <w:ind w:firstLine="851"/>
         <w:rPr>
-          <w:rFonts w:ascii="Times New Roman" w:hAnsi="Times New Roman"/>
           <w:bCs/>
           <w:sz w:val="32"/>
           <w:szCs w:val="28"/>
@@ -629,7 +585,6 @@
         </w:tabs>
         <w:ind w:firstLine="851"/>
         <w:rPr>
-          <w:rFonts w:ascii="Times New Roman" w:hAnsi="Times New Roman"/>
           <w:bCs/>
           <w:sz w:val="32"/>
           <w:szCs w:val="28"/>
@@ -643,7 +598,6 @@
         </w:tabs>
         <w:ind w:firstLine="851"/>
         <w:rPr>
-          <w:rFonts w:ascii="Times New Roman" w:hAnsi="Times New Roman"/>
           <w:bCs/>
           <w:sz w:val="32"/>
           <w:szCs w:val="28"/>
@@ -651,7 +605,6 @@
       </w:pPr>
       <w:r>
         <w:rPr>
-          <w:rFonts w:ascii="Times New Roman" w:hAnsi="Times New Roman"/>
           <w:bCs/>
           <w:sz w:val="32"/>
           <w:szCs w:val="28"/>
@@ -667,7 +620,6 @@
         <w:ind w:firstLine="851"/>
         <w:jc w:val="center"/>
         <w:rPr>
-          <w:rFonts w:ascii="Times New Roman" w:hAnsi="Times New Roman"/>
           <w:b/>
           <w:bCs/>
           <w:i/>
@@ -684,7 +636,6 @@
         <w:ind w:firstLine="851"/>
         <w:jc w:val="center"/>
         <w:rPr>
-          <w:rFonts w:ascii="Times New Roman" w:hAnsi="Times New Roman"/>
           <w:b/>
           <w:bCs/>
           <w:i/>
@@ -701,7 +652,6 @@
         <w:ind w:firstLine="851"/>
         <w:jc w:val="center"/>
         <w:rPr>
-          <w:rFonts w:ascii="Times New Roman" w:hAnsi="Times New Roman"/>
           <w:b/>
           <w:bCs/>
           <w:i/>
@@ -719,7 +669,6 @@
         <w:ind w:firstLine="851"/>
         <w:jc w:val="center"/>
         <w:rPr>
-          <w:rFonts w:ascii="Times New Roman" w:hAnsi="Times New Roman"/>
           <w:b/>
           <w:bCs/>
           <w:i/>
@@ -737,7 +686,6 @@
         <w:ind w:firstLine="851"/>
         <w:jc w:val="center"/>
         <w:rPr>
-          <w:rFonts w:ascii="Times New Roman" w:hAnsi="Times New Roman"/>
           <w:b/>
           <w:bCs/>
           <w:i/>
@@ -755,14 +703,12 @@
         <w:ind w:firstLine="851"/>
         <w:jc w:val="center"/>
         <w:rPr>
-          <w:rFonts w:ascii="Times New Roman" w:hAnsi="Times New Roman"/>
           <w:sz w:val="28"/>
           <w:szCs w:val="28"/>
         </w:rPr>
       </w:pPr>
       <w:r>
         <w:rPr>
-          <w:rFonts w:ascii="Times New Roman" w:hAnsi="Times New Roman"/>
           <w:i/>
           <w:sz w:val="32"/>
           <w:szCs w:val="28"/>
@@ -771,7 +717,6 @@
       </w:r>
       <w:r>
         <w:rPr>
-          <w:rFonts w:ascii="Times New Roman" w:hAnsi="Times New Roman"/>
           <w:i/>
           <w:sz w:val="32"/>
           <w:szCs w:val="28"/>
@@ -781,7 +726,6 @@
       </w:r>
       <w:r>
         <w:rPr>
-          <w:rFonts w:ascii="Times New Roman" w:hAnsi="Times New Roman"/>
           <w:i/>
           <w:sz w:val="32"/>
           <w:szCs w:val="28"/>
@@ -790,7 +734,6 @@
       </w:r>
       <w:r>
         <w:rPr>
-          <w:rFonts w:ascii="Times New Roman" w:hAnsi="Times New Roman"/>
           <w:i/>
           <w:sz w:val="32"/>
           <w:szCs w:val="28"/>
@@ -800,7 +743,6 @@
       </w:r>
       <w:r>
         <w:rPr>
-          <w:rFonts w:ascii="Times New Roman" w:hAnsi="Times New Roman"/>
           <w:i/>
           <w:sz w:val="32"/>
           <w:szCs w:val="28"/>
@@ -809,7 +751,6 @@
       </w:r>
       <w:r>
         <w:rPr>
-          <w:rFonts w:ascii="Times New Roman" w:hAnsi="Times New Roman"/>
           <w:i/>
           <w:sz w:val="32"/>
           <w:szCs w:val="28"/>
@@ -819,14 +760,826 @@
       </w:r>
       <w:r>
         <w:rPr>
-          <w:rFonts w:ascii="Times New Roman" w:hAnsi="Times New Roman"/>
           <w:sz w:val="28"/>
           <w:szCs w:val="28"/>
         </w:rPr>
         <w:tab/>
       </w:r>
     </w:p>
-    <w:p/>
+    <w:p>
+      <w:pPr>
+        <w:jc w:val="center"/>
+        <w:rPr>
+          <w:b/>
+          <w:bCs/>
+          <w:sz w:val="36"/>
+          <w:szCs w:val="36"/>
+          <w:lang w:val="en-US"/>
+        </w:rPr>
+      </w:pPr>
+      <w:r>
+        <w:rPr>
+          <w:b/>
+          <w:bCs/>
+          <w:sz w:val="36"/>
+          <w:szCs w:val="36"/>
+          <w:lang w:val="en-US"/>
+        </w:rPr>
+        <w:t>MỤC LỤC</w:t>
+      </w:r>
+    </w:p>
+    <w:p>
+      <w:pPr>
+        <w:spacing w:after="160" w:line="278" w:lineRule="auto"/>
+        <w:rPr>
+          <w:b/>
+          <w:bCs/>
+          <w:sz w:val="36"/>
+          <w:szCs w:val="36"/>
+          <w:lang w:val="en-US"/>
+        </w:rPr>
+      </w:pPr>
+      <w:r>
+        <w:rPr>
+          <w:b/>
+          <w:bCs/>
+          <w:sz w:val="36"/>
+          <w:szCs w:val="36"/>
+          <w:lang w:val="en-US"/>
+        </w:rPr>
+        <w:br w:type="page"/>
+      </w:r>
+    </w:p>
+    <w:p>
+      <w:pPr>
+        <w:jc w:val="both"/>
+        <w:rPr>
+          <w:b/>
+          <w:bCs/>
+          <w:sz w:val="28"/>
+          <w:szCs w:val="28"/>
+          <w:lang w:val="en-US"/>
+        </w:rPr>
+      </w:pPr>
+      <w:r>
+        <w:rPr>
+          <w:b/>
+          <w:bCs/>
+          <w:sz w:val="28"/>
+          <w:szCs w:val="28"/>
+          <w:lang w:val="en-US"/>
+        </w:rPr>
+        <w:lastRenderedPageBreak/>
+        <w:t>ƯU NHƯỢC ĐIỂM CỦA CÁC PHONG CÁCH GIAO TIẾP - VẬN DỤNG VÀO THỰC TIỄN GIAO TIẾP CỦA CÁ NHÂN</w:t>
+      </w:r>
+    </w:p>
+    <w:p>
+      <w:pPr>
+        <w:jc w:val="both"/>
+        <w:rPr>
+          <w:b/>
+          <w:bCs/>
+          <w:sz w:val="28"/>
+          <w:szCs w:val="28"/>
+          <w:lang w:val="en-US"/>
+        </w:rPr>
+      </w:pPr>
+    </w:p>
+    <w:p>
+      <w:pPr>
+        <w:jc w:val="both"/>
+        <w:rPr>
+          <w:b/>
+          <w:bCs/>
+          <w:sz w:val="28"/>
+          <w:szCs w:val="28"/>
+          <w:lang w:val="en-US"/>
+        </w:rPr>
+      </w:pPr>
+      <w:r>
+        <w:rPr>
+          <w:b/>
+          <w:bCs/>
+          <w:sz w:val="28"/>
+          <w:szCs w:val="28"/>
+          <w:lang w:val="en-US"/>
+        </w:rPr>
+        <w:t>ADVANTAGES AND DISADVANTAGES OF DIFFERENT COMMUNICATION STYLES - APPLICATION TO PERSONAL COMMUNICATION PRACTICE</w:t>
+      </w:r>
+    </w:p>
+    <w:p>
+      <w:pPr>
+        <w:jc w:val="both"/>
+        <w:rPr>
+          <w:b/>
+          <w:bCs/>
+          <w:sz w:val="28"/>
+          <w:szCs w:val="28"/>
+          <w:lang w:val="en-US"/>
+        </w:rPr>
+      </w:pPr>
+    </w:p>
+    <w:p>
+      <w:pPr>
+        <w:rPr>
+          <w:b/>
+          <w:bCs/>
+          <w:lang w:val="en-US"/>
+        </w:rPr>
+      </w:pPr>
+      <w:r>
+        <w:rPr>
+          <w:b/>
+          <w:bCs/>
+          <w:sz w:val="24"/>
+        </w:rPr>
+        <w:t>Thông tin tác giả:</w:t>
+      </w:r>
+    </w:p>
+    <w:p>
+      <w:pPr>
+        <w:rPr>
+          <w:b/>
+          <w:bCs/>
+          <w:vertAlign w:val="superscript"/>
+          <w:lang w:val="en-US"/>
+        </w:rPr>
+      </w:pPr>
+      <w:r>
+        <w:rPr>
+          <w:b/>
+          <w:bCs/>
+          <w:lang w:val="en-US"/>
+        </w:rPr>
+        <w:t>Phạm Hữu Nghĩa</w:t>
+      </w:r>
+      <w:r>
+        <w:rPr>
+          <w:b/>
+          <w:bCs/>
+          <w:vertAlign w:val="superscript"/>
+          <w:lang w:val="en-US"/>
+        </w:rPr>
+        <w:t>1</w:t>
+      </w:r>
+      <w:r>
+        <w:rPr>
+          <w:b/>
+          <w:bCs/>
+          <w:lang w:val="en-US"/>
+        </w:rPr>
+        <w:t>, Phạm Quốc Huy</w:t>
+      </w:r>
+      <w:r>
+        <w:rPr>
+          <w:b/>
+          <w:bCs/>
+          <w:vertAlign w:val="superscript"/>
+          <w:lang w:val="en-US"/>
+        </w:rPr>
+        <w:t>2</w:t>
+      </w:r>
+      <w:r>
+        <w:rPr>
+          <w:b/>
+          <w:bCs/>
+          <w:lang w:val="en-US"/>
+        </w:rPr>
+        <w:t xml:space="preserve"> và</w:t>
+      </w:r>
+      <w:r>
+        <w:rPr>
+          <w:b/>
+          <w:bCs/>
+          <w:lang w:val="en-US"/>
+        </w:rPr>
+        <w:t xml:space="preserve"> Lê Hoàng Huy</w:t>
+      </w:r>
+      <w:r>
+        <w:rPr>
+          <w:b/>
+          <w:bCs/>
+          <w:vertAlign w:val="superscript"/>
+          <w:lang w:val="en-US"/>
+        </w:rPr>
+        <w:t>3</w:t>
+      </w:r>
+    </w:p>
+    <w:p>
+      <w:pPr>
+        <w:rPr>
+          <w:b/>
+          <w:bCs/>
+          <w:vertAlign w:val="superscript"/>
+          <w:lang w:val="en-US"/>
+        </w:rPr>
+      </w:pPr>
+    </w:p>
+    <w:p>
+      <w:pPr>
+        <w:rPr>
+          <w:i/>
+          <w:iCs/>
+          <w:lang w:val="en-US"/>
+        </w:rPr>
+      </w:pPr>
+      <w:r>
+        <w:rPr>
+          <w:i/>
+          <w:iCs/>
+        </w:rPr>
+        <w:t xml:space="preserve">Tác giả liên hệ: </w:t>
+      </w:r>
+    </w:p>
+    <w:p>
+      <w:pPr>
+        <w:rPr>
+          <w:i/>
+          <w:iCs/>
+          <w:lang w:val="en-US"/>
+        </w:rPr>
+      </w:pPr>
+      <w:r>
+        <w:rPr>
+          <w:i/>
+          <w:iCs/>
+          <w:vertAlign w:val="superscript"/>
+        </w:rPr>
+        <w:t>1</w:t>
+      </w:r>
+      <w:r>
+        <w:rPr>
+          <w:i/>
+          <w:iCs/>
+          <w:lang w:val="en-US"/>
+        </w:rPr>
+        <w:t>Phạm Hữu Nghĩa</w:t>
+      </w:r>
+      <w:r>
+        <w:rPr>
+          <w:i/>
+          <w:iCs/>
+        </w:rPr>
+        <w:t xml:space="preserve">, </w:t>
+      </w:r>
+      <w:r>
+        <w:rPr>
+          <w:i/>
+          <w:iCs/>
+        </w:rPr>
+        <w:t>DH52201102</w:t>
+      </w:r>
+      <w:r>
+        <w:rPr>
+          <w:i/>
+          <w:iCs/>
+        </w:rPr>
+        <w:t xml:space="preserve">, Email: </w:t>
+      </w:r>
+      <w:r>
+        <w:rPr>
+          <w:i/>
+          <w:iCs/>
+          <w:lang w:val="en-US"/>
+        </w:rPr>
+        <w:t>dh52201102</w:t>
+      </w:r>
+      <w:r>
+        <w:rPr>
+          <w:i/>
+          <w:iCs/>
+        </w:rPr>
+        <w:t>@</w:t>
+      </w:r>
+      <w:r>
+        <w:rPr>
+          <w:i/>
+          <w:iCs/>
+          <w:lang w:val="en-US"/>
+        </w:rPr>
+        <w:t>student.stu</w:t>
+      </w:r>
+      <w:r>
+        <w:rPr>
+          <w:i/>
+          <w:iCs/>
+        </w:rPr>
+        <w:t>.edu.vn</w:t>
+      </w:r>
+      <w:r>
+        <w:rPr>
+          <w:i/>
+          <w:iCs/>
+        </w:rPr>
+        <w:t xml:space="preserve"> </w:t>
+      </w:r>
+    </w:p>
+    <w:p>
+      <w:pPr>
+        <w:rPr>
+          <w:i/>
+          <w:iCs/>
+          <w:lang w:val="en-US"/>
+        </w:rPr>
+      </w:pPr>
+      <w:r>
+        <w:rPr>
+          <w:i/>
+          <w:iCs/>
+          <w:vertAlign w:val="superscript"/>
+        </w:rPr>
+        <w:t>2</w:t>
+      </w:r>
+      <w:r>
+        <w:rPr>
+          <w:i/>
+          <w:iCs/>
+          <w:lang w:val="en-US"/>
+        </w:rPr>
+        <w:t>Phạm Quốc Huy</w:t>
+      </w:r>
+      <w:r>
+        <w:rPr>
+          <w:i/>
+          <w:iCs/>
+        </w:rPr>
+        <w:t>, DH</w:t>
+      </w:r>
+      <w:r>
+        <w:rPr>
+          <w:i/>
+          <w:iCs/>
+          <w:lang w:val="en-US"/>
+        </w:rPr>
+        <w:t>52200797</w:t>
+      </w:r>
+      <w:r>
+        <w:rPr>
+          <w:i/>
+          <w:iCs/>
+        </w:rPr>
+        <w:t xml:space="preserve">, Email: </w:t>
+      </w:r>
+      <w:r>
+        <w:rPr>
+          <w:lang w:val="en-US"/>
+        </w:rPr>
+        <w:t xml:space="preserve"> </w:t>
+      </w:r>
+      <w:r>
+        <w:rPr>
+          <w:i/>
+          <w:iCs/>
+        </w:rPr>
+        <w:t>dh5220</w:t>
+      </w:r>
+      <w:r>
+        <w:rPr>
+          <w:i/>
+          <w:iCs/>
+          <w:lang w:val="en-US"/>
+        </w:rPr>
+        <w:t>0797</w:t>
+      </w:r>
+      <w:r>
+        <w:rPr>
+          <w:i/>
+          <w:iCs/>
+        </w:rPr>
+        <w:t>@</w:t>
+      </w:r>
+      <w:r>
+        <w:rPr>
+          <w:i/>
+          <w:iCs/>
+          <w:lang w:val="en-US"/>
+        </w:rPr>
+        <w:t>student.stu</w:t>
+      </w:r>
+      <w:r>
+        <w:rPr>
+          <w:i/>
+          <w:iCs/>
+        </w:rPr>
+        <w:t>.edu.vn</w:t>
+      </w:r>
+    </w:p>
+    <w:p>
+      <w:pPr>
+        <w:rPr>
+          <w:i/>
+          <w:iCs/>
+        </w:rPr>
+      </w:pPr>
+      <w:r>
+        <w:rPr>
+          <w:i/>
+          <w:iCs/>
+          <w:vertAlign w:val="superscript"/>
+        </w:rPr>
+        <w:t>3</w:t>
+      </w:r>
+      <w:r>
+        <w:rPr>
+          <w:i/>
+          <w:iCs/>
+          <w:lang w:val="en-US"/>
+        </w:rPr>
+        <w:t>Lê Hoàng Huy</w:t>
+      </w:r>
+      <w:r>
+        <w:rPr>
+          <w:i/>
+          <w:iCs/>
+        </w:rPr>
+        <w:t>, DH</w:t>
+      </w:r>
+      <w:r>
+        <w:rPr>
+          <w:i/>
+          <w:iCs/>
+          <w:lang w:val="en-US"/>
+        </w:rPr>
+        <w:t>52200768</w:t>
+      </w:r>
+      <w:r>
+        <w:rPr>
+          <w:i/>
+          <w:iCs/>
+        </w:rPr>
+        <w:t xml:space="preserve">, Email: </w:t>
+      </w:r>
+      <w:hyperlink r:id="rId6" w:history="1">
+        <w:r>
+          <w:rPr>
+            <w:rStyle w:val="Hyperlink"/>
+            <w:i/>
+            <w:iCs/>
+          </w:rPr>
+          <w:t>dh5220</w:t>
+        </w:r>
+        <w:r>
+          <w:rPr>
+            <w:rStyle w:val="Hyperlink"/>
+            <w:i/>
+            <w:iCs/>
+            <w:lang w:val="en-US"/>
+          </w:rPr>
+          <w:t>0768</w:t>
+        </w:r>
+        <w:r>
+          <w:rPr>
+            <w:rStyle w:val="Hyperlink"/>
+            <w:i/>
+            <w:iCs/>
+          </w:rPr>
+          <w:t>@</w:t>
+        </w:r>
+        <w:r>
+          <w:rPr>
+            <w:rStyle w:val="Hyperlink"/>
+            <w:i/>
+            <w:iCs/>
+            <w:lang w:val="en-US"/>
+          </w:rPr>
+          <w:t>student.stu</w:t>
+        </w:r>
+        <w:r>
+          <w:rPr>
+            <w:rStyle w:val="Hyperlink"/>
+            <w:i/>
+            <w:iCs/>
+          </w:rPr>
+          <w:t>.edu.vn</w:t>
+        </w:r>
+      </w:hyperlink>
+    </w:p>
+    <w:p>
+      <w:pPr>
+        <w:spacing w:after="160" w:line="278" w:lineRule="auto"/>
+        <w:rPr>
+          <w:i/>
+          <w:iCs/>
+        </w:rPr>
+      </w:pPr>
+      <w:r>
+        <w:rPr>
+          <w:i/>
+          <w:iCs/>
+        </w:rPr>
+        <w:br w:type="page"/>
+      </w:r>
+    </w:p>
+    <w:p>
+      <w:pPr>
+        <w:rPr>
+          <w:b/>
+          <w:bCs/>
+          <w:szCs w:val="26"/>
+          <w:lang w:val="en-US"/>
+        </w:rPr>
+      </w:pPr>
+      <w:r>
+        <w:rPr>
+          <w:b/>
+          <w:bCs/>
+          <w:szCs w:val="26"/>
+          <w:lang w:val="en-US"/>
+        </w:rPr>
+        <w:lastRenderedPageBreak/>
+        <w:t>Tóm tắt</w:t>
+      </w:r>
+    </w:p>
+    <w:p>
+      <w:pPr>
+        <w:rPr>
+          <w:i/>
+          <w:iCs/>
+          <w:szCs w:val="26"/>
+          <w:lang w:val="en-US"/>
+        </w:rPr>
+      </w:pPr>
+      <w:r>
+        <w:rPr>
+          <w:i/>
+          <w:iCs/>
+          <w:szCs w:val="26"/>
+        </w:rPr>
+        <w:t>Mục đích của tiểu luận này nhằm phân tích chi tiết ưu điểm và nhược điểm của ba phong cách giao tiếp cơ bản (Dân chủ, Độc đoán, Tự do) và từ đó rút ra nguyên tắc vận dụng linh hoạt vào thực tiễn giao tiếp của cá nhân. Tiểu luận đã sử dụng phương pháp tổng hợp và phân tích lý thuyết về tâm lý học giao tiếp để làm rõ các đặc trưng cơ bản chi phối phong cách, bao gồm tính ổn định, tính chuẩn mực và tính linh hoạt. Kết quả phân tích cho thấy không có một phong cách nào là tối ưu tuyệt đối cho mọi tình huống. Phong cách Dân chủ tạo ra sự thoải mái, khuyến khích sự độc lập, sáng tạo, nhưng dễ dẫn đến tình trạng "dân chủ quá trớn" nếu thiếu nguyên tắc. Phong cách Độc đoán hiệu quả trong các tình huống phức tạp, khẩn cấp đòi hỏi sự quyết đoán, nhưng lại hạn chế tính chủ động của người khác. Trong khi đó, phong cách Tự do mang lại sự thoải mái nhưng dễ bị đánh giá là thiếu nghiêm túc. Tiểu luận kết luận rằng, nguyên tắc quan trọng nhất trong giao tiếp cá nhân là sự linh hoạt, đòi hỏi cá nhân phải biết kết hợp cả ba phong cách tùy thuộc vào đối tượng, mục đích và tình huống cụ thể, đặc biệt là trong môi trường công việc chuyên nghiệp.</w:t>
+      </w:r>
+    </w:p>
+    <w:p>
+      <w:pPr>
+        <w:rPr>
+          <w:i/>
+          <w:iCs/>
+          <w:lang w:val="en-US"/>
+        </w:rPr>
+      </w:pPr>
+      <w:r>
+        <w:rPr>
+          <w:b/>
+          <w:bCs/>
+          <w:szCs w:val="26"/>
+          <w:lang w:val="en-US"/>
+        </w:rPr>
+        <w:t>Từ khóa:</w:t>
+      </w:r>
+      <w:r>
+        <w:rPr>
+          <w:b/>
+          <w:bCs/>
+          <w:szCs w:val="26"/>
+          <w:lang w:val="en-US"/>
+        </w:rPr>
+        <w:t xml:space="preserve"> </w:t>
+      </w:r>
+      <w:r>
+        <w:rPr>
+          <w:i/>
+          <w:iCs/>
+          <w:szCs w:val="26"/>
+          <w:lang w:val="en-US"/>
+        </w:rPr>
+        <w:t>Giao tiếp, Kỹ năng giao tiếp, Phong cách giao tiếp, Tính linh hoạt, Vận dụng.</w:t>
+      </w:r>
+    </w:p>
+    <w:p>
+      <w:pPr>
+        <w:spacing w:after="160" w:line="278" w:lineRule="auto"/>
+        <w:rPr>
+          <w:b/>
+          <w:bCs/>
+          <w:szCs w:val="26"/>
+          <w:lang w:val="en-US"/>
+        </w:rPr>
+      </w:pPr>
+      <w:r>
+        <w:rPr>
+          <w:b/>
+          <w:bCs/>
+          <w:szCs w:val="26"/>
+          <w:lang w:val="en-US"/>
+        </w:rPr>
+        <w:br w:type="page"/>
+      </w:r>
+    </w:p>
+    <w:p>
+      <w:pPr>
+        <w:rPr>
+          <w:b/>
+          <w:bCs/>
+          <w:szCs w:val="26"/>
+          <w:lang w:val="en-US"/>
+        </w:rPr>
+      </w:pPr>
+      <w:r>
+        <w:rPr>
+          <w:b/>
+          <w:bCs/>
+          <w:szCs w:val="26"/>
+          <w:lang w:val="en-US"/>
+        </w:rPr>
+        <w:lastRenderedPageBreak/>
+        <w:t>Abstract</w:t>
+      </w:r>
+    </w:p>
+    <w:p>
+      <w:pPr>
+        <w:rPr>
+          <w:i/>
+          <w:iCs/>
+          <w:szCs w:val="26"/>
+          <w:lang w:val="en-US"/>
+        </w:rPr>
+      </w:pPr>
+      <w:r>
+        <w:rPr>
+          <w:i/>
+          <w:iCs/>
+          <w:szCs w:val="26"/>
+        </w:rPr>
+        <w:t>The purpose of this essay is to analyze in detail the advantages and disadvantages of the three basic communication styles (Democracy, Arbitrariness, Freedom) and thereby draw the principle of flexible application to the practice of personal communication. The essay used a synthesis and theoretical analysis of communicative psychology to clarify the basic characteristics that govern the style, including stability, normativeness, and flexibility. The results of the analysis show that there is no one style that is absolutely optimal for every situation. The Democratic style creates comfort, encourages independence and creativity, but easily leads to "excessive democracy" if there is a lack of principles. The Authoritarian style is effective in complex, urgent situations that require assertiveness, but limits the initiative of others. Meanwhile, the Liberal style offers comfort but is easily judged as lacking in seriousness. The essay concludes that the most important principle in personal communication is flexibility, which requires the individual to know how to combine all three styles depending on the specific audience, purpose, and situation, especially in a professional work environment.</w:t>
+      </w:r>
+    </w:p>
+    <w:p>
+      <w:pPr>
+        <w:rPr>
+          <w:i/>
+          <w:iCs/>
+          <w:lang w:val="en-US"/>
+        </w:rPr>
+      </w:pPr>
+      <w:r>
+        <w:rPr>
+          <w:b/>
+          <w:bCs/>
+          <w:szCs w:val="26"/>
+          <w:lang w:val="en-US"/>
+        </w:rPr>
+        <w:t>Key words</w:t>
+      </w:r>
+      <w:r>
+        <w:rPr>
+          <w:b/>
+          <w:bCs/>
+          <w:szCs w:val="26"/>
+          <w:lang w:val="en-US"/>
+        </w:rPr>
+        <w:t>:</w:t>
+      </w:r>
+      <w:r>
+        <w:rPr>
+          <w:b/>
+          <w:bCs/>
+          <w:szCs w:val="26"/>
+          <w:lang w:val="en-US"/>
+        </w:rPr>
+        <w:t xml:space="preserve"> </w:t>
+      </w:r>
+      <w:r>
+        <w:rPr>
+          <w:i/>
+          <w:iCs/>
+          <w:szCs w:val="26"/>
+        </w:rPr>
+        <w:t>Communication, Communication Skills, Communication Style, Flexibility, Application.</w:t>
+      </w:r>
+    </w:p>
+    <w:p>
+      <w:pPr>
+        <w:spacing w:after="160" w:line="278" w:lineRule="auto"/>
+        <w:rPr>
+          <w:i/>
+          <w:iCs/>
+          <w:lang w:val="en-US"/>
+        </w:rPr>
+      </w:pPr>
+      <w:r>
+        <w:rPr>
+          <w:i/>
+          <w:iCs/>
+          <w:lang w:val="en-US"/>
+        </w:rPr>
+        <w:br w:type="page"/>
+      </w:r>
+    </w:p>
+    <w:p>
+      <w:pPr>
+        <w:pStyle w:val="Heading1"/>
+      </w:pPr>
+      <w:r>
+        <w:lastRenderedPageBreak/>
+        <w:t>Đặt vấn đề</w:t>
+      </w:r>
+    </w:p>
+    <w:p>
+      <w:pPr>
+        <w:rPr>
+          <w:lang w:val="en-US"/>
+        </w:rPr>
+      </w:pPr>
+      <w:r>
+        <w:rPr>
+          <w:lang w:val="en-US"/>
+        </w:rPr>
+        <w:t>Phong cách giao tiếp là một hệ thống những lời nói, cử chỉ, điệu bộ, động tác, các ứng xử tương đối ổn định của mỗi con người hoặc mỗi nhóm người trong giao tiếp. Trong cuộc sống, những nét riêng này dần hình thành và tạo nên bản sắc giao tiếp của mỗi cá nhân. Giao tiếp là hành vi xã hội phổ biến và hiệu quả của nó phụ thuộc lớn vào việc cá nhân có am hiểu và vận dụng linh hoạt phong cách giao tiếp hay không.</w:t>
+      </w:r>
+    </w:p>
+    <w:p>
+      <w:pPr>
+        <w:rPr>
+          <w:lang w:val="en-US"/>
+        </w:rPr>
+      </w:pPr>
+      <w:r>
+        <w:rPr>
+          <w:lang w:val="en-US"/>
+        </w:rPr>
+        <w:t>Phong cách giao tiếp có ba đặc trưng cơ bản là: tính ổn định, tính chuẩn mực và tính linh hoạt. Trong đó, tính linh hoạt nói lên sự khéo léo, mềm dẻo của mỗi con người trong giao tiếp, cho phép lời nói, cử chỉ, điệu bộ được thay đổi cho phù hợp với tình huống giao tiếp cụ thể. Khả năng này càng trở nên thiết yếu trong bối cảnh xã hội đa dạng và môi trường làm việc chuyên nghiệp, nơi cá nhân thường xuyên phải tiếp xúc với nhiều đối tượng khác nhau, trong những tình huống khác nhau.</w:t>
+      </w:r>
+    </w:p>
+    <w:p>
+      <w:pPr>
+        <w:rPr>
+          <w:lang w:val="en-US"/>
+        </w:rPr>
+      </w:pPr>
+      <w:r>
+        <w:rPr>
+          <w:lang w:val="en-US"/>
+        </w:rPr>
+        <w:t>Các nhà tâm lý học phân loại phong cách giao tiếp thành ba loại điển hình: phong cách dân chủ, phong cách độc đoán và phong cách tự do. Tuy nhiên, cả ba loại này đều có những mặt yếu và mặt mạnh. Điều này dẫn đến một yêu cầu tất yếu: không có phong cách nào là tối ưu cho mọi trường hợp.</w:t>
+      </w:r>
+    </w:p>
+    <w:p>
+      <w:pPr>
+        <w:rPr>
+          <w:lang w:val="en-US"/>
+        </w:rPr>
+      </w:pPr>
+      <w:r>
+        <w:rPr>
+          <w:lang w:val="en-US"/>
+        </w:rPr>
+        <w:t>Vì vậy, tiểu luận này được thực hiện nhằm:</w:t>
+      </w:r>
+    </w:p>
+    <w:p>
+      <w:pPr>
+        <w:numPr>
+          <w:ilvl w:val="0"/>
+          <w:numId w:val="4"/>
+        </w:numPr>
+        <w:rPr>
+          <w:lang w:val="en-US"/>
+        </w:rPr>
+      </w:pPr>
+      <w:r>
+        <w:rPr>
+          <w:lang w:val="en-US"/>
+        </w:rPr>
+        <w:t>Phân tích ưu điểm và nhược điểm chi tiết của ba phong cách giao tiếp cơ bản (dân chủ, độc đoán, tự do) dựa trên cơ sở lý thuyết.</w:t>
+      </w:r>
+    </w:p>
+    <w:p>
+      <w:pPr>
+        <w:numPr>
+          <w:ilvl w:val="0"/>
+          <w:numId w:val="4"/>
+        </w:numPr>
+        <w:rPr>
+          <w:lang w:val="en-US"/>
+        </w:rPr>
+      </w:pPr>
+      <w:r>
+        <w:rPr>
+          <w:lang w:val="en-US"/>
+        </w:rPr>
+        <w:t>Đề xuất nguyên tắc và định hướng vận dụng linh hoạt các phong cách này vào thực tiễn giao tiếp của cá nhân, nhằm đạt được hiệu quả tối ưu nhất trong mọi tình huống.</w:t>
+      </w:r>
+    </w:p>
+    <w:p>
+      <w:pPr>
+        <w:pStyle w:val="Heading1"/>
+      </w:pPr>
+      <w:r>
+        <w:t>Nội dung nghiên cứu</w:t>
+      </w:r>
+    </w:p>
+    <w:p>
+      <w:pPr>
+        <w:rPr>
+          <w:lang w:val="en-US"/>
+        </w:rPr>
+      </w:pPr>
+      <w:r>
+        <w:rPr>
+          <w:lang w:val="en-US"/>
+        </w:rPr>
+        <w:t>sad</w:t>
+      </w:r>
+    </w:p>
     <w:sectPr>
       <w:pgSz w:w="11907" w:h="16840" w:code="9"/>
       <w:pgMar w:top="1134" w:right="1134" w:bottom="1134" w:left="1871" w:header="709" w:footer="709" w:gutter="0"/>
@@ -839,6 +1592,155 @@
 <file path=word/numbering.xml><?xml version="1.0" encoding="utf-8"?>
 <w:numbering xmlns:wpc="http://schemas.microsoft.com/office/word/2010/wordprocessingCanvas" xmlns:cx="http://schemas.microsoft.com/office/drawing/2014/chartex" xmlns:cx1="http://schemas.microsoft.com/office/drawing/2015/9/8/chartex" xmlns:cx2="http://schemas.microsoft.com/office/drawing/2015/10/21/chartex" xmlns:cx3="http://schemas.microsoft.com/office/drawing/2016/5/9/chartex" xmlns:cx4="http://schemas.microsoft.com/office/drawing/2016/5/10/chartex" xmlns:cx5="http://schemas.microsoft.com/office/drawing/2016/5/11/chartex" xmlns:cx6="http://schemas.microsoft.com/office/drawing/2016/5/12/chartex" xmlns:cx7="http://schemas.microsoft.com/office/drawing/2016/5/13/chartex" xmlns:cx8="http://schemas.microsoft.com/office/drawing/2016/5/14/chartex" xmlns:mc="http://schemas.openxmlformats.org/markup-compatibility/2006" xmlns:aink="http://schemas.microsoft.com/office/drawing/2016/ink" xmlns:am3d="http://schemas.microsoft.com/office/drawing/2017/model3d" xmlns:o="urn:schemas-microsoft-com:office:office" xmlns:oel="http://schemas.microsoft.com/office/2019/extlst" xmlns:r="http://schemas.openxmlformats.org/officeDocument/2006/relationships" xmlns:m="http://schemas.openxmlformats.org/officeDocument/2006/math" xmlns:v="urn:schemas-microsoft-com:vml" xmlns:wp14="http://schemas.microsoft.com/office/word/2010/wordprocessingDrawing" xmlns:wp="http://schemas.openxmlformats.org/drawingml/2006/wordprocessingDrawing" xmlns:w10="urn:schemas-microsoft-com:office:word" xmlns:w="http://schemas.openxmlformats.org/wordprocessingml/2006/main" xmlns:w14="http://schemas.microsoft.com/office/word/2010/wordml" xmlns:w15="http://schemas.microsoft.com/office/word/2012/wordml" xmlns:w16cex="http://schemas.microsoft.com/office/word/2018/wordml/cex" xmlns:w16cid="http://schemas.microsoft.com/office/word/2016/wordml/cid" xmlns:w16="http://schemas.microsoft.com/office/word/2018/wordml" xmlns:w16du="http://schemas.microsoft.com/office/word/2023/wordml/word16du" xmlns:w16sdtdh="http://schemas.microsoft.com/office/word/2020/wordml/sdtdatahash" xmlns:w16sdtfl="http://schemas.microsoft.com/office/word/2024/wordml/sdtformatlock" xmlns:w16se="http://schemas.microsoft.com/office/word/2015/wordml/symex" xmlns:wpg="http://schemas.microsoft.com/office/word/2010/wordprocessingGroup" xmlns:wpi="http://schemas.microsoft.com/office/word/2010/wordprocessingInk" xmlns:wne="http://schemas.microsoft.com/office/word/2006/wordml" xmlns:wps="http://schemas.microsoft.com/office/word/2010/wordprocessingShape" mc:Ignorable="w14 w15 w16se w16cid w16 w16cex w16sdtdh w16sdtfl w16du wp14">
   <w:abstractNum w:abstractNumId="0" w15:restartNumberingAfterBreak="0">
+    <w:nsid w:val="07DC2AE4"/>
+    <w:multiLevelType w:val="multilevel"/>
+    <w:tmpl w:val="3CB8C3BA"/>
+    <w:lvl w:ilvl="0">
+      <w:start w:val="1"/>
+      <w:numFmt w:val="bullet"/>
+      <w:lvlText w:val=""/>
+      <w:lvlJc w:val="left"/>
+      <w:pPr>
+        <w:tabs>
+          <w:tab w:val="num" w:pos="720"/>
+        </w:tabs>
+        <w:ind w:left="720" w:hanging="360"/>
+      </w:pPr>
+      <w:rPr>
+        <w:rFonts w:ascii="Symbol" w:hAnsi="Symbol" w:hint="default"/>
+        <w:sz w:val="20"/>
+      </w:rPr>
+    </w:lvl>
+    <w:lvl w:ilvl="1" w:tentative="1">
+      <w:start w:val="1"/>
+      <w:numFmt w:val="bullet"/>
+      <w:lvlText w:val="o"/>
+      <w:lvlJc w:val="left"/>
+      <w:pPr>
+        <w:tabs>
+          <w:tab w:val="num" w:pos="1440"/>
+        </w:tabs>
+        <w:ind w:left="1440" w:hanging="360"/>
+      </w:pPr>
+      <w:rPr>
+        <w:rFonts w:ascii="Courier New" w:hAnsi="Courier New" w:hint="default"/>
+        <w:sz w:val="20"/>
+      </w:rPr>
+    </w:lvl>
+    <w:lvl w:ilvl="2" w:tentative="1">
+      <w:start w:val="1"/>
+      <w:numFmt w:val="bullet"/>
+      <w:lvlText w:val=""/>
+      <w:lvlJc w:val="left"/>
+      <w:pPr>
+        <w:tabs>
+          <w:tab w:val="num" w:pos="2160"/>
+        </w:tabs>
+        <w:ind w:left="2160" w:hanging="360"/>
+      </w:pPr>
+      <w:rPr>
+        <w:rFonts w:ascii="Wingdings" w:hAnsi="Wingdings" w:hint="default"/>
+        <w:sz w:val="20"/>
+      </w:rPr>
+    </w:lvl>
+    <w:lvl w:ilvl="3" w:tentative="1">
+      <w:start w:val="1"/>
+      <w:numFmt w:val="bullet"/>
+      <w:lvlText w:val=""/>
+      <w:lvlJc w:val="left"/>
+      <w:pPr>
+        <w:tabs>
+          <w:tab w:val="num" w:pos="2880"/>
+        </w:tabs>
+        <w:ind w:left="2880" w:hanging="360"/>
+      </w:pPr>
+      <w:rPr>
+        <w:rFonts w:ascii="Wingdings" w:hAnsi="Wingdings" w:hint="default"/>
+        <w:sz w:val="20"/>
+      </w:rPr>
+    </w:lvl>
+    <w:lvl w:ilvl="4" w:tentative="1">
+      <w:start w:val="1"/>
+      <w:numFmt w:val="bullet"/>
+      <w:lvlText w:val=""/>
+      <w:lvlJc w:val="left"/>
+      <w:pPr>
+        <w:tabs>
+          <w:tab w:val="num" w:pos="3600"/>
+        </w:tabs>
+        <w:ind w:left="3600" w:hanging="360"/>
+      </w:pPr>
+      <w:rPr>
+        <w:rFonts w:ascii="Wingdings" w:hAnsi="Wingdings" w:hint="default"/>
+        <w:sz w:val="20"/>
+      </w:rPr>
+    </w:lvl>
+    <w:lvl w:ilvl="5" w:tentative="1">
+      <w:start w:val="1"/>
+      <w:numFmt w:val="bullet"/>
+      <w:lvlText w:val=""/>
+      <w:lvlJc w:val="left"/>
+      <w:pPr>
+        <w:tabs>
+          <w:tab w:val="num" w:pos="4320"/>
+        </w:tabs>
+        <w:ind w:left="4320" w:hanging="360"/>
+      </w:pPr>
+      <w:rPr>
+        <w:rFonts w:ascii="Wingdings" w:hAnsi="Wingdings" w:hint="default"/>
+        <w:sz w:val="20"/>
+      </w:rPr>
+    </w:lvl>
+    <w:lvl w:ilvl="6" w:tentative="1">
+      <w:start w:val="1"/>
+      <w:numFmt w:val="bullet"/>
+      <w:lvlText w:val=""/>
+      <w:lvlJc w:val="left"/>
+      <w:pPr>
+        <w:tabs>
+          <w:tab w:val="num" w:pos="5040"/>
+        </w:tabs>
+        <w:ind w:left="5040" w:hanging="360"/>
+      </w:pPr>
+      <w:rPr>
+        <w:rFonts w:ascii="Wingdings" w:hAnsi="Wingdings" w:hint="default"/>
+        <w:sz w:val="20"/>
+      </w:rPr>
+    </w:lvl>
+    <w:lvl w:ilvl="7" w:tentative="1">
+      <w:start w:val="1"/>
+      <w:numFmt w:val="bullet"/>
+      <w:lvlText w:val=""/>
+      <w:lvlJc w:val="left"/>
+      <w:pPr>
+        <w:tabs>
+          <w:tab w:val="num" w:pos="5760"/>
+        </w:tabs>
+        <w:ind w:left="5760" w:hanging="360"/>
+      </w:pPr>
+      <w:rPr>
+        <w:rFonts w:ascii="Wingdings" w:hAnsi="Wingdings" w:hint="default"/>
+        <w:sz w:val="20"/>
+      </w:rPr>
+    </w:lvl>
+    <w:lvl w:ilvl="8" w:tentative="1">
+      <w:start w:val="1"/>
+      <w:numFmt w:val="bullet"/>
+      <w:lvlText w:val=""/>
+      <w:lvlJc w:val="left"/>
+      <w:pPr>
+        <w:tabs>
+          <w:tab w:val="num" w:pos="6480"/>
+        </w:tabs>
+        <w:ind w:left="6480" w:hanging="360"/>
+      </w:pPr>
+      <w:rPr>
+        <w:rFonts w:ascii="Wingdings" w:hAnsi="Wingdings" w:hint="default"/>
+        <w:sz w:val="20"/>
+      </w:rPr>
+    </w:lvl>
+  </w:abstractNum>
+  <w:abstractNum w:abstractNumId="1" w15:restartNumberingAfterBreak="0">
     <w:nsid w:val="3FD93194"/>
     <w:multiLevelType w:val="multilevel"/>
     <w:tmpl w:val="415A9872"/>
@@ -953,7 +1855,7 @@
       </w:rPr>
     </w:lvl>
   </w:abstractNum>
-  <w:abstractNum w:abstractNumId="1" w15:restartNumberingAfterBreak="0">
+  <w:abstractNum w:abstractNumId="2" w15:restartNumberingAfterBreak="0">
     <w:nsid w:val="409016C4"/>
     <w:multiLevelType w:val="hybridMultilevel"/>
     <w:tmpl w:val="15D4B1DE"/>
@@ -1039,22 +1941,22 @@
       </w:pPr>
     </w:lvl>
   </w:abstractNum>
-  <w:abstractNum w:abstractNumId="2" w15:restartNumberingAfterBreak="0">
+  <w:abstractNum w:abstractNumId="3" w15:restartNumberingAfterBreak="0">
     <w:nsid w:val="5F4D565D"/>
     <w:multiLevelType w:val="multilevel"/>
-    <w:tmpl w:val="6F743468"/>
+    <w:tmpl w:val="A93E57EA"/>
     <w:lvl w:ilvl="0">
       <w:start w:val="1"/>
       <w:numFmt w:val="decimal"/>
       <w:pStyle w:val="Heading1"/>
-      <w:lvlText w:val="Chương %1."/>
+      <w:lvlText w:val="%1."/>
       <w:lvlJc w:val="left"/>
       <w:pPr>
-        <w:ind w:left="360" w:hanging="360"/>
+        <w:ind w:left="1080" w:hanging="360"/>
       </w:pPr>
       <w:rPr>
         <w:rFonts w:hint="default"/>
-        <w:b w:val="0"/>
+        <w:b/>
         <w:bCs w:val="0"/>
         <w:i w:val="0"/>
         <w:iCs w:val="0"/>
@@ -1183,13 +2085,16 @@
     </w:lvl>
   </w:abstractNum>
   <w:num w:numId="1" w16cid:durableId="1269266452">
+    <w:abstractNumId w:val="3"/>
+  </w:num>
+  <w:num w:numId="2" w16cid:durableId="1367482479">
+    <w:abstractNumId w:val="1"/>
+  </w:num>
+  <w:num w:numId="3" w16cid:durableId="1625312429">
     <w:abstractNumId w:val="2"/>
   </w:num>
-  <w:num w:numId="2" w16cid:durableId="1367482479">
+  <w:num w:numId="4" w16cid:durableId="775751414">
     <w:abstractNumId w:val="0"/>
-  </w:num>
-  <w:num w:numId="3" w16cid:durableId="1625312429">
-    <w:abstractNumId w:val="1"/>
   </w:num>
 </w:numbering>
 </file>
@@ -1594,13 +2499,15 @@
   <w:style w:type="paragraph" w:default="1" w:styleId="Normal">
     <w:name w:val="Normal"/>
     <w:qFormat/>
-    <w:rsid w:val="00096E41"/>
+    <w:rsid w:val="00035CD9"/>
     <w:pPr>
-      <w:spacing w:after="0" w:line="240" w:lineRule="auto"/>
+      <w:spacing w:after="0" w:line="360" w:lineRule="auto"/>
+      <w:ind w:firstLine="720"/>
     </w:pPr>
     <w:rPr>
-      <w:rFonts w:ascii="VNI-Times" w:eastAsia="Times New Roman" w:hAnsi="VNI-Times" w:cs="Times New Roman"/>
+      <w:rFonts w:ascii="Times New Roman" w:eastAsia="Times New Roman" w:hAnsi="Times New Roman" w:cs="Times New Roman"/>
       <w:kern w:val="0"/>
+      <w:sz w:val="26"/>
       <w:lang w:val="vi-VN"/>
       <w14:ligatures w14:val="none"/>
     </w:rPr>
@@ -1612,23 +2519,21 @@
     <w:link w:val="Heading1Char"/>
     <w:autoRedefine/>
     <w:qFormat/>
-    <w:rsid w:val="003046E7"/>
+    <w:rsid w:val="00354298"/>
     <w:pPr>
       <w:keepNext/>
       <w:numPr>
         <w:numId w:val="1"/>
       </w:numPr>
-      <w:spacing w:line="312" w:lineRule="auto"/>
-      <w:ind w:left="0" w:firstLine="0"/>
-      <w:jc w:val="right"/>
       <w:outlineLvl w:val="0"/>
     </w:pPr>
     <w:rPr>
+      <w:rFonts w:ascii="Arial" w:hAnsi="Arial"/>
       <w:b/>
-      <w:caps/>
       <w:color w:val="000000" w:themeColor="text1"/>
-      <w:sz w:val="48"/>
+      <w:sz w:val="28"/>
       <w:szCs w:val="44"/>
+      <w:lang w:val="en-US"/>
     </w:rPr>
   </w:style>
   <w:style w:type="paragraph" w:styleId="Heading2">
@@ -1640,7 +2545,7 @@
     <w:uiPriority w:val="9"/>
     <w:unhideWhenUsed/>
     <w:qFormat/>
-    <w:rsid w:val="00BE787D"/>
+    <w:rsid w:val="00DB08C2"/>
     <w:pPr>
       <w:keepNext/>
       <w:keepLines/>
@@ -1648,7 +2553,7 @@
         <w:ilvl w:val="1"/>
         <w:numId w:val="1"/>
       </w:numPr>
-      <w:spacing w:after="120" w:line="312" w:lineRule="auto"/>
+      <w:ind w:left="357" w:firstLine="720"/>
       <w:outlineLvl w:val="1"/>
     </w:pPr>
     <w:rPr>
@@ -1854,14 +2759,15 @@
     <w:name w:val="Heading 1 Char"/>
     <w:basedOn w:val="DefaultParagraphFont"/>
     <w:link w:val="Heading1"/>
-    <w:rsid w:val="003046E7"/>
+    <w:rsid w:val="00D81CC8"/>
     <w:rPr>
-      <w:rFonts w:ascii="Times New Roman" w:eastAsia="Times New Roman" w:hAnsi="Times New Roman" w:cs="Times New Roman"/>
+      <w:rFonts w:ascii="Arial" w:eastAsia="Times New Roman" w:hAnsi="Arial" w:cs="Times New Roman"/>
       <w:b/>
-      <w:caps/>
       <w:color w:val="000000" w:themeColor="text1"/>
-      <w:sz w:val="48"/>
+      <w:kern w:val="0"/>
+      <w:sz w:val="28"/>
       <w:szCs w:val="44"/>
+      <w14:ligatures w14:val="none"/>
     </w:rPr>
   </w:style>
   <w:style w:type="character" w:customStyle="1" w:styleId="Heading2Char">
@@ -1869,12 +2775,15 @@
     <w:basedOn w:val="DefaultParagraphFont"/>
     <w:link w:val="Heading2"/>
     <w:uiPriority w:val="9"/>
-    <w:rsid w:val="00BE787D"/>
+    <w:rsid w:val="00DB08C2"/>
     <w:rPr>
-      <w:rFonts w:eastAsiaTheme="majorEastAsia" w:cstheme="majorBidi"/>
+      <w:rFonts w:ascii="Times New Roman" w:eastAsiaTheme="majorEastAsia" w:hAnsi="Times New Roman" w:cstheme="majorBidi"/>
       <w:b/>
+      <w:kern w:val="0"/>
       <w:sz w:val="28"/>
       <w:szCs w:val="26"/>
+      <w:lang w:val="vi-VN"/>
+      <w14:ligatures w14:val="none"/>
     </w:rPr>
   </w:style>
   <w:style w:type="numbering" w:customStyle="1" w:styleId="Style2">
@@ -2184,6 +3093,37 @@
       <w:color w:val="0F4761" w:themeColor="accent1" w:themeShade="BF"/>
       <w:spacing w:val="5"/>
     </w:rPr>
+  </w:style>
+  <w:style w:type="character" w:styleId="Hyperlink">
+    <w:name w:val="Hyperlink"/>
+    <w:basedOn w:val="DefaultParagraphFont"/>
+    <w:uiPriority w:val="99"/>
+    <w:unhideWhenUsed/>
+    <w:rsid w:val="00A4639A"/>
+    <w:rPr>
+      <w:color w:val="467886" w:themeColor="hyperlink"/>
+      <w:u w:val="single"/>
+    </w:rPr>
+  </w:style>
+  <w:style w:type="character" w:styleId="UnresolvedMention">
+    <w:name w:val="Unresolved Mention"/>
+    <w:basedOn w:val="DefaultParagraphFont"/>
+    <w:uiPriority w:val="99"/>
+    <w:semiHidden/>
+    <w:unhideWhenUsed/>
+    <w:rsid w:val="00A4639A"/>
+    <w:rPr>
+      <w:color w:val="605E5C"/>
+      <w:shd w:val="clear" w:color="auto" w:fill="E1DFDD"/>
+    </w:rPr>
+  </w:style>
+  <w:style w:type="paragraph" w:styleId="NormalWeb">
+    <w:name w:val="Normal (Web)"/>
+    <w:basedOn w:val="Normal"/>
+    <w:uiPriority w:val="99"/>
+    <w:semiHidden/>
+    <w:unhideWhenUsed/>
+    <w:rsid w:val="00F85169"/>
   </w:style>
 </w:styles>
 </file>

</xml_diff>

<commit_message>
thêm mắm dậm muối,chỉnh sương sương cái indent với phần ưu nhược điểm
</commit_message>
<xml_diff>
--- a/Kỹ năng giao tiếp.docx
+++ b/Kỹ năng giao tiếp.docx
@@ -6,7 +6,6 @@
       <w:pPr>
         <w:jc w:val="center"/>
         <w:rPr>
-          <w:rFonts w:ascii="Times New Roman" w:hAnsi="Times New Roman"/>
           <w:bCs/>
           <w:color w:val="FF0000"/>
           <w:sz w:val="28"/>
@@ -19,10 +18,9 @@
           <w:color w:val="FF0000"/>
           <w:sz w:val="28"/>
           <w:szCs w:val="28"/>
-          <w:lang w:eastAsia="en-US"/>
         </w:rPr>
         <w:drawing>
-          <wp:anchor distT="0" distB="0" distL="114300" distR="114300" simplePos="0" relativeHeight="251659264" behindDoc="1" locked="0" layoutInCell="1" allowOverlap="1" wp14:anchorId="7C965CE7" wp14:editId="568D5273">
+          <wp:anchor distT="0" distB="0" distL="114300" distR="114300" simplePos="0" relativeHeight="251659264" behindDoc="1" locked="0" layoutInCell="1" allowOverlap="1" wp14:anchorId="048BA3CB" wp14:editId="7C1753BF">
             <wp:simplePos x="0" y="0"/>
             <wp:positionH relativeFrom="column">
               <wp:posOffset>-161290</wp:posOffset>
@@ -30,7 +28,7 @@
             <wp:positionV relativeFrom="paragraph">
               <wp:posOffset>-205740</wp:posOffset>
             </wp:positionV>
-            <wp:extent cx="5979471" cy="9662400"/>
+            <wp:extent cx="5979160" cy="9662160"/>
             <wp:effectExtent l="38100" t="38100" r="40640" b="34290"/>
             <wp:wrapNone/>
             <wp:docPr id="2097113519" name="Picture 5"/>
@@ -41,13 +39,13 @@
               <a:graphicData uri="http://schemas.openxmlformats.org/drawingml/2006/picture">
                 <pic:pic xmlns:pic="http://schemas.openxmlformats.org/drawingml/2006/picture">
                   <pic:nvPicPr>
-                    <pic:cNvPr id="0" name="Picture 6"/>
+                    <pic:cNvPr id="2097113519" name="Picture 5"/>
                     <pic:cNvPicPr>
                       <a:picLocks noChangeAspect="1" noChangeArrowheads="1"/>
                     </pic:cNvPicPr>
                   </pic:nvPicPr>
                   <pic:blipFill>
-                    <a:blip r:embed="rId5" cstate="print">
+                    <a:blip r:embed="rId8" cstate="print">
                       <a:extLst>
                         <a:ext uri="{28A0092B-C50C-407E-A947-70E740481C1C}">
                           <a14:useLocalDpi xmlns:a14="http://schemas.microsoft.com/office/drawing/2010/main" val="0"/>
@@ -59,7 +57,7 @@
                       <a:fillRect/>
                     </a:stretch>
                   </pic:blipFill>
-                  <pic:spPr bwMode="auto">
+                  <pic:spPr>
                     <a:xfrm>
                       <a:off x="0" y="0"/>
                       <a:ext cx="5979471" cy="9662400"/>
@@ -82,12 +80,6 @@
                 </pic:pic>
               </a:graphicData>
             </a:graphic>
-            <wp14:sizeRelH relativeFrom="page">
-              <wp14:pctWidth>0</wp14:pctWidth>
-            </wp14:sizeRelH>
-            <wp14:sizeRelV relativeFrom="page">
-              <wp14:pctHeight>0</wp14:pctHeight>
-            </wp14:sizeRelV>
           </wp:anchor>
         </w:drawing>
       </w:r>
@@ -96,7 +88,6 @@
       <w:pPr>
         <w:jc w:val="center"/>
         <w:rPr>
-          <w:rFonts w:ascii="Times New Roman" w:hAnsi="Times New Roman"/>
           <w:bCs/>
           <w:sz w:val="18"/>
           <w:szCs w:val="28"/>
@@ -105,9 +96,10 @@
     </w:p>
     <w:p>
       <w:pPr>
+        <w:spacing w:line="240" w:lineRule="auto"/>
+        <w:ind w:firstLine="0"/>
         <w:jc w:val="center"/>
         <w:rPr>
-          <w:rFonts w:ascii="Times New Roman" w:hAnsi="Times New Roman"/>
           <w:b/>
           <w:bCs/>
           <w:sz w:val="34"/>
@@ -116,7 +108,6 @@
       </w:pPr>
       <w:r>
         <w:rPr>
-          <w:rFonts w:ascii="Times New Roman" w:hAnsi="Times New Roman"/>
           <w:b/>
           <w:bCs/>
           <w:sz w:val="34"/>
@@ -127,9 +118,10 @@
     </w:p>
     <w:p>
       <w:pPr>
+        <w:spacing w:line="240" w:lineRule="auto"/>
+        <w:ind w:firstLine="0"/>
         <w:jc w:val="center"/>
         <w:rPr>
-          <w:rFonts w:ascii="Times New Roman" w:hAnsi="Times New Roman"/>
           <w:b/>
           <w:bCs/>
           <w:sz w:val="34"/>
@@ -139,7 +131,6 @@
       </w:pPr>
       <w:r>
         <w:rPr>
-          <w:rFonts w:ascii="Times New Roman" w:hAnsi="Times New Roman"/>
           <w:b/>
           <w:bCs/>
           <w:sz w:val="34"/>
@@ -149,7 +140,6 @@
       </w:r>
       <w:r>
         <w:rPr>
-          <w:rFonts w:ascii="Times New Roman" w:hAnsi="Times New Roman"/>
           <w:b/>
           <w:bCs/>
           <w:sz w:val="34"/>
@@ -161,46 +151,49 @@
     </w:p>
     <w:p>
       <w:pPr>
-        <w:jc w:val="center"/>
-        <w:rPr>
-          <w:rFonts w:ascii="Times New Roman" w:hAnsi="Times New Roman"/>
-          <w:b/>
-          <w:bCs/>
-          <w:sz w:val="56"/>
-          <w:szCs w:val="52"/>
-        </w:rPr>
-      </w:pPr>
-    </w:p>
-    <w:p>
-      <w:pPr>
-        <w:jc w:val="center"/>
-        <w:rPr>
-          <w:rFonts w:ascii="Times New Roman" w:hAnsi="Times New Roman"/>
+        <w:spacing w:line="240" w:lineRule="auto"/>
+        <w:ind w:firstLine="0"/>
+        <w:rPr>
           <w:b/>
           <w:bCs/>
           <w:sz w:val="38"/>
           <w:szCs w:val="34"/>
-        </w:rPr>
-      </w:pPr>
-    </w:p>
-    <w:p>
-      <w:pPr>
+          <w:lang w:val="en-US"/>
+        </w:rPr>
+      </w:pPr>
+    </w:p>
+    <w:p>
+      <w:pPr>
+        <w:spacing w:line="240" w:lineRule="auto"/>
         <w:jc w:val="center"/>
         <w:rPr>
-          <w:rFonts w:ascii="Times New Roman" w:hAnsi="Times New Roman"/>
           <w:b/>
           <w:bCs/>
           <w:sz w:val="22"/>
           <w:szCs w:val="52"/>
-        </w:rPr>
-      </w:pPr>
-    </w:p>
-    <w:p>
-      <w:pPr>
-        <w:spacing w:before="120" w:after="120"/>
+          <w:lang w:val="en-US"/>
+        </w:rPr>
+      </w:pPr>
+    </w:p>
+    <w:p>
+      <w:pPr>
+        <w:spacing w:line="240" w:lineRule="auto"/>
         <w:jc w:val="center"/>
         <w:rPr>
-          <w:rFonts w:ascii="Times New Roman" w:hAnsi="Times New Roman"/>
+          <w:b/>
+          <w:bCs/>
+          <w:sz w:val="22"/>
+          <w:szCs w:val="52"/>
+          <w:lang w:val="en-US"/>
+        </w:rPr>
+      </w:pPr>
+    </w:p>
+    <w:p>
+      <w:pPr>
+        <w:spacing w:before="120" w:after="120" w:line="240" w:lineRule="auto"/>
+        <w:ind w:firstLine="0"/>
+        <w:jc w:val="center"/>
+        <w:rPr>
           <w:b/>
           <w:bCs/>
           <w:sz w:val="38"/>
@@ -210,7 +203,6 @@
       </w:pPr>
       <w:r>
         <w:rPr>
-          <w:rFonts w:ascii="Times New Roman" w:hAnsi="Times New Roman"/>
           <w:b/>
           <w:bCs/>
           <w:sz w:val="38"/>
@@ -222,10 +214,10 @@
     </w:p>
     <w:p>
       <w:pPr>
-        <w:spacing w:before="120" w:after="120"/>
+        <w:spacing w:before="120" w:after="120" w:line="240" w:lineRule="auto"/>
+        <w:ind w:firstLine="0"/>
         <w:jc w:val="center"/>
         <w:rPr>
-          <w:rFonts w:ascii="Times New Roman" w:hAnsi="Times New Roman"/>
           <w:b/>
           <w:bCs/>
           <w:sz w:val="46"/>
@@ -234,7 +226,6 @@
       </w:pPr>
       <w:r>
         <w:rPr>
-          <w:rFonts w:ascii="Times New Roman" w:hAnsi="Times New Roman"/>
           <w:b/>
           <w:bCs/>
           <w:sz w:val="38"/>
@@ -245,35 +236,36 @@
     </w:p>
     <w:p>
       <w:pPr>
-        <w:spacing w:before="120" w:after="120"/>
+        <w:spacing w:before="120" w:after="120" w:line="240" w:lineRule="auto"/>
         <w:jc w:val="center"/>
         <w:rPr>
-          <w:rFonts w:ascii="Times New Roman" w:hAnsi="Times New Roman"/>
           <w:b/>
           <w:bCs/>
           <w:sz w:val="38"/>
           <w:szCs w:val="32"/>
-        </w:rPr>
-      </w:pPr>
-    </w:p>
-    <w:p>
-      <w:pPr>
-        <w:spacing w:before="120" w:after="120"/>
+          <w:lang w:val="en-US"/>
+        </w:rPr>
+      </w:pPr>
+    </w:p>
+    <w:p>
+      <w:pPr>
+        <w:spacing w:before="120" w:after="120" w:line="240" w:lineRule="auto"/>
         <w:jc w:val="center"/>
         <w:rPr>
-          <w:rFonts w:ascii="Times New Roman" w:hAnsi="Times New Roman"/>
           <w:b/>
           <w:bCs/>
           <w:sz w:val="38"/>
           <w:szCs w:val="32"/>
-        </w:rPr>
-      </w:pPr>
-    </w:p>
-    <w:p>
-      <w:pPr>
+          <w:lang w:val="en-US"/>
+        </w:rPr>
+      </w:pPr>
+    </w:p>
+    <w:p>
+      <w:pPr>
+        <w:spacing w:line="240" w:lineRule="auto"/>
+        <w:ind w:firstLine="0"/>
         <w:jc w:val="center"/>
         <w:rPr>
-          <w:rFonts w:ascii="Times New Roman" w:hAnsi="Times New Roman"/>
           <w:bCs/>
           <w:color w:val="FF0000"/>
           <w:sz w:val="40"/>
@@ -283,10 +275,11 @@
     </w:p>
     <w:p>
       <w:pPr>
+        <w:spacing w:line="240" w:lineRule="auto"/>
+        <w:ind w:firstLine="0"/>
         <w:jc w:val="center"/>
         <w:rPr>
-          <w:rFonts w:ascii="Times New Roman" w:hAnsi="Times New Roman"/>
-          <w:b/>
+          <w:bCs/>
           <w:sz w:val="46"/>
           <w:szCs w:val="40"/>
           <w:lang w:val="en-US"/>
@@ -294,7 +287,7 @@
       </w:pPr>
       <w:r>
         <w:rPr>
-          <w:rFonts w:ascii="Times New Roman" w:hAnsi="Times New Roman" w:hint="eastAsia"/>
+          <w:rFonts w:hint="eastAsia"/>
           <w:b/>
           <w:sz w:val="40"/>
           <w:szCs w:val="40"/>
@@ -304,7 +297,6 @@
       </w:r>
       <w:r>
         <w:rPr>
-          <w:rFonts w:ascii="Times New Roman" w:hAnsi="Times New Roman"/>
           <w:b/>
           <w:sz w:val="40"/>
           <w:szCs w:val="40"/>
@@ -314,7 +306,7 @@
       </w:r>
       <w:r>
         <w:rPr>
-          <w:rFonts w:ascii="Times New Roman" w:hAnsi="Times New Roman" w:hint="eastAsia"/>
+          <w:rFonts w:hint="eastAsia"/>
           <w:b/>
           <w:sz w:val="40"/>
           <w:szCs w:val="40"/>
@@ -324,7 +316,6 @@
       </w:r>
       <w:r>
         <w:rPr>
-          <w:rFonts w:ascii="Times New Roman" w:hAnsi="Times New Roman"/>
           <w:b/>
           <w:sz w:val="40"/>
           <w:szCs w:val="40"/>
@@ -335,157 +326,163 @@
     </w:p>
     <w:p>
       <w:pPr>
-        <w:ind w:firstLine="851"/>
-        <w:rPr>
-          <w:rFonts w:ascii="Times New Roman" w:hAnsi="Times New Roman"/>
+        <w:spacing w:line="240" w:lineRule="auto"/>
+        <w:ind w:firstLine="0"/>
+        <w:jc w:val="center"/>
+        <w:rPr>
           <w:bCs/>
           <w:sz w:val="46"/>
           <w:szCs w:val="40"/>
-        </w:rPr>
-      </w:pPr>
-    </w:p>
-    <w:p>
-      <w:pPr>
-        <w:ind w:firstLine="851"/>
-        <w:rPr>
-          <w:rFonts w:ascii="Times New Roman" w:hAnsi="Times New Roman"/>
+          <w:lang w:val="en-US"/>
+        </w:rPr>
+      </w:pPr>
+    </w:p>
+    <w:p>
+      <w:pPr>
+        <w:spacing w:line="240" w:lineRule="auto"/>
+        <w:ind w:firstLine="0"/>
+        <w:jc w:val="center"/>
+        <w:rPr>
           <w:bCs/>
           <w:sz w:val="46"/>
           <w:szCs w:val="40"/>
-        </w:rPr>
-      </w:pPr>
-    </w:p>
-    <w:p>
-      <w:pPr>
-        <w:tabs>
-          <w:tab w:val="left" w:pos="4820"/>
-        </w:tabs>
-        <w:ind w:firstLine="851"/>
-        <w:rPr>
-          <w:rFonts w:ascii="Times New Roman" w:hAnsi="Times New Roman"/>
-          <w:bCs/>
+          <w:lang w:val="en-US"/>
+        </w:rPr>
+      </w:pPr>
+    </w:p>
+    <w:p>
+      <w:pPr>
+        <w:spacing w:line="240" w:lineRule="auto"/>
+        <w:ind w:firstLine="0"/>
+        <w:jc w:val="center"/>
+        <w:rPr>
+          <w:b/>
           <w:sz w:val="46"/>
           <w:szCs w:val="40"/>
-        </w:rPr>
-      </w:pPr>
-      <w:r>
-        <w:rPr>
-          <w:rFonts w:ascii="Times New Roman" w:hAnsi="Times New Roman"/>
-          <w:bCs/>
+          <w:lang w:val="en-US"/>
+        </w:rPr>
+      </w:pPr>
+    </w:p>
+    <w:p>
+      <w:pPr>
+        <w:tabs>
+          <w:tab w:val="left" w:pos="2268"/>
+          <w:tab w:val="left" w:pos="4111"/>
+        </w:tabs>
+        <w:spacing w:line="240" w:lineRule="auto"/>
+        <w:ind w:left="-284" w:firstLine="284"/>
+        <w:rPr>
+          <w:b/>
           <w:sz w:val="46"/>
           <w:szCs w:val="40"/>
         </w:rPr>
+      </w:pPr>
+      <w:r>
+        <w:rPr>
+          <w:b/>
+          <w:sz w:val="34"/>
+          <w:szCs w:val="28"/>
+        </w:rPr>
         <w:tab/>
-      </w:r>
-      <w:r>
-        <w:rPr>
-          <w:rFonts w:ascii="Times New Roman" w:hAnsi="Times New Roman"/>
-          <w:bCs/>
+        <w:t xml:space="preserve">Nhóm: </w:t>
+      </w:r>
+      <w:r>
+        <w:rPr>
+          <w:b/>
           <w:sz w:val="46"/>
           <w:szCs w:val="40"/>
         </w:rPr>
         <w:tab/>
       </w:r>
-    </w:p>
-    <w:p>
-      <w:pPr>
-        <w:tabs>
-          <w:tab w:val="left" w:pos="2268"/>
-          <w:tab w:val="left" w:pos="4111"/>
-        </w:tabs>
-        <w:ind w:left="-284" w:firstLine="284"/>
-        <w:rPr>
-          <w:rFonts w:ascii="Times New Roman" w:hAnsi="Times New Roman"/>
+      <w:r>
+        <w:rPr>
           <w:b/>
           <w:sz w:val="46"/>
           <w:szCs w:val="40"/>
         </w:rPr>
-      </w:pPr>
-      <w:r>
-        <w:rPr>
-          <w:rFonts w:ascii="Times New Roman" w:hAnsi="Times New Roman"/>
-          <w:b/>
+        <w:tab/>
+      </w:r>
+      <w:r>
+        <w:rPr>
+          <w:b/>
+          <w:sz w:val="46"/>
+          <w:szCs w:val="40"/>
+        </w:rPr>
+        <w:tab/>
+      </w:r>
+    </w:p>
+    <w:p>
+      <w:pPr>
+        <w:tabs>
+          <w:tab w:val="left" w:pos="2268"/>
+          <w:tab w:val="left" w:pos="3780"/>
+        </w:tabs>
+        <w:spacing w:line="240" w:lineRule="auto"/>
+        <w:rPr>
+          <w:bCs/>
           <w:sz w:val="34"/>
           <w:szCs w:val="28"/>
         </w:rPr>
-        <w:tab/>
-        <w:t xml:space="preserve">Nhóm: </w:t>
-      </w:r>
-      <w:r>
-        <w:rPr>
-          <w:rFonts w:ascii="Times New Roman" w:hAnsi="Times New Roman"/>
-          <w:b/>
-          <w:sz w:val="46"/>
-          <w:szCs w:val="40"/>
-        </w:rPr>
-        <w:tab/>
-      </w:r>
-      <w:r>
-        <w:rPr>
-          <w:rFonts w:ascii="Times New Roman" w:hAnsi="Times New Roman"/>
-          <w:b/>
-          <w:sz w:val="46"/>
-          <w:szCs w:val="40"/>
-        </w:rPr>
-        <w:tab/>
-      </w:r>
-      <w:r>
-        <w:rPr>
-          <w:rFonts w:ascii="Times New Roman" w:hAnsi="Times New Roman"/>
-          <w:b/>
-          <w:sz w:val="46"/>
-          <w:szCs w:val="40"/>
-        </w:rPr>
-        <w:tab/>
-      </w:r>
-    </w:p>
-    <w:p>
-      <w:pPr>
-        <w:tabs>
-          <w:tab w:val="left" w:pos="2268"/>
-          <w:tab w:val="left" w:pos="3780"/>
-        </w:tabs>
-        <w:rPr>
-          <w:rFonts w:ascii="Times New Roman" w:hAnsi="Times New Roman"/>
+      </w:pPr>
+      <w:r>
+        <w:rPr>
+          <w:b/>
           <w:bCs/>
           <w:sz w:val="34"/>
           <w:szCs w:val="28"/>
         </w:rPr>
-      </w:pPr>
-      <w:r>
-        <w:rPr>
-          <w:rFonts w:ascii="Times New Roman" w:hAnsi="Times New Roman"/>
-          <w:b/>
+        <w:tab/>
+        <w:t>Thành viên:</w:t>
+      </w:r>
+      <w:r>
+        <w:rPr>
           <w:bCs/>
           <w:sz w:val="34"/>
           <w:szCs w:val="28"/>
         </w:rPr>
-        <w:tab/>
-        <w:t>Thành viên:</w:t>
-      </w:r>
-      <w:r>
-        <w:rPr>
-          <w:rFonts w:ascii="Times New Roman" w:hAnsi="Times New Roman"/>
+        <w:t xml:space="preserve"> </w:t>
+      </w:r>
+    </w:p>
+    <w:p>
+      <w:pPr>
+        <w:numPr>
+          <w:ilvl w:val="0"/>
+          <w:numId w:val="2"/>
+        </w:numPr>
+        <w:tabs>
+          <w:tab w:val="left" w:pos="2552"/>
+          <w:tab w:val="left" w:pos="2970"/>
+        </w:tabs>
+        <w:spacing w:line="240" w:lineRule="auto"/>
+        <w:ind w:hanging="1004"/>
+        <w:rPr>
           <w:bCs/>
           <w:sz w:val="34"/>
           <w:szCs w:val="28"/>
         </w:rPr>
-        <w:t xml:space="preserve"> </w:t>
+      </w:pPr>
+      <w:r>
+        <w:rPr>
+          <w:bCs/>
+          <w:sz w:val="34"/>
+          <w:szCs w:val="28"/>
+        </w:rPr>
+        <w:t>DH52201102_Phạm Hữu Nghĩa_D22_TH12</w:t>
       </w:r>
     </w:p>
     <w:p>
       <w:pPr>
         <w:numPr>
           <w:ilvl w:val="0"/>
-          <w:numId w:val="3"/>
+          <w:numId w:val="2"/>
         </w:numPr>
         <w:tabs>
           <w:tab w:val="left" w:pos="2552"/>
           <w:tab w:val="left" w:pos="2970"/>
         </w:tabs>
+        <w:spacing w:line="240" w:lineRule="auto"/>
         <w:ind w:hanging="1004"/>
         <w:rPr>
-          <w:rFonts w:ascii="Times New Roman" w:hAnsi="Times New Roman"/>
           <w:bCs/>
           <w:sz w:val="34"/>
           <w:szCs w:val="28"/>
@@ -493,27 +490,26 @@
       </w:pPr>
       <w:r>
         <w:rPr>
-          <w:rFonts w:ascii="Times New Roman" w:hAnsi="Times New Roman"/>
           <w:bCs/>
           <w:sz w:val="34"/>
           <w:szCs w:val="28"/>
         </w:rPr>
-        <w:t>DH52201102_Phạm Hữu Nghĩa_D22_TH12</w:t>
+        <w:t>DH52200797_Phạm Quốc Huy</w:t>
       </w:r>
     </w:p>
     <w:p>
       <w:pPr>
         <w:numPr>
           <w:ilvl w:val="0"/>
-          <w:numId w:val="3"/>
+          <w:numId w:val="2"/>
         </w:numPr>
         <w:tabs>
           <w:tab w:val="left" w:pos="2552"/>
           <w:tab w:val="left" w:pos="2970"/>
         </w:tabs>
+        <w:spacing w:line="240" w:lineRule="auto"/>
         <w:ind w:hanging="1004"/>
         <w:rPr>
-          <w:rFonts w:ascii="Times New Roman" w:hAnsi="Times New Roman"/>
           <w:bCs/>
           <w:sz w:val="34"/>
           <w:szCs w:val="28"/>
@@ -521,314 +517,1678 @@
       </w:pPr>
       <w:r>
         <w:rPr>
-          <w:rFonts w:ascii="Times New Roman" w:hAnsi="Times New Roman"/>
           <w:bCs/>
           <w:sz w:val="34"/>
           <w:szCs w:val="28"/>
         </w:rPr>
-        <w:t>DH52200797_Phạm Quốc Huy</w:t>
+        <w:t>DH52200768_Lê Hoàng Huy</w:t>
+      </w:r>
+    </w:p>
+    <w:p>
+      <w:pPr>
+        <w:tabs>
+          <w:tab w:val="left" w:pos="2552"/>
+          <w:tab w:val="left" w:pos="2970"/>
+        </w:tabs>
+        <w:spacing w:line="240" w:lineRule="auto"/>
+        <w:ind w:left="2552"/>
+        <w:rPr>
+          <w:bCs/>
+          <w:sz w:val="34"/>
+          <w:szCs w:val="28"/>
+          <w:lang w:val="en-US"/>
+        </w:rPr>
+      </w:pPr>
+    </w:p>
+    <w:p>
+      <w:pPr>
+        <w:tabs>
+          <w:tab w:val="left" w:pos="2552"/>
+          <w:tab w:val="left" w:pos="2970"/>
+        </w:tabs>
+        <w:spacing w:line="240" w:lineRule="auto"/>
+        <w:ind w:firstLine="851"/>
+        <w:rPr>
+          <w:bCs/>
+          <w:sz w:val="32"/>
+          <w:szCs w:val="28"/>
+          <w:lang w:val="en-US"/>
+        </w:rPr>
+      </w:pPr>
+      <w:r>
+        <w:rPr>
+          <w:bCs/>
+          <w:sz w:val="32"/>
+          <w:szCs w:val="28"/>
+        </w:rPr>
+        <w:tab/>
+      </w:r>
+      <w:r>
+        <w:rPr>
+          <w:bCs/>
+          <w:sz w:val="32"/>
+          <w:szCs w:val="28"/>
+        </w:rPr>
+        <w:tab/>
+      </w:r>
+    </w:p>
+    <w:p>
+      <w:pPr>
+        <w:tabs>
+          <w:tab w:val="left" w:pos="3780"/>
+          <w:tab w:val="left" w:pos="4305"/>
+        </w:tabs>
+        <w:spacing w:line="240" w:lineRule="auto"/>
+        <w:ind w:firstLine="851"/>
+        <w:rPr>
+          <w:bCs/>
+          <w:sz w:val="32"/>
+          <w:szCs w:val="28"/>
+        </w:rPr>
+      </w:pPr>
+    </w:p>
+    <w:p>
+      <w:pPr>
+        <w:tabs>
+          <w:tab w:val="left" w:pos="4305"/>
+        </w:tabs>
+        <w:spacing w:line="240" w:lineRule="auto"/>
+        <w:ind w:firstLine="851"/>
+        <w:rPr>
+          <w:bCs/>
+          <w:sz w:val="32"/>
+          <w:szCs w:val="28"/>
+        </w:rPr>
+      </w:pPr>
+    </w:p>
+    <w:p>
+      <w:pPr>
+        <w:tabs>
+          <w:tab w:val="left" w:pos="3900"/>
+        </w:tabs>
+        <w:spacing w:line="240" w:lineRule="auto"/>
+        <w:ind w:firstLine="851"/>
+        <w:rPr>
+          <w:bCs/>
+          <w:sz w:val="32"/>
+          <w:szCs w:val="28"/>
+        </w:rPr>
+      </w:pPr>
+      <w:r>
+        <w:rPr>
+          <w:bCs/>
+          <w:sz w:val="32"/>
+          <w:szCs w:val="28"/>
+        </w:rPr>
+        <w:tab/>
+      </w:r>
+    </w:p>
+    <w:p>
+      <w:pPr>
+        <w:tabs>
+          <w:tab w:val="left" w:pos="4820"/>
+        </w:tabs>
+        <w:spacing w:line="240" w:lineRule="auto"/>
+        <w:ind w:firstLine="851"/>
+        <w:jc w:val="center"/>
+        <w:rPr>
+          <w:b/>
+          <w:bCs/>
+          <w:i/>
+          <w:sz w:val="32"/>
+          <w:szCs w:val="28"/>
+        </w:rPr>
+      </w:pPr>
+    </w:p>
+    <w:p>
+      <w:pPr>
+        <w:tabs>
+          <w:tab w:val="left" w:pos="4820"/>
+        </w:tabs>
+        <w:spacing w:line="240" w:lineRule="auto"/>
+        <w:ind w:firstLine="851"/>
+        <w:jc w:val="center"/>
+        <w:rPr>
+          <w:b/>
+          <w:bCs/>
+          <w:i/>
+          <w:sz w:val="32"/>
+          <w:szCs w:val="28"/>
+        </w:rPr>
+      </w:pPr>
+    </w:p>
+    <w:p>
+      <w:pPr>
+        <w:tabs>
+          <w:tab w:val="left" w:pos="4820"/>
+        </w:tabs>
+        <w:spacing w:line="240" w:lineRule="auto"/>
+        <w:ind w:firstLine="851"/>
+        <w:jc w:val="center"/>
+        <w:rPr>
+          <w:b/>
+          <w:bCs/>
+          <w:i/>
+          <w:sz w:val="32"/>
+          <w:szCs w:val="28"/>
+          <w:lang w:val="en-US"/>
+        </w:rPr>
+      </w:pPr>
+    </w:p>
+    <w:p>
+      <w:pPr>
+        <w:tabs>
+          <w:tab w:val="left" w:pos="4820"/>
+        </w:tabs>
+        <w:spacing w:line="240" w:lineRule="auto"/>
+        <w:ind w:firstLine="851"/>
+        <w:jc w:val="center"/>
+        <w:rPr>
+          <w:b/>
+          <w:bCs/>
+          <w:i/>
+          <w:sz w:val="20"/>
+          <w:szCs w:val="16"/>
+          <w:lang w:val="en-US"/>
+        </w:rPr>
+      </w:pPr>
+    </w:p>
+    <w:p>
+      <w:pPr>
+        <w:tabs>
+          <w:tab w:val="left" w:pos="4820"/>
+        </w:tabs>
+        <w:spacing w:line="240" w:lineRule="auto"/>
+        <w:ind w:firstLine="851"/>
+        <w:jc w:val="center"/>
+        <w:rPr>
+          <w:b/>
+          <w:bCs/>
+          <w:i/>
+          <w:sz w:val="32"/>
+          <w:szCs w:val="28"/>
+          <w:lang w:val="en-US"/>
+        </w:rPr>
+      </w:pPr>
+    </w:p>
+    <w:p>
+      <w:pPr>
+        <w:tabs>
+          <w:tab w:val="left" w:pos="4820"/>
+        </w:tabs>
+        <w:spacing w:line="240" w:lineRule="auto"/>
+        <w:ind w:firstLine="0"/>
+        <w:jc w:val="center"/>
+        <w:rPr>
+          <w:sz w:val="28"/>
+          <w:szCs w:val="28"/>
+        </w:rPr>
+      </w:pPr>
+      <w:r>
+        <w:rPr>
+          <w:i/>
+          <w:sz w:val="32"/>
+          <w:szCs w:val="28"/>
+        </w:rPr>
+        <w:t xml:space="preserve">Ngày </w:t>
+      </w:r>
+      <w:r>
+        <w:rPr>
+          <w:i/>
+          <w:sz w:val="32"/>
+          <w:szCs w:val="28"/>
+          <w:lang w:val="en-US"/>
+        </w:rPr>
+        <w:t>12</w:t>
+      </w:r>
+      <w:r>
+        <w:rPr>
+          <w:i/>
+          <w:sz w:val="32"/>
+          <w:szCs w:val="28"/>
+        </w:rPr>
+        <w:t xml:space="preserve"> tháng </w:t>
+      </w:r>
+      <w:r>
+        <w:rPr>
+          <w:i/>
+          <w:sz w:val="32"/>
+          <w:szCs w:val="28"/>
+          <w:lang w:val="en-US"/>
+        </w:rPr>
+        <w:t>12</w:t>
+      </w:r>
+      <w:r>
+        <w:rPr>
+          <w:i/>
+          <w:sz w:val="32"/>
+          <w:szCs w:val="28"/>
+        </w:rPr>
+        <w:t xml:space="preserve"> năm 202</w:t>
+      </w:r>
+      <w:r>
+        <w:rPr>
+          <w:i/>
+          <w:sz w:val="32"/>
+          <w:szCs w:val="28"/>
+          <w:lang w:val="en-US"/>
+        </w:rPr>
+        <w:t>5</w:t>
+      </w:r>
+    </w:p>
+    <w:p>
+      <w:pPr>
+        <w:spacing w:after="160" w:line="278" w:lineRule="auto"/>
+        <w:ind w:firstLine="0"/>
+        <w:rPr>
+          <w:b/>
+          <w:bCs/>
+          <w:sz w:val="36"/>
+          <w:szCs w:val="36"/>
+          <w:lang w:val="en-US"/>
+        </w:rPr>
+      </w:pPr>
+      <w:r>
+        <w:rPr>
+          <w:b/>
+          <w:bCs/>
+          <w:sz w:val="36"/>
+          <w:szCs w:val="36"/>
+          <w:lang w:val="en-US"/>
+        </w:rPr>
+        <w:lastRenderedPageBreak/>
+        <w:br w:type="page"/>
+      </w:r>
+    </w:p>
+    <w:p>
+      <w:pPr>
+        <w:ind w:firstLine="0"/>
+        <w:jc w:val="center"/>
+        <w:rPr>
+          <w:b/>
+          <w:bCs/>
+          <w:sz w:val="36"/>
+          <w:szCs w:val="36"/>
+          <w:lang w:val="en-US"/>
+        </w:rPr>
+      </w:pPr>
+      <w:r>
+        <w:rPr>
+          <w:b/>
+          <w:bCs/>
+          <w:sz w:val="36"/>
+          <w:szCs w:val="36"/>
+          <w:lang w:val="en-US"/>
+        </w:rPr>
+        <w:lastRenderedPageBreak/>
+        <w:t>MỤC LỤC</w:t>
+      </w:r>
+    </w:p>
+    <w:p>
+      <w:pPr>
+        <w:spacing w:after="160" w:line="278" w:lineRule="auto"/>
+        <w:rPr>
+          <w:b/>
+          <w:bCs/>
+          <w:sz w:val="36"/>
+          <w:szCs w:val="36"/>
+          <w:lang w:val="en-US"/>
+        </w:rPr>
+      </w:pPr>
+      <w:r>
+        <w:rPr>
+          <w:b/>
+          <w:bCs/>
+          <w:sz w:val="36"/>
+          <w:szCs w:val="36"/>
+          <w:lang w:val="en-US"/>
+        </w:rPr>
+        <w:br w:type="page"/>
+      </w:r>
+    </w:p>
+    <w:p>
+      <w:pPr>
+        <w:rPr>
+          <w:b/>
+          <w:bCs/>
+          <w:sz w:val="28"/>
+          <w:szCs w:val="28"/>
+          <w:lang w:val="en-US"/>
+        </w:rPr>
+      </w:pPr>
+      <w:r>
+        <w:rPr>
+          <w:b/>
+          <w:bCs/>
+          <w:sz w:val="28"/>
+          <w:szCs w:val="28"/>
+          <w:lang w:val="en-US"/>
+        </w:rPr>
+        <w:lastRenderedPageBreak/>
+        <w:t>ƯU NHƯỢC ĐIỂM CỦA CÁC PHONG CÁCH GIAO TIẾP - VẬN DỤNG VÀO THỰC TIỄN GIAO TIẾP CỦA CÁ NHÂN</w:t>
+      </w:r>
+    </w:p>
+    <w:p>
+      <w:pPr>
+        <w:rPr>
+          <w:b/>
+          <w:bCs/>
+          <w:sz w:val="28"/>
+          <w:szCs w:val="28"/>
+          <w:lang w:val="en-US"/>
+        </w:rPr>
+      </w:pPr>
+    </w:p>
+    <w:p>
+      <w:pPr>
+        <w:rPr>
+          <w:b/>
+          <w:bCs/>
+          <w:sz w:val="28"/>
+          <w:szCs w:val="28"/>
+          <w:lang w:val="en-US"/>
+        </w:rPr>
+      </w:pPr>
+      <w:r>
+        <w:rPr>
+          <w:b/>
+          <w:bCs/>
+          <w:sz w:val="28"/>
+          <w:szCs w:val="28"/>
+          <w:lang w:val="en-US"/>
+        </w:rPr>
+        <w:t>ADVANTAGES AND DISADVANTAGES OF DIFFERENT COMMUNICATION STYLES - APPLICATION TO PERSONAL COMMUNICATION PRACTICE</w:t>
+      </w:r>
+    </w:p>
+    <w:p>
+      <w:pPr>
+        <w:rPr>
+          <w:b/>
+          <w:bCs/>
+          <w:sz w:val="28"/>
+          <w:szCs w:val="28"/>
+          <w:lang w:val="en-US"/>
+        </w:rPr>
+      </w:pPr>
+    </w:p>
+    <w:p>
+      <w:pPr>
+        <w:rPr>
+          <w:b/>
+          <w:bCs/>
+          <w:lang w:val="en-US"/>
+        </w:rPr>
+      </w:pPr>
+      <w:r>
+        <w:rPr>
+          <w:b/>
+          <w:bCs/>
+          <w:sz w:val="24"/>
+        </w:rPr>
+        <w:t>Thông tin tác giả:</w:t>
+      </w:r>
+    </w:p>
+    <w:p>
+      <w:pPr>
+        <w:rPr>
+          <w:b/>
+          <w:bCs/>
+          <w:vertAlign w:val="superscript"/>
+          <w:lang w:val="en-US"/>
+        </w:rPr>
+      </w:pPr>
+      <w:r>
+        <w:rPr>
+          <w:b/>
+          <w:bCs/>
+          <w:lang w:val="en-US"/>
+        </w:rPr>
+        <w:t>Phạm Hữu Nghĩa</w:t>
+      </w:r>
+      <w:r>
+        <w:rPr>
+          <w:b/>
+          <w:bCs/>
+          <w:vertAlign w:val="superscript"/>
+          <w:lang w:val="en-US"/>
+        </w:rPr>
+        <w:t>1</w:t>
+      </w:r>
+      <w:r>
+        <w:rPr>
+          <w:b/>
+          <w:bCs/>
+          <w:lang w:val="en-US"/>
+        </w:rPr>
+        <w:t>, Phạm Quốc Huy</w:t>
+      </w:r>
+      <w:r>
+        <w:rPr>
+          <w:b/>
+          <w:bCs/>
+          <w:vertAlign w:val="superscript"/>
+          <w:lang w:val="en-US"/>
+        </w:rPr>
+        <w:t>2</w:t>
+      </w:r>
+      <w:r>
+        <w:rPr>
+          <w:b/>
+          <w:bCs/>
+          <w:lang w:val="en-US"/>
+        </w:rPr>
+        <w:t xml:space="preserve"> và Lê Hoàng Huy</w:t>
+      </w:r>
+      <w:r>
+        <w:rPr>
+          <w:b/>
+          <w:bCs/>
+          <w:vertAlign w:val="superscript"/>
+          <w:lang w:val="en-US"/>
+        </w:rPr>
+        <w:t>3</w:t>
+      </w:r>
+    </w:p>
+    <w:p>
+      <w:pPr>
+        <w:rPr>
+          <w:b/>
+          <w:bCs/>
+          <w:vertAlign w:val="superscript"/>
+          <w:lang w:val="en-US"/>
+        </w:rPr>
+      </w:pPr>
+    </w:p>
+    <w:p>
+      <w:pPr>
+        <w:rPr>
+          <w:i/>
+          <w:iCs/>
+          <w:lang w:val="en-US"/>
+        </w:rPr>
+      </w:pPr>
+      <w:r>
+        <w:rPr>
+          <w:i/>
+          <w:iCs/>
+        </w:rPr>
+        <w:t xml:space="preserve">Tác giả liên hệ: </w:t>
+      </w:r>
+    </w:p>
+    <w:p>
+      <w:pPr>
+        <w:rPr>
+          <w:i/>
+          <w:iCs/>
+          <w:lang w:val="en-US"/>
+        </w:rPr>
+      </w:pPr>
+      <w:r>
+        <w:rPr>
+          <w:i/>
+          <w:iCs/>
+          <w:vertAlign w:val="superscript"/>
+        </w:rPr>
+        <w:t>1</w:t>
+      </w:r>
+      <w:r>
+        <w:rPr>
+          <w:i/>
+          <w:iCs/>
+          <w:lang w:val="en-US"/>
+        </w:rPr>
+        <w:t>Phạm Hữu Nghĩa</w:t>
+      </w:r>
+      <w:r>
+        <w:rPr>
+          <w:i/>
+          <w:iCs/>
+        </w:rPr>
+        <w:t xml:space="preserve">, DH52201102, Email: </w:t>
+      </w:r>
+      <w:r>
+        <w:rPr>
+          <w:i/>
+          <w:iCs/>
+          <w:lang w:val="en-US"/>
+        </w:rPr>
+        <w:t>dh52201102</w:t>
+      </w:r>
+      <w:r>
+        <w:rPr>
+          <w:i/>
+          <w:iCs/>
+        </w:rPr>
+        <w:t>@</w:t>
+      </w:r>
+      <w:r>
+        <w:rPr>
+          <w:i/>
+          <w:iCs/>
+          <w:lang w:val="en-US"/>
+        </w:rPr>
+        <w:t>student.stu</w:t>
+      </w:r>
+      <w:r>
+        <w:rPr>
+          <w:i/>
+          <w:iCs/>
+        </w:rPr>
+        <w:t xml:space="preserve">.edu.vn </w:t>
+      </w:r>
+    </w:p>
+    <w:p>
+      <w:pPr>
+        <w:rPr>
+          <w:i/>
+          <w:iCs/>
+          <w:lang w:val="en-US"/>
+        </w:rPr>
+      </w:pPr>
+      <w:r>
+        <w:rPr>
+          <w:i/>
+          <w:iCs/>
+          <w:vertAlign w:val="superscript"/>
+        </w:rPr>
+        <w:t>2</w:t>
+      </w:r>
+      <w:r>
+        <w:rPr>
+          <w:i/>
+          <w:iCs/>
+          <w:lang w:val="en-US"/>
+        </w:rPr>
+        <w:t>Phạm Quốc Huy</w:t>
+      </w:r>
+      <w:r>
+        <w:rPr>
+          <w:i/>
+          <w:iCs/>
+        </w:rPr>
+        <w:t>, DH</w:t>
+      </w:r>
+      <w:r>
+        <w:rPr>
+          <w:i/>
+          <w:iCs/>
+          <w:lang w:val="en-US"/>
+        </w:rPr>
+        <w:t>52200797</w:t>
+      </w:r>
+      <w:r>
+        <w:rPr>
+          <w:i/>
+          <w:iCs/>
+        </w:rPr>
+        <w:t xml:space="preserve">, Email: </w:t>
+      </w:r>
+      <w:r>
+        <w:rPr>
+          <w:lang w:val="en-US"/>
+        </w:rPr>
+        <w:t xml:space="preserve"> </w:t>
+      </w:r>
+      <w:r>
+        <w:rPr>
+          <w:i/>
+          <w:iCs/>
+        </w:rPr>
+        <w:t>dh5220</w:t>
+      </w:r>
+      <w:r>
+        <w:rPr>
+          <w:i/>
+          <w:iCs/>
+          <w:lang w:val="en-US"/>
+        </w:rPr>
+        <w:t>0797</w:t>
+      </w:r>
+      <w:r>
+        <w:rPr>
+          <w:i/>
+          <w:iCs/>
+        </w:rPr>
+        <w:t>@</w:t>
+      </w:r>
+      <w:r>
+        <w:rPr>
+          <w:i/>
+          <w:iCs/>
+          <w:lang w:val="en-US"/>
+        </w:rPr>
+        <w:t>student.stu</w:t>
+      </w:r>
+      <w:r>
+        <w:rPr>
+          <w:i/>
+          <w:iCs/>
+        </w:rPr>
+        <w:t>.edu.vn</w:t>
+      </w:r>
+    </w:p>
+    <w:p>
+      <w:pPr>
+        <w:rPr>
+          <w:i/>
+          <w:iCs/>
+        </w:rPr>
+      </w:pPr>
+      <w:r>
+        <w:rPr>
+          <w:i/>
+          <w:iCs/>
+          <w:vertAlign w:val="superscript"/>
+        </w:rPr>
+        <w:t>3</w:t>
+      </w:r>
+      <w:r>
+        <w:rPr>
+          <w:i/>
+          <w:iCs/>
+          <w:lang w:val="en-US"/>
+        </w:rPr>
+        <w:t>Lê Hoàng Huy</w:t>
+      </w:r>
+      <w:r>
+        <w:rPr>
+          <w:i/>
+          <w:iCs/>
+        </w:rPr>
+        <w:t>, DH</w:t>
+      </w:r>
+      <w:r>
+        <w:rPr>
+          <w:i/>
+          <w:iCs/>
+          <w:lang w:val="en-US"/>
+        </w:rPr>
+        <w:t>52200768</w:t>
+      </w:r>
+      <w:r>
+        <w:rPr>
+          <w:i/>
+          <w:iCs/>
+        </w:rPr>
+        <w:t xml:space="preserve">, Email: </w:t>
+      </w:r>
+      <w:hyperlink r:id="rId9" w:history="1">
+        <w:r>
+          <w:rPr>
+            <w:rStyle w:val="Hyperlink"/>
+            <w:i/>
+            <w:iCs/>
+          </w:rPr>
+          <w:t>dh5220</w:t>
+        </w:r>
+        <w:r>
+          <w:rPr>
+            <w:rStyle w:val="Hyperlink"/>
+            <w:i/>
+            <w:iCs/>
+            <w:lang w:val="en-US"/>
+          </w:rPr>
+          <w:t>0768</w:t>
+        </w:r>
+        <w:r>
+          <w:rPr>
+            <w:rStyle w:val="Hyperlink"/>
+            <w:i/>
+            <w:iCs/>
+          </w:rPr>
+          <w:t>@</w:t>
+        </w:r>
+        <w:r>
+          <w:rPr>
+            <w:rStyle w:val="Hyperlink"/>
+            <w:i/>
+            <w:iCs/>
+            <w:lang w:val="en-US"/>
+          </w:rPr>
+          <w:t>student.stu</w:t>
+        </w:r>
+        <w:r>
+          <w:rPr>
+            <w:rStyle w:val="Hyperlink"/>
+            <w:i/>
+            <w:iCs/>
+          </w:rPr>
+          <w:t>.edu.vn</w:t>
+        </w:r>
+      </w:hyperlink>
+    </w:p>
+    <w:p>
+      <w:pPr>
+        <w:spacing w:after="160" w:line="278" w:lineRule="auto"/>
+        <w:rPr>
+          <w:i/>
+          <w:iCs/>
+        </w:rPr>
+      </w:pPr>
+      <w:r>
+        <w:rPr>
+          <w:i/>
+          <w:iCs/>
+        </w:rPr>
+        <w:br w:type="page"/>
+      </w:r>
+    </w:p>
+    <w:p>
+      <w:pPr>
+        <w:rPr>
+          <w:b/>
+          <w:bCs/>
+          <w:szCs w:val="26"/>
+          <w:lang w:val="en-US"/>
+        </w:rPr>
+      </w:pPr>
+      <w:r>
+        <w:rPr>
+          <w:b/>
+          <w:bCs/>
+          <w:szCs w:val="26"/>
+          <w:lang w:val="en-US"/>
+        </w:rPr>
+        <w:lastRenderedPageBreak/>
+        <w:t>Tóm tắt</w:t>
+      </w:r>
+    </w:p>
+    <w:p>
+      <w:pPr>
+        <w:rPr>
+          <w:i/>
+          <w:iCs/>
+          <w:szCs w:val="26"/>
+          <w:lang w:val="en-US"/>
+        </w:rPr>
+      </w:pPr>
+      <w:r>
+        <w:rPr>
+          <w:i/>
+          <w:iCs/>
+          <w:szCs w:val="26"/>
+        </w:rPr>
+        <w:t>Mục đích của tiểu luận này nhằm phân tích chi tiết ưu điểm và nhược điểm của ba phong cách giao tiếp cơ bản (Dân chủ, Độc đoán, Tự do) và từ đó rút ra nguyên tắc vận dụng linh hoạt vào thực tiễn giao tiếp của cá nhân. Tiểu luận đã sử dụng phương pháp tổng hợp và phân tích lý thuyết về tâm lý học giao tiếp để làm rõ các đặc trưng cơ bản chi phối phong cách, bao gồm tính ổn định, tính chuẩn mực và tính linh hoạt. Kết quả phân tích cho thấy không có một phong cách nào là tối ưu tuyệt đối cho mọi tình huống. Phong cách Dân chủ tạo ra sự thoải mái, khuyến khích sự độc lập, sáng tạo, nhưng dễ dẫn đến tình trạng "dân chủ quá trớn" nếu thiếu nguyên tắc. Phong cách Độc đoán hiệu quả trong các tình huống phức tạp, khẩn cấp đòi hỏi sự quyết đoán, nhưng lại hạn chế tính chủ động của người khác. Trong khi đó, phong cách Tự do mang lại sự thoải mái nhưng dễ bị đánh giá là thiếu nghiêm túc. Tiểu luận kết luận rằng, nguyên tắc quan trọng nhất trong giao tiếp cá nhân là sự linh hoạt, đòi hỏi cá nhân phải biết kết hợp cả ba phong cách tùy thuộc vào đối tượng, mục đích và tình huống cụ thể, đặc biệt là trong môi trường công việc chuyên nghiệp.</w:t>
+      </w:r>
+    </w:p>
+    <w:p>
+      <w:pPr>
+        <w:rPr>
+          <w:i/>
+          <w:iCs/>
+          <w:lang w:val="en-US"/>
+        </w:rPr>
+      </w:pPr>
+      <w:r>
+        <w:rPr>
+          <w:b/>
+          <w:bCs/>
+          <w:szCs w:val="26"/>
+          <w:lang w:val="en-US"/>
+        </w:rPr>
+        <w:t xml:space="preserve">Từ khóa: </w:t>
+      </w:r>
+      <w:r>
+        <w:rPr>
+          <w:i/>
+          <w:iCs/>
+          <w:szCs w:val="26"/>
+          <w:lang w:val="en-US"/>
+        </w:rPr>
+        <w:t>Giao tiếp, Kỹ năng giao tiếp, Phong cách giao tiếp, Tính linh hoạt, Vận dụng.</w:t>
+      </w:r>
+    </w:p>
+    <w:p>
+      <w:pPr>
+        <w:spacing w:after="160" w:line="278" w:lineRule="auto"/>
+        <w:rPr>
+          <w:b/>
+          <w:bCs/>
+          <w:szCs w:val="26"/>
+          <w:lang w:val="en-US"/>
+        </w:rPr>
+      </w:pPr>
+      <w:r>
+        <w:rPr>
+          <w:b/>
+          <w:bCs/>
+          <w:szCs w:val="26"/>
+          <w:lang w:val="en-US"/>
+        </w:rPr>
+        <w:br w:type="page"/>
+      </w:r>
+    </w:p>
+    <w:p>
+      <w:pPr>
+        <w:rPr>
+          <w:b/>
+          <w:bCs/>
+          <w:szCs w:val="26"/>
+          <w:lang w:val="en-US"/>
+        </w:rPr>
+      </w:pPr>
+      <w:r>
+        <w:rPr>
+          <w:b/>
+          <w:bCs/>
+          <w:szCs w:val="26"/>
+          <w:lang w:val="en-US"/>
+        </w:rPr>
+        <w:lastRenderedPageBreak/>
+        <w:t>Abstract</w:t>
+      </w:r>
+    </w:p>
+    <w:p>
+      <w:pPr>
+        <w:rPr>
+          <w:i/>
+          <w:iCs/>
+          <w:szCs w:val="26"/>
+          <w:lang w:val="en-US"/>
+        </w:rPr>
+      </w:pPr>
+      <w:r>
+        <w:rPr>
+          <w:i/>
+          <w:iCs/>
+          <w:szCs w:val="26"/>
+        </w:rPr>
+        <w:t>The purpose of this essay is to analyze in detail the advantages and disadvantages of the three basic communication styles (Democracy, Arbitrariness, Freedom) and thereby draw the principle of flexible application to the practice of personal communication. The essay used a synthesis and theoretical analysis of communicative psychology to clarify the basic characteristics that govern the style, including stability, normativeness, and flexibility. The results of the analysis show that there is no one style that is absolutely optimal for every situation. The Democratic style creates comfort, encourages independence and creativity, but easily leads to "excessive democracy" if there is a lack of principles. The Authoritarian style is effective in complex, urgent situations that require assertiveness, but limits the initiative of others. Meanwhile, the Liberal style offers comfort but is easily judged as lacking in seriousness. The essay concludes that the most important principle in personal communication is flexibility, which requires the individual to know how to combine all three styles depending on the specific audience, purpose, and situation, especially in a professional work environment.</w:t>
+      </w:r>
+    </w:p>
+    <w:p>
+      <w:pPr>
+        <w:rPr>
+          <w:i/>
+          <w:iCs/>
+          <w:lang w:val="en-US"/>
+        </w:rPr>
+      </w:pPr>
+      <w:r>
+        <w:rPr>
+          <w:b/>
+          <w:bCs/>
+          <w:szCs w:val="26"/>
+          <w:lang w:val="en-US"/>
+        </w:rPr>
+        <w:t xml:space="preserve">Key words: </w:t>
+      </w:r>
+      <w:r>
+        <w:rPr>
+          <w:i/>
+          <w:iCs/>
+          <w:szCs w:val="26"/>
+        </w:rPr>
+        <w:t>Communication, Communication Skills, Communication Style, Flexibility, Application.</w:t>
+      </w:r>
+    </w:p>
+    <w:p>
+      <w:pPr>
+        <w:spacing w:after="160" w:line="278" w:lineRule="auto"/>
+        <w:rPr>
+          <w:i/>
+          <w:iCs/>
+          <w:lang w:val="en-US"/>
+        </w:rPr>
+      </w:pPr>
+      <w:r>
+        <w:rPr>
+          <w:i/>
+          <w:iCs/>
+          <w:lang w:val="en-US"/>
+        </w:rPr>
+        <w:br w:type="page"/>
+      </w:r>
+    </w:p>
+    <w:p>
+      <w:pPr>
+        <w:pStyle w:val="Heading1"/>
+      </w:pPr>
+      <w:r>
+        <w:lastRenderedPageBreak/>
+        <w:t>Đặt vấn đề</w:t>
+      </w:r>
+    </w:p>
+    <w:p>
+      <w:r>
+        <w:t>Phong cách giao tiếp là hệ thống những lời nói, cử chỉ, điệu bộ, động tác, các ứng xử tương đối ổn định của mỗi con người hoặc mỗi nhóm người trong giao tiếp. Những nét riêng biệt này dần hình thành và bị quy định bởi các yếu tố cơ bản như đặc điểm thể chất cá nhân, nghề nghiệp, và đặc trưng của thời đại. Nhận thức rõ về bản chất, ưu nhược điểm của các phong cách giao tiếp không chỉ là cơ sở để tự hoàn thiện mà còn là kỹ năng thiết yếu để đạt hiệu quả giao tiếp tối ưu trong mọi mối quan hệ và công việc.</w:t>
+      </w:r>
+    </w:p>
+    <w:p>
+      <w:r>
+        <w:t>Các nhà tâm lí học phân biệt ba loại phong cách giao tiếp điển hình: phong cách dân chủ, phong cách độc đoán và phong cách tự do. Mỗi phong cách đều có những mặt mạnh và mặt yếu riêng và không có loại nào được coi là tối ưu cho mọi trường hợp. Do đó, việc nghiên cứu chuyên sâu về ưu nhược điểm của từng phong cách, cùng với khả năng vận dụng linh hoạt trong thực tiễn cá nhân, đóng vai trò quan trọng trong việc nâng cao chất lượng tương tác xã hội và sự nghiệp. Tiểu luận này tập trung phân tích các khía cạnh này theo đúng yêu cầu học thuật.</w:t>
+      </w:r>
+    </w:p>
+    <w:p>
+      <w:pPr>
+        <w:pStyle w:val="Heading1"/>
+      </w:pPr>
+      <w:r>
+        <w:t>Nội dung nghiên cứu</w:t>
+      </w:r>
+    </w:p>
+    <w:p>
+      <w:pPr>
+        <w:pStyle w:val="Heading2"/>
+        <w:rPr>
+          <w:rStyle w:val="Heading2Char"/>
+          <w:b/>
+          <w:bCs/>
+        </w:rPr>
+      </w:pPr>
+      <w:r>
+        <w:rPr>
+          <w:rStyle w:val="Heading2Char"/>
+          <w:b/>
+          <w:bCs/>
+        </w:rPr>
+        <w:t>Khái quát chung về phong cách giao tiếp</w:t>
+      </w:r>
+    </w:p>
+    <w:p>
+      <w:pPr>
+        <w:rPr>
+          <w:rFonts w:eastAsia="SimSun"/>
+          <w:szCs w:val="26"/>
+        </w:rPr>
+      </w:pPr>
+      <w:r>
+        <w:rPr>
+          <w:rFonts w:eastAsia="SimSun"/>
+          <w:szCs w:val="26"/>
+        </w:rPr>
+        <w:t>Phong cách giao tiếp là hệ thống những lời nói, cử chỉ, điệu bộ, động tác, các ứng xử tương đối ổn định của mỗi con người hoặc mỗi nhóm người trong giao tiếp. Những nét riêng này tạo nên bản sắc và sự khác biệt rõ rệt giữa các cá nhân, nhóm người, thậm chí là các nền văn hóa. Hiệu quả của quá trình tương tác phụ thuộc lớn vào việc cá nhân nhận thức và điều chỉnh được phong cách của mình.</w:t>
       </w:r>
     </w:p>
     <w:p>
       <w:pPr>
         <w:numPr>
           <w:ilvl w:val="0"/>
-          <w:numId w:val="3"/>
+          <w:numId w:val="4"/>
         </w:numPr>
-        <w:tabs>
-          <w:tab w:val="left" w:pos="2552"/>
-          <w:tab w:val="left" w:pos="2970"/>
-        </w:tabs>
-        <w:ind w:hanging="1004"/>
-        <w:rPr>
-          <w:rFonts w:ascii="Times New Roman" w:hAnsi="Times New Roman"/>
-          <w:bCs/>
-          <w:sz w:val="34"/>
-          <w:szCs w:val="28"/>
-        </w:rPr>
-      </w:pPr>
-      <w:r>
-        <w:rPr>
-          <w:rFonts w:ascii="Times New Roman" w:hAnsi="Times New Roman"/>
-          <w:bCs/>
-          <w:sz w:val="34"/>
-          <w:szCs w:val="28"/>
-        </w:rPr>
-        <w:t>DH52200768_Lê Hoàng Huy</w:t>
-      </w:r>
-    </w:p>
-    <w:p>
-      <w:pPr>
-        <w:tabs>
-          <w:tab w:val="left" w:pos="2552"/>
-          <w:tab w:val="left" w:pos="2970"/>
-        </w:tabs>
-        <w:ind w:left="2552"/>
-        <w:rPr>
-          <w:rFonts w:ascii="Times New Roman" w:hAnsi="Times New Roman"/>
-          <w:bCs/>
-          <w:sz w:val="34"/>
-          <w:szCs w:val="28"/>
-          <w:lang w:val="en-US"/>
-        </w:rPr>
-      </w:pPr>
-    </w:p>
-    <w:p>
-      <w:pPr>
-        <w:tabs>
-          <w:tab w:val="left" w:pos="2552"/>
-          <w:tab w:val="left" w:pos="2970"/>
-        </w:tabs>
-        <w:ind w:firstLine="851"/>
-        <w:rPr>
-          <w:rFonts w:ascii="Times New Roman" w:hAnsi="Times New Roman"/>
-          <w:bCs/>
-          <w:sz w:val="32"/>
-          <w:szCs w:val="28"/>
-          <w:lang w:val="en-US"/>
-        </w:rPr>
-      </w:pPr>
-      <w:r>
-        <w:rPr>
-          <w:rFonts w:ascii="Times New Roman" w:hAnsi="Times New Roman"/>
-          <w:bCs/>
-          <w:sz w:val="32"/>
-          <w:szCs w:val="28"/>
-        </w:rPr>
-        <w:tab/>
-      </w:r>
-      <w:r>
-        <w:rPr>
-          <w:rFonts w:ascii="Times New Roman" w:hAnsi="Times New Roman"/>
-          <w:bCs/>
-          <w:sz w:val="32"/>
-          <w:szCs w:val="28"/>
-        </w:rPr>
-        <w:tab/>
-      </w:r>
-    </w:p>
-    <w:p>
-      <w:pPr>
-        <w:tabs>
-          <w:tab w:val="left" w:pos="3780"/>
-          <w:tab w:val="left" w:pos="4305"/>
-        </w:tabs>
-        <w:ind w:firstLine="851"/>
-        <w:rPr>
-          <w:rFonts w:ascii="Times New Roman" w:hAnsi="Times New Roman"/>
-          <w:bCs/>
-          <w:sz w:val="32"/>
-          <w:szCs w:val="28"/>
-        </w:rPr>
-      </w:pPr>
-    </w:p>
-    <w:p>
-      <w:pPr>
-        <w:tabs>
-          <w:tab w:val="left" w:pos="4305"/>
-        </w:tabs>
-        <w:ind w:firstLine="851"/>
-        <w:rPr>
-          <w:rFonts w:ascii="Times New Roman" w:hAnsi="Times New Roman"/>
-          <w:bCs/>
-          <w:sz w:val="32"/>
-          <w:szCs w:val="28"/>
-        </w:rPr>
-      </w:pPr>
-    </w:p>
-    <w:p>
-      <w:pPr>
-        <w:tabs>
-          <w:tab w:val="left" w:pos="3900"/>
-        </w:tabs>
-        <w:ind w:firstLine="851"/>
-        <w:rPr>
-          <w:rFonts w:ascii="Times New Roman" w:hAnsi="Times New Roman"/>
-          <w:bCs/>
-          <w:sz w:val="32"/>
-          <w:szCs w:val="28"/>
-        </w:rPr>
-      </w:pPr>
-      <w:r>
-        <w:rPr>
-          <w:rFonts w:ascii="Times New Roman" w:hAnsi="Times New Roman"/>
-          <w:bCs/>
-          <w:sz w:val="32"/>
-          <w:szCs w:val="28"/>
-        </w:rPr>
-        <w:tab/>
-      </w:r>
-    </w:p>
-    <w:p>
-      <w:pPr>
-        <w:tabs>
-          <w:tab w:val="left" w:pos="4820"/>
-        </w:tabs>
-        <w:ind w:firstLine="851"/>
-        <w:jc w:val="center"/>
-        <w:rPr>
-          <w:rFonts w:ascii="Times New Roman" w:hAnsi="Times New Roman"/>
-          <w:b/>
-          <w:bCs/>
-          <w:i/>
-          <w:sz w:val="32"/>
-          <w:szCs w:val="28"/>
-        </w:rPr>
-      </w:pPr>
-    </w:p>
-    <w:p>
-      <w:pPr>
-        <w:tabs>
-          <w:tab w:val="left" w:pos="4820"/>
-        </w:tabs>
-        <w:ind w:firstLine="851"/>
-        <w:jc w:val="center"/>
-        <w:rPr>
-          <w:rFonts w:ascii="Times New Roman" w:hAnsi="Times New Roman"/>
-          <w:b/>
-          <w:bCs/>
-          <w:i/>
-          <w:sz w:val="32"/>
-          <w:szCs w:val="28"/>
-        </w:rPr>
-      </w:pPr>
-    </w:p>
-    <w:p>
-      <w:pPr>
-        <w:tabs>
-          <w:tab w:val="left" w:pos="4820"/>
-        </w:tabs>
-        <w:ind w:firstLine="851"/>
-        <w:jc w:val="center"/>
-        <w:rPr>
-          <w:rFonts w:ascii="Times New Roman" w:hAnsi="Times New Roman"/>
-          <w:b/>
-          <w:bCs/>
-          <w:i/>
-          <w:sz w:val="32"/>
-          <w:szCs w:val="28"/>
-          <w:lang w:val="en-US"/>
-        </w:rPr>
-      </w:pPr>
-    </w:p>
-    <w:p>
-      <w:pPr>
-        <w:tabs>
-          <w:tab w:val="left" w:pos="4820"/>
-        </w:tabs>
-        <w:ind w:firstLine="851"/>
-        <w:jc w:val="center"/>
-        <w:rPr>
-          <w:rFonts w:ascii="Times New Roman" w:hAnsi="Times New Roman"/>
-          <w:b/>
-          <w:bCs/>
-          <w:i/>
-          <w:sz w:val="20"/>
-          <w:szCs w:val="16"/>
-          <w:lang w:val="en-US"/>
-        </w:rPr>
-      </w:pPr>
-    </w:p>
-    <w:p>
-      <w:pPr>
-        <w:tabs>
-          <w:tab w:val="left" w:pos="4820"/>
-        </w:tabs>
-        <w:ind w:firstLine="851"/>
-        <w:jc w:val="center"/>
-        <w:rPr>
-          <w:rFonts w:ascii="Times New Roman" w:hAnsi="Times New Roman"/>
-          <w:b/>
-          <w:bCs/>
-          <w:i/>
-          <w:sz w:val="32"/>
-          <w:szCs w:val="28"/>
-          <w:lang w:val="en-US"/>
-        </w:rPr>
-      </w:pPr>
-    </w:p>
-    <w:p>
-      <w:pPr>
-        <w:tabs>
-          <w:tab w:val="left" w:pos="4820"/>
-        </w:tabs>
-        <w:ind w:firstLine="851"/>
-        <w:jc w:val="center"/>
-        <w:rPr>
-          <w:rFonts w:ascii="Times New Roman" w:hAnsi="Times New Roman"/>
-          <w:sz w:val="28"/>
-          <w:szCs w:val="28"/>
-        </w:rPr>
-      </w:pPr>
-      <w:r>
-        <w:rPr>
-          <w:rFonts w:ascii="Times New Roman" w:hAnsi="Times New Roman"/>
-          <w:i/>
-          <w:sz w:val="32"/>
-          <w:szCs w:val="28"/>
-        </w:rPr>
-        <w:t xml:space="preserve">Ngày </w:t>
-      </w:r>
-      <w:r>
-        <w:rPr>
-          <w:rFonts w:ascii="Times New Roman" w:hAnsi="Times New Roman"/>
-          <w:i/>
-          <w:sz w:val="32"/>
-          <w:szCs w:val="28"/>
-          <w:lang w:val="en-US"/>
-        </w:rPr>
-        <w:t>12</w:t>
-      </w:r>
-      <w:r>
-        <w:rPr>
-          <w:rFonts w:ascii="Times New Roman" w:hAnsi="Times New Roman"/>
-          <w:i/>
-          <w:sz w:val="32"/>
-          <w:szCs w:val="28"/>
-        </w:rPr>
-        <w:t xml:space="preserve"> tháng </w:t>
-      </w:r>
-      <w:r>
-        <w:rPr>
-          <w:rFonts w:ascii="Times New Roman" w:hAnsi="Times New Roman"/>
-          <w:i/>
-          <w:sz w:val="32"/>
-          <w:szCs w:val="28"/>
-          <w:lang w:val="en-US"/>
-        </w:rPr>
-        <w:t>12</w:t>
-      </w:r>
-      <w:r>
-        <w:rPr>
-          <w:rFonts w:ascii="Times New Roman" w:hAnsi="Times New Roman"/>
-          <w:i/>
-          <w:sz w:val="32"/>
-          <w:szCs w:val="28"/>
-        </w:rPr>
-        <w:t xml:space="preserve"> năm 202</w:t>
-      </w:r>
-      <w:r>
-        <w:rPr>
-          <w:rFonts w:ascii="Times New Roman" w:hAnsi="Times New Roman"/>
-          <w:i/>
-          <w:sz w:val="32"/>
-          <w:szCs w:val="28"/>
-          <w:lang w:val="en-US"/>
-        </w:rPr>
-        <w:t>5</w:t>
-      </w:r>
-      <w:r>
-        <w:rPr>
-          <w:rFonts w:ascii="Times New Roman" w:hAnsi="Times New Roman"/>
-          <w:sz w:val="28"/>
-          <w:szCs w:val="28"/>
-        </w:rPr>
-        <w:tab/>
-      </w:r>
-    </w:p>
-    <w:p/>
+        <w:rPr>
+          <w:rFonts w:eastAsia="SimSun"/>
+          <w:i/>
+          <w:iCs/>
+          <w:szCs w:val="26"/>
+        </w:rPr>
+      </w:pPr>
+      <w:r>
+        <w:rPr>
+          <w:rFonts w:eastAsia="SimSun"/>
+          <w:i/>
+          <w:iCs/>
+          <w:szCs w:val="26"/>
+        </w:rPr>
+        <w:t>Tính ổn định</w:t>
+      </w:r>
+    </w:p>
+    <w:p>
+      <w:pPr>
+        <w:ind w:firstLineChars="250" w:firstLine="650"/>
+        <w:rPr>
+          <w:rFonts w:eastAsia="SimSun"/>
+          <w:szCs w:val="26"/>
+        </w:rPr>
+      </w:pPr>
+      <w:r>
+        <w:rPr>
+          <w:rFonts w:eastAsia="SimSun"/>
+          <w:szCs w:val="26"/>
+        </w:rPr>
+        <w:t>Tính ổn định của phong cách giao tiếp thể hiện ở xu hướng duy trì các đặc điểm giao tiếp tương đối như nhau qua các tình huống khác nhau. Tính ổn định này tạo nên nét riêng của mỗi con người và được quy định bởi các yếu tố cốt lõi như đặc điểm thể chất cá nhân, nghề nghiệp (ví dụ: phong cách của người kinh doanh khác người nông dân), và đặc trưng của thời đại. Mặc dù tạo nên bản sắc cá nhân, tính ổn định quá mức có thể dẫn đến sự cứng nhắc và thiếu thích nghi.</w:t>
+      </w:r>
+    </w:p>
+    <w:p>
+      <w:pPr>
+        <w:numPr>
+          <w:ilvl w:val="0"/>
+          <w:numId w:val="4"/>
+        </w:numPr>
+        <w:rPr>
+          <w:rFonts w:eastAsia="SimSun"/>
+          <w:i/>
+          <w:iCs/>
+          <w:szCs w:val="26"/>
+        </w:rPr>
+      </w:pPr>
+      <w:r>
+        <w:rPr>
+          <w:rFonts w:eastAsia="SimSun"/>
+          <w:i/>
+          <w:iCs/>
+          <w:szCs w:val="26"/>
+        </w:rPr>
+        <w:t>Tính chuẩn mực</w:t>
+      </w:r>
+    </w:p>
+    <w:p>
+      <w:pPr>
+        <w:ind w:firstLineChars="250" w:firstLine="650"/>
+        <w:rPr>
+          <w:rFonts w:eastAsia="SimSun"/>
+          <w:szCs w:val="26"/>
+        </w:rPr>
+      </w:pPr>
+      <w:r>
+        <w:rPr>
+          <w:rFonts w:eastAsia="SimSun"/>
+          <w:szCs w:val="26"/>
+        </w:rPr>
+        <w:t xml:space="preserve">Giao tiếp là một hành vi xã hội phổ biến và phải tuân thủ nghiêm ngặt các chuẩn mực xã hội bao gồm đạo đức, văn hoá, thẩm mỹ, pháp luật, cùng với phong tục, tập </w:t>
+      </w:r>
+      <w:r>
+        <w:rPr>
+          <w:rFonts w:eastAsia="SimSun"/>
+          <w:szCs w:val="26"/>
+        </w:rPr>
+        <w:lastRenderedPageBreak/>
+        <w:t>quán, lễ giáo và các nguyên tắc được ấn định. Việc không tuân thủ các chuẩn mực này sẽ dễ bị đánh giá là thiếu văn hóa hoặc không lịch sự. Tính chuẩn mực đảm bảo rằng mọi tương tác diễn ra trong khuôn khổ được xã hội chấp nhận, duy trì trật tự và sự tôn trọng lẫn nhau.</w:t>
+      </w:r>
+    </w:p>
+    <w:p>
+      <w:pPr>
+        <w:ind w:firstLineChars="250" w:firstLine="650"/>
+        <w:rPr>
+          <w:rFonts w:eastAsia="SimSun"/>
+          <w:i/>
+          <w:iCs/>
+          <w:szCs w:val="26"/>
+        </w:rPr>
+      </w:pPr>
+      <w:r>
+        <w:rPr>
+          <w:rFonts w:eastAsia="SimSun"/>
+          <w:i/>
+          <w:iCs/>
+          <w:szCs w:val="26"/>
+        </w:rPr>
+        <w:t>c. Tính linh hoạt</w:t>
+      </w:r>
+    </w:p>
+    <w:p>
+      <w:pPr>
+        <w:ind w:firstLine="0"/>
+        <w:rPr>
+          <w:rFonts w:eastAsia="SimSun"/>
+          <w:szCs w:val="26"/>
+        </w:rPr>
+      </w:pPr>
+      <w:r>
+        <w:rPr>
+          <w:rFonts w:eastAsia="SimSun"/>
+          <w:i/>
+          <w:iCs/>
+          <w:szCs w:val="26"/>
+          <w:lang w:val="en-US"/>
+        </w:rPr>
+        <w:t xml:space="preserve">         </w:t>
+      </w:r>
+      <w:r>
+        <w:rPr>
+          <w:rFonts w:eastAsia="SimSun"/>
+          <w:szCs w:val="26"/>
+        </w:rPr>
+        <w:t>Tính linh hoạt là đặc trưng biểu thị khả năng thay đổi các yếu tố trong phong cách giao tiếp theo tình huống cụ thể, giúp cá nhân có những lời nói, cử chỉ phù hợp. Tính linh hoạt nói lên sự khéo léo, mềm dẻo của người giao tiếp. Đây là phẩm chất cần thiết nhất, đặc biệt trong môi trường làm việc đa dạng, nơi cá nhân thường xuyên phải tiếp xúc với nhiều đối tượng khác nhau (cấp trên, đồng nghiệp, khách hàng) trong những tình huống khác nhau (họp, đàm phán, giải quyết khủng hoảng).</w:t>
+      </w:r>
+    </w:p>
+    <w:p>
+      <w:pPr>
+        <w:pStyle w:val="Heading2"/>
+        <w:rPr>
+          <w:lang w:val="en-US"/>
+        </w:rPr>
+      </w:pPr>
+      <w:r>
+        <w:t xml:space="preserve">Phân tích chuyên sâu </w:t>
+      </w:r>
+      <w:r>
+        <w:rPr>
+          <w:lang w:val="en-US"/>
+        </w:rPr>
+        <w:t>ư</w:t>
+      </w:r>
+      <w:r>
+        <w:t xml:space="preserve">u điểm và </w:t>
+      </w:r>
+      <w:r>
+        <w:rPr>
+          <w:lang w:val="en-US"/>
+        </w:rPr>
+        <w:t>n</w:t>
+      </w:r>
+      <w:r>
+        <w:t xml:space="preserve">hược điểm của các </w:t>
+      </w:r>
+      <w:r>
+        <w:rPr>
+          <w:lang w:val="en-US"/>
+        </w:rPr>
+        <w:t>p</w:t>
+      </w:r>
+      <w:r>
+        <w:t>hong cách giao tiếp cơ bản</w:t>
+      </w:r>
+      <w:r>
+        <w:rPr>
+          <w:lang w:val="en-US"/>
+        </w:rPr>
+        <w:t>.</w:t>
+      </w:r>
+    </w:p>
+    <w:p>
+      <w:pPr>
+        <w:pStyle w:val="Heading3"/>
+      </w:pPr>
+      <w:r>
+        <w:t>Phong cách giao tiếp Dân chủ</w:t>
+      </w:r>
+    </w:p>
+    <w:p>
+      <w:pPr>
+        <w:rPr>
+          <w:rFonts w:eastAsia="SimSun"/>
+          <w:lang w:val="en-US"/>
+        </w:rPr>
+      </w:pPr>
+      <w:r>
+        <w:rPr>
+          <w:rFonts w:eastAsia="SimSun"/>
+          <w:lang w:val="en-US"/>
+        </w:rPr>
+        <w:t>Phong cách giao tiếp dân chủ biểu hiện qua các nét nổi bật như bình đẳng, gần gũi, thoải mái. Người có phong cách này có xu hướng tạo không khí thân mật, thoải mái trong giao tiếp, thu hẹp khoảng cách với đối tượng thông qua ăn mặc, đi đứng, nói năng, cử chỉ. Họ luôn tôn trọng đối tượng giao tiếp và chú ý tìm hiểu các đặc điểm tâm lí cá nhân của họ như sở thích, thói quen, nhu cầu để có phương pháp tiếp cận hợp lí.</w:t>
+      </w:r>
+    </w:p>
+    <w:p>
+      <w:pPr>
+        <w:rPr>
+          <w:rFonts w:eastAsia="SimSun"/>
+          <w:lang w:val="en-US"/>
+        </w:rPr>
+      </w:pPr>
+      <w:r>
+        <w:rPr>
+          <w:rFonts w:eastAsia="SimSun"/>
+          <w:lang w:val="en-US"/>
+        </w:rPr>
+        <w:t>Ưu điểm:</w:t>
+      </w:r>
+    </w:p>
+    <w:p>
+      <w:pPr>
+        <w:rPr>
+          <w:rFonts w:eastAsia="SimSun"/>
+          <w:lang w:val="en-US"/>
+        </w:rPr>
+      </w:pPr>
+      <w:r>
+        <w:rPr>
+          <w:rFonts w:eastAsia="SimSun"/>
+          <w:lang w:val="en-US"/>
+        </w:rPr>
+        <w:t>Làm cho đối tượng giao tiếp cảm thấy thoải mái, yên tâm, tự tin.</w:t>
+      </w:r>
+    </w:p>
+    <w:p>
+      <w:pPr>
+        <w:rPr>
+          <w:rFonts w:eastAsia="SimSun"/>
+          <w:lang w:val="en-US"/>
+        </w:rPr>
+      </w:pPr>
+      <w:r>
+        <w:rPr>
+          <w:rFonts w:eastAsia="SimSun"/>
+          <w:lang w:val="en-US"/>
+        </w:rPr>
+        <w:t>Giúp đối tượng phát huy được tính độc lập, chủ động, sáng tạo trong công việc.</w:t>
+      </w:r>
+    </w:p>
+    <w:p>
+      <w:pPr>
+        <w:rPr>
+          <w:rFonts w:eastAsia="SimSun"/>
+          <w:lang w:val="en-US"/>
+        </w:rPr>
+      </w:pPr>
+      <w:r>
+        <w:rPr>
+          <w:rFonts w:eastAsia="SimSun"/>
+          <w:lang w:val="en-US"/>
+        </w:rPr>
+        <w:t>Họ thường được đánh giá là dễ gần, dễ thông cảm, dễ nói chuyện, không quan cách.</w:t>
+      </w:r>
+    </w:p>
+    <w:p>
+      <w:pPr>
+        <w:rPr>
+          <w:rFonts w:eastAsia="SimSun"/>
+          <w:lang w:val="en-US"/>
+        </w:rPr>
+      </w:pPr>
+      <w:r>
+        <w:rPr>
+          <w:rFonts w:eastAsia="SimSun"/>
+          <w:lang w:val="en-US"/>
+        </w:rPr>
+        <w:t>Là phong cách thường được nhiều người yêu mến, kính trọng, tin tưởng.</w:t>
+      </w:r>
+    </w:p>
+    <w:p>
+      <w:pPr>
+        <w:rPr>
+          <w:rFonts w:eastAsia="SimSun"/>
+          <w:lang w:val="en-US"/>
+        </w:rPr>
+      </w:pPr>
+      <w:r>
+        <w:rPr>
+          <w:rFonts w:eastAsia="SimSun"/>
+          <w:lang w:val="en-US"/>
+        </w:rPr>
+        <w:t>Nhược điểm:</w:t>
+      </w:r>
+    </w:p>
+    <w:p>
+      <w:pPr>
+        <w:rPr>
+          <w:rFonts w:eastAsia="SimSun"/>
+          <w:lang w:val="en-US"/>
+        </w:rPr>
+      </w:pPr>
+      <w:r>
+        <w:rPr>
+          <w:rFonts w:eastAsia="SimSun"/>
+          <w:lang w:val="en-US"/>
+        </w:rPr>
+        <w:t>Nếu dân chủ không có nguyên tắc, xóa nhòa mọi ranh giới, sẽ dẫn đến tình trạng "cá mè một lứa", xuề xoà, "dân chủ quá trớn".</w:t>
+      </w:r>
+    </w:p>
+    <w:p>
+      <w:pPr>
+        <w:rPr>
+          <w:rFonts w:eastAsia="SimSun"/>
+          <w:lang w:val="en-US"/>
+        </w:rPr>
+      </w:pPr>
+      <w:r>
+        <w:rPr>
+          <w:rFonts w:eastAsia="SimSun"/>
+          <w:lang w:val="en-US"/>
+        </w:rPr>
+        <w:t>Trong giao tiếp mang tính chất công việc, cần đảm bảo có những nguyên tắc không được bỏ qua, dù không khí có thoải mái đến mức độ nào</w:t>
+      </w:r>
+      <w:r>
+        <w:rPr>
+          <w:rFonts w:eastAsia="SimSun"/>
+          <w:lang w:val="en-US"/>
+        </w:rPr>
+        <w:t>.</w:t>
+      </w:r>
+    </w:p>
+    <w:p>
+      <w:pPr>
+        <w:pStyle w:val="Heading3"/>
+        <w:rPr>
+          <w:lang w:val="en-US"/>
+        </w:rPr>
+      </w:pPr>
+      <w:r>
+        <w:lastRenderedPageBreak/>
+        <w:t>Phong cách giao tiếp Độc đoá</w:t>
+      </w:r>
+      <w:r>
+        <w:rPr>
+          <w:lang w:val="en-US"/>
+        </w:rPr>
+        <w:t>n</w:t>
+      </w:r>
+    </w:p>
+    <w:p>
+      <w:pPr>
+        <w:rPr>
+          <w:rFonts w:eastAsia="SimSun"/>
+          <w:lang w:val="en-US"/>
+        </w:rPr>
+      </w:pPr>
+      <w:r>
+        <w:rPr>
+          <w:rFonts w:eastAsia="SimSun"/>
+          <w:lang w:val="en-US"/>
+        </w:rPr>
+        <w:t>Phong cách độc đoán là phong cách ngược với phong cách dân chủ. Người có phong cách này thường đề cao nguyên tắc, đòi hỏi ranh giới phải được tôn trọng. Họ thường hành động một cách cứng rắn, kiên quyết.</w:t>
+      </w:r>
+    </w:p>
+    <w:p>
+      <w:pPr>
+        <w:rPr>
+          <w:rFonts w:eastAsia="SimSun"/>
+          <w:lang w:val="en-US"/>
+        </w:rPr>
+      </w:pPr>
+      <w:r>
+        <w:rPr>
+          <w:rFonts w:eastAsia="SimSun"/>
+          <w:lang w:val="en-US"/>
+        </w:rPr>
+        <w:t>Đặc điểm:</w:t>
+      </w:r>
+    </w:p>
+    <w:p>
+      <w:pPr>
+        <w:rPr>
+          <w:rFonts w:eastAsia="SimSun"/>
+          <w:lang w:val="en-US"/>
+        </w:rPr>
+      </w:pPr>
+      <w:r>
+        <w:rPr>
+          <w:rFonts w:eastAsia="SimSun"/>
+          <w:lang w:val="en-US"/>
+        </w:rPr>
+        <w:t>Đánh giá và ứng xử mang tính đơn phương, một chiều, cứng nhắc.</w:t>
+      </w:r>
+    </w:p>
+    <w:p>
+      <w:pPr>
+        <w:rPr>
+          <w:rFonts w:eastAsia="SimSun"/>
+          <w:lang w:val="en-US"/>
+        </w:rPr>
+      </w:pPr>
+      <w:r>
+        <w:rPr>
+          <w:rFonts w:eastAsia="SimSun"/>
+          <w:lang w:val="en-US"/>
+        </w:rPr>
+        <w:t>Thường xuất phát từ ý của mình, ít chú ý đến người khác.</w:t>
+      </w:r>
+    </w:p>
+    <w:p>
+      <w:pPr>
+        <w:rPr>
+          <w:rFonts w:eastAsia="SimSun"/>
+          <w:lang w:val="en-US"/>
+        </w:rPr>
+      </w:pPr>
+      <w:r>
+        <w:rPr>
+          <w:rFonts w:eastAsia="SimSun"/>
+          <w:lang w:val="en-US"/>
+        </w:rPr>
+        <w:t>Ưu điểm:</w:t>
+      </w:r>
+    </w:p>
+    <w:p>
+      <w:pPr>
+        <w:rPr>
+          <w:rFonts w:eastAsia="SimSun"/>
+          <w:lang w:val="en-US"/>
+        </w:rPr>
+      </w:pPr>
+      <w:r>
+        <w:rPr>
+          <w:rFonts w:eastAsia="SimSun"/>
+          <w:lang w:val="en-US"/>
+        </w:rPr>
+        <w:t>Phát huy được tác dụng trong hoàn cảnh phức tạp, khẩn cấp, đòi hỏi một con người quyết đoán, dám chịu trách nhiệm.</w:t>
+      </w:r>
+    </w:p>
+    <w:p>
+      <w:pPr>
+        <w:rPr>
+          <w:rFonts w:eastAsia="SimSun"/>
+          <w:lang w:val="en-US"/>
+        </w:rPr>
+      </w:pPr>
+      <w:r>
+        <w:rPr>
+          <w:rFonts w:eastAsia="SimSun"/>
+          <w:lang w:val="en-US"/>
+        </w:rPr>
+        <w:t>Nhược điểm:</w:t>
+      </w:r>
+    </w:p>
+    <w:p>
+      <w:pPr>
+        <w:rPr>
+          <w:rFonts w:eastAsia="SimSun"/>
+          <w:lang w:val="en-US"/>
+        </w:rPr>
+      </w:pPr>
+      <w:r>
+        <w:rPr>
+          <w:rFonts w:eastAsia="SimSun"/>
+          <w:lang w:val="en-US"/>
+        </w:rPr>
+        <w:t>Tính tích cực, chủ động, sáng tạo của nhân viên thường khó được phát huy.</w:t>
+      </w:r>
+    </w:p>
+    <w:p>
+      <w:pPr>
+        <w:rPr>
+          <w:rFonts w:eastAsia="SimSun"/>
+          <w:lang w:val="en-US"/>
+        </w:rPr>
+      </w:pPr>
+      <w:r>
+        <w:rPr>
+          <w:rFonts w:eastAsia="SimSun"/>
+          <w:lang w:val="en-US"/>
+        </w:rPr>
+        <w:t>Vì vậy, không ít người ngại tiếp xúc với họ.</w:t>
+      </w:r>
+    </w:p>
+    <w:p>
+      <w:pPr>
+        <w:pStyle w:val="Heading3"/>
+        <w:rPr>
+          <w:lang w:val="en-US"/>
+        </w:rPr>
+      </w:pPr>
+      <w:r>
+        <w:t>Phong cách giao tiếp Tự do</w:t>
+      </w:r>
+    </w:p>
+    <w:p>
+      <w:pPr>
+        <w:rPr>
+          <w:rFonts w:eastAsia="SimSun"/>
+          <w:lang w:val="en-US"/>
+        </w:rPr>
+      </w:pPr>
+      <w:r>
+        <w:rPr>
+          <w:rFonts w:eastAsia="SimSun"/>
+          <w:lang w:val="en-US"/>
+        </w:rPr>
+        <w:t>Người có phong cách giao tiếp tự do thường biểu hiện những đặc điểm là hành vi, lời nói, ứng xử, thái độ bị chi phối nhiều bởi tâm trạng, cảm xúc và tình huống. Do đó, các nguyên tắc, chuẩn mực nhiều khi bị coi nhẹ.</w:t>
+      </w:r>
+    </w:p>
+    <w:p>
+      <w:pPr>
+        <w:rPr>
+          <w:rFonts w:eastAsia="SimSun"/>
+          <w:lang w:val="en-US"/>
+        </w:rPr>
+      </w:pPr>
+      <w:r>
+        <w:rPr>
+          <w:rFonts w:eastAsia="SimSun"/>
+          <w:lang w:val="en-US"/>
+        </w:rPr>
+        <w:t>Đặc điểm:</w:t>
+      </w:r>
+    </w:p>
+    <w:p>
+      <w:pPr>
+        <w:rPr>
+          <w:rFonts w:eastAsia="SimSun"/>
+          <w:lang w:val="en-US"/>
+        </w:rPr>
+      </w:pPr>
+      <w:r>
+        <w:rPr>
+          <w:rFonts w:eastAsia="SimSun"/>
+          <w:lang w:val="en-US"/>
+        </w:rPr>
+        <w:t>Mục đích, nội dung và đối tượng giao tiếp thường dễ dàng thay đổi.</w:t>
+      </w:r>
+    </w:p>
+    <w:p>
+      <w:pPr>
+        <w:rPr>
+          <w:rFonts w:eastAsia="SimSun"/>
+          <w:lang w:val="en-US"/>
+        </w:rPr>
+      </w:pPr>
+      <w:r>
+        <w:rPr>
+          <w:rFonts w:eastAsia="SimSun"/>
+          <w:lang w:val="en-US"/>
+        </w:rPr>
+        <w:t>Quan hệ giao tiếp rộng nhưng hời hợt, không sâu sắc.</w:t>
+      </w:r>
+    </w:p>
+    <w:p>
+      <w:pPr>
+        <w:rPr>
+          <w:rFonts w:eastAsia="SimSun"/>
+          <w:lang w:val="en-US"/>
+        </w:rPr>
+      </w:pPr>
+      <w:r>
+        <w:rPr>
+          <w:rFonts w:eastAsia="SimSun"/>
+          <w:lang w:val="en-US"/>
+        </w:rPr>
+        <w:t>Ví dụ: dễ dàng bỏ qua, không xử lý vi phạm kỷ luật của nhân viên hoặc cho nhân viên nghỉ sớm mà không cần biết lý do thỏa đáng.</w:t>
+      </w:r>
+    </w:p>
+    <w:p>
+      <w:pPr>
+        <w:rPr>
+          <w:rFonts w:eastAsia="SimSun"/>
+          <w:lang w:val="en-US"/>
+        </w:rPr>
+      </w:pPr>
+      <w:r>
+        <w:rPr>
+          <w:rFonts w:eastAsia="SimSun"/>
+          <w:lang w:val="en-US"/>
+        </w:rPr>
+        <w:t>Ưu điểm:</w:t>
+      </w:r>
+    </w:p>
+    <w:p>
+      <w:pPr>
+        <w:rPr>
+          <w:rFonts w:eastAsia="SimSun"/>
+          <w:lang w:val="en-US"/>
+        </w:rPr>
+      </w:pPr>
+      <w:r>
+        <w:rPr>
+          <w:rFonts w:eastAsia="SimSun"/>
+          <w:lang w:val="en-US"/>
+        </w:rPr>
+        <w:t>Làm cho đối tượng giao tiếp cảm thấy thoải mái, được tôn trọng.</w:t>
+      </w:r>
+    </w:p>
+    <w:p>
+      <w:pPr>
+        <w:rPr>
+          <w:rFonts w:eastAsia="SimSun"/>
+          <w:lang w:val="en-US"/>
+        </w:rPr>
+      </w:pPr>
+      <w:r>
+        <w:rPr>
+          <w:rFonts w:eastAsia="SimSun"/>
+          <w:lang w:val="en-US"/>
+        </w:rPr>
+        <w:t>Phát huy được tính tích cực của đối tượng, đặc biệt là với những người có ý thức tự giác cao.</w:t>
+      </w:r>
+    </w:p>
+    <w:p>
+      <w:pPr>
+        <w:rPr>
+          <w:rFonts w:eastAsia="SimSun"/>
+          <w:lang w:val="en-US"/>
+        </w:rPr>
+      </w:pPr>
+      <w:r>
+        <w:rPr>
+          <w:rFonts w:eastAsia="SimSun"/>
+          <w:lang w:val="en-US"/>
+        </w:rPr>
+        <w:t>Nhược điểm:</w:t>
+      </w:r>
+    </w:p>
+    <w:p>
+      <w:pPr>
+        <w:rPr>
+          <w:rFonts w:eastAsia="SimSun"/>
+          <w:lang w:val="en-US"/>
+        </w:rPr>
+      </w:pPr>
+      <w:r>
+        <w:rPr>
+          <w:rFonts w:eastAsia="SimSun"/>
+          <w:lang w:val="en-US"/>
+        </w:rPr>
+        <w:t>Dễ bị người khác coi thường.</w:t>
+      </w:r>
+    </w:p>
+    <w:p>
+      <w:pPr>
+        <w:rPr>
+          <w:rFonts w:eastAsia="SimSun"/>
+          <w:lang w:val="en-US"/>
+        </w:rPr>
+      </w:pPr>
+      <w:r>
+        <w:rPr>
+          <w:rFonts w:eastAsia="SimSun"/>
+          <w:lang w:val="en-US"/>
+        </w:rPr>
+        <w:t>Dễ bị đánh giá là thiếu đứng đắn và thiếu nghiêm túc.</w:t>
+      </w:r>
+    </w:p>
+    <w:p>
+      <w:pPr>
+        <w:pStyle w:val="Heading2"/>
+      </w:pPr>
+      <w:r>
+        <w:t>Vận dụng linh hoạt các phong cách giao tiếp vào thực tiễn của cá nhân</w:t>
+      </w:r>
+    </w:p>
+    <w:p>
+      <w:pPr>
+        <w:ind w:firstLineChars="200" w:firstLine="522"/>
+        <w:rPr>
+          <w:rFonts w:eastAsia="SimSun"/>
+          <w:b/>
+          <w:bCs/>
+          <w:szCs w:val="26"/>
+          <w:lang w:val="en-US"/>
+        </w:rPr>
+      </w:pPr>
+    </w:p>
+    <w:p>
+      <w:pPr>
+        <w:ind w:firstLineChars="200" w:firstLine="522"/>
+        <w:rPr>
+          <w:rFonts w:eastAsia="SimSun"/>
+          <w:b/>
+          <w:bCs/>
+          <w:szCs w:val="26"/>
+          <w:lang w:val="en-US"/>
+        </w:rPr>
+      </w:pPr>
+    </w:p>
     <w:sectPr>
-      <w:pgSz w:w="11907" w:h="16840" w:code="9"/>
+      <w:pgSz w:w="11907" w:h="16840"/>
       <w:pgMar w:top="1134" w:right="1134" w:bottom="1134" w:left="1871" w:header="709" w:footer="709" w:gutter="0"/>
       <w:cols w:space="720"/>
     </w:sectPr>
@@ -836,128 +2196,665 @@
 </w:document>
 </file>
 
+<file path=word/endnotes.xml><?xml version="1.0" encoding="utf-8"?>
+<w:endnotes xmlns:wpc="http://schemas.microsoft.com/office/word/2010/wordprocessingCanvas" xmlns:cx="http://schemas.microsoft.com/office/drawing/2014/chartex" xmlns:cx1="http://schemas.microsoft.com/office/drawing/2015/9/8/chartex" xmlns:cx2="http://schemas.microsoft.com/office/drawing/2015/10/21/chartex" xmlns:cx3="http://schemas.microsoft.com/office/drawing/2016/5/9/chartex" xmlns:cx4="http://schemas.microsoft.com/office/drawing/2016/5/10/chartex" xmlns:cx5="http://schemas.microsoft.com/office/drawing/2016/5/11/chartex" xmlns:cx6="http://schemas.microsoft.com/office/drawing/2016/5/12/chartex" xmlns:cx7="http://schemas.microsoft.com/office/drawing/2016/5/13/chartex" xmlns:cx8="http://schemas.microsoft.com/office/drawing/2016/5/14/chartex" xmlns:mc="http://schemas.openxmlformats.org/markup-compatibility/2006" xmlns:aink="http://schemas.microsoft.com/office/drawing/2016/ink" xmlns:am3d="http://schemas.microsoft.com/office/drawing/2017/model3d" xmlns:o="urn:schemas-microsoft-com:office:office" xmlns:oel="http://schemas.microsoft.com/office/2019/extlst" xmlns:r="http://schemas.openxmlformats.org/officeDocument/2006/relationships" xmlns:m="http://schemas.openxmlformats.org/officeDocument/2006/math" xmlns:v="urn:schemas-microsoft-com:vml" xmlns:wp14="http://schemas.microsoft.com/office/word/2010/wordprocessingDrawing" xmlns:wp="http://schemas.openxmlformats.org/drawingml/2006/wordprocessingDrawing" xmlns:w10="urn:schemas-microsoft-com:office:word" xmlns:w="http://schemas.openxmlformats.org/wordprocessingml/2006/main" xmlns:w14="http://schemas.microsoft.com/office/word/2010/wordml" xmlns:w15="http://schemas.microsoft.com/office/word/2012/wordml" xmlns:w16cex="http://schemas.microsoft.com/office/word/2018/wordml/cex" xmlns:w16cid="http://schemas.microsoft.com/office/word/2016/wordml/cid" xmlns:w16="http://schemas.microsoft.com/office/word/2018/wordml" xmlns:w16du="http://schemas.microsoft.com/office/word/2023/wordml/word16du" xmlns:w16sdtdh="http://schemas.microsoft.com/office/word/2020/wordml/sdtdatahash" xmlns:w16sdtfl="http://schemas.microsoft.com/office/word/2024/wordml/sdtformatlock" xmlns:w16se="http://schemas.microsoft.com/office/word/2015/wordml/symex" xmlns:wpg="http://schemas.microsoft.com/office/word/2010/wordprocessingGroup" xmlns:wpi="http://schemas.microsoft.com/office/word/2010/wordprocessingInk" xmlns:wne="http://schemas.microsoft.com/office/word/2006/wordml" xmlns:wps="http://schemas.microsoft.com/office/word/2010/wordprocessingShape" mc:Ignorable="w14 w15 w16se w16cid w16 w16cex w16sdtdh w16sdtfl w16du wp14">
+  <w:endnote w:type="separator" w:id="-1">
+    <w:p>
+      <w:pPr>
+        <w:spacing w:line="240" w:lineRule="auto"/>
+      </w:pPr>
+      <w:r>
+        <w:separator/>
+      </w:r>
+    </w:p>
+  </w:endnote>
+  <w:endnote w:type="continuationSeparator" w:id="0">
+    <w:p>
+      <w:pPr>
+        <w:spacing w:line="240" w:lineRule="auto"/>
+      </w:pPr>
+      <w:r>
+        <w:continuationSeparator/>
+      </w:r>
+    </w:p>
+  </w:endnote>
+</w:endnotes>
+</file>
+
+<file path=word/footnotes.xml><?xml version="1.0" encoding="utf-8"?>
+<w:footnotes xmlns:wpc="http://schemas.microsoft.com/office/word/2010/wordprocessingCanvas" xmlns:cx="http://schemas.microsoft.com/office/drawing/2014/chartex" xmlns:cx1="http://schemas.microsoft.com/office/drawing/2015/9/8/chartex" xmlns:cx2="http://schemas.microsoft.com/office/drawing/2015/10/21/chartex" xmlns:cx3="http://schemas.microsoft.com/office/drawing/2016/5/9/chartex" xmlns:cx4="http://schemas.microsoft.com/office/drawing/2016/5/10/chartex" xmlns:cx5="http://schemas.microsoft.com/office/drawing/2016/5/11/chartex" xmlns:cx6="http://schemas.microsoft.com/office/drawing/2016/5/12/chartex" xmlns:cx7="http://schemas.microsoft.com/office/drawing/2016/5/13/chartex" xmlns:cx8="http://schemas.microsoft.com/office/drawing/2016/5/14/chartex" xmlns:mc="http://schemas.openxmlformats.org/markup-compatibility/2006" xmlns:aink="http://schemas.microsoft.com/office/drawing/2016/ink" xmlns:am3d="http://schemas.microsoft.com/office/drawing/2017/model3d" xmlns:o="urn:schemas-microsoft-com:office:office" xmlns:oel="http://schemas.microsoft.com/office/2019/extlst" xmlns:r="http://schemas.openxmlformats.org/officeDocument/2006/relationships" xmlns:m="http://schemas.openxmlformats.org/officeDocument/2006/math" xmlns:v="urn:schemas-microsoft-com:vml" xmlns:wp14="http://schemas.microsoft.com/office/word/2010/wordprocessingDrawing" xmlns:wp="http://schemas.openxmlformats.org/drawingml/2006/wordprocessingDrawing" xmlns:w10="urn:schemas-microsoft-com:office:word" xmlns:w="http://schemas.openxmlformats.org/wordprocessingml/2006/main" xmlns:w14="http://schemas.microsoft.com/office/word/2010/wordml" xmlns:w15="http://schemas.microsoft.com/office/word/2012/wordml" xmlns:w16cex="http://schemas.microsoft.com/office/word/2018/wordml/cex" xmlns:w16cid="http://schemas.microsoft.com/office/word/2016/wordml/cid" xmlns:w16="http://schemas.microsoft.com/office/word/2018/wordml" xmlns:w16du="http://schemas.microsoft.com/office/word/2023/wordml/word16du" xmlns:w16sdtdh="http://schemas.microsoft.com/office/word/2020/wordml/sdtdatahash" xmlns:w16sdtfl="http://schemas.microsoft.com/office/word/2024/wordml/sdtformatlock" xmlns:w16se="http://schemas.microsoft.com/office/word/2015/wordml/symex" xmlns:wpg="http://schemas.microsoft.com/office/word/2010/wordprocessingGroup" xmlns:wpi="http://schemas.microsoft.com/office/word/2010/wordprocessingInk" xmlns:wne="http://schemas.microsoft.com/office/word/2006/wordml" xmlns:wps="http://schemas.microsoft.com/office/word/2010/wordprocessingShape" mc:Ignorable="w14 w15 w16se w16cid w16 w16cex w16sdtdh w16sdtfl w16du wp14">
+  <w:footnote w:type="separator" w:id="-1">
+    <w:p>
+      <w:r>
+        <w:separator/>
+      </w:r>
+    </w:p>
+  </w:footnote>
+  <w:footnote w:type="continuationSeparator" w:id="0">
+    <w:p>
+      <w:r>
+        <w:continuationSeparator/>
+      </w:r>
+    </w:p>
+  </w:footnote>
+</w:footnotes>
+</file>
+
 <file path=word/numbering.xml><?xml version="1.0" encoding="utf-8"?>
 <w:numbering xmlns:wpc="http://schemas.microsoft.com/office/word/2010/wordprocessingCanvas" xmlns:cx="http://schemas.microsoft.com/office/drawing/2014/chartex" xmlns:cx1="http://schemas.microsoft.com/office/drawing/2015/9/8/chartex" xmlns:cx2="http://schemas.microsoft.com/office/drawing/2015/10/21/chartex" xmlns:cx3="http://schemas.microsoft.com/office/drawing/2016/5/9/chartex" xmlns:cx4="http://schemas.microsoft.com/office/drawing/2016/5/10/chartex" xmlns:cx5="http://schemas.microsoft.com/office/drawing/2016/5/11/chartex" xmlns:cx6="http://schemas.microsoft.com/office/drawing/2016/5/12/chartex" xmlns:cx7="http://schemas.microsoft.com/office/drawing/2016/5/13/chartex" xmlns:cx8="http://schemas.microsoft.com/office/drawing/2016/5/14/chartex" xmlns:mc="http://schemas.openxmlformats.org/markup-compatibility/2006" xmlns:aink="http://schemas.microsoft.com/office/drawing/2016/ink" xmlns:am3d="http://schemas.microsoft.com/office/drawing/2017/model3d" xmlns:o="urn:schemas-microsoft-com:office:office" xmlns:oel="http://schemas.microsoft.com/office/2019/extlst" xmlns:r="http://schemas.openxmlformats.org/officeDocument/2006/relationships" xmlns:m="http://schemas.openxmlformats.org/officeDocument/2006/math" xmlns:v="urn:schemas-microsoft-com:vml" xmlns:wp14="http://schemas.microsoft.com/office/word/2010/wordprocessingDrawing" xmlns:wp="http://schemas.openxmlformats.org/drawingml/2006/wordprocessingDrawing" xmlns:w10="urn:schemas-microsoft-com:office:word" xmlns:w="http://schemas.openxmlformats.org/wordprocessingml/2006/main" xmlns:w14="http://schemas.microsoft.com/office/word/2010/wordml" xmlns:w15="http://schemas.microsoft.com/office/word/2012/wordml" xmlns:w16cex="http://schemas.microsoft.com/office/word/2018/wordml/cex" xmlns:w16cid="http://schemas.microsoft.com/office/word/2016/wordml/cid" xmlns:w16="http://schemas.microsoft.com/office/word/2018/wordml" xmlns:w16du="http://schemas.microsoft.com/office/word/2023/wordml/word16du" xmlns:w16sdtdh="http://schemas.microsoft.com/office/word/2020/wordml/sdtdatahash" xmlns:w16sdtfl="http://schemas.microsoft.com/office/word/2024/wordml/sdtformatlock" xmlns:w16se="http://schemas.microsoft.com/office/word/2015/wordml/symex" xmlns:wpg="http://schemas.microsoft.com/office/word/2010/wordprocessingGroup" xmlns:wpi="http://schemas.microsoft.com/office/word/2010/wordprocessingInk" xmlns:wne="http://schemas.microsoft.com/office/word/2006/wordml" xmlns:wps="http://schemas.microsoft.com/office/word/2010/wordprocessingShape" mc:Ignorable="w14 w15 w16se w16cid w16 w16cex w16sdtdh w16sdtfl w16du wp14">
   <w:abstractNum w:abstractNumId="0" w15:restartNumberingAfterBreak="0">
-    <w:nsid w:val="3FD93194"/>
-    <w:multiLevelType w:val="multilevel"/>
-    <w:tmpl w:val="415A9872"/>
-    <w:styleLink w:val="Style2"/>
+    <w:nsid w:val="B30943E4"/>
+    <w:multiLevelType w:val="singleLevel"/>
+    <w:tmpl w:val="B30943E4"/>
     <w:lvl w:ilvl="0">
       <w:start w:val="1"/>
-      <w:numFmt w:val="decimal"/>
+      <w:numFmt w:val="lowerLetter"/>
       <w:suff w:val="space"/>
-      <w:lvlText w:val="%1"/>
-      <w:lvlJc w:val="left"/>
-      <w:pPr>
-        <w:ind w:left="0" w:firstLine="0"/>
-      </w:pPr>
-      <w:rPr>
-        <w:rFonts w:ascii="Times New Roman" w:hAnsi="Times New Roman" w:cs="Times New Roman" w:hint="default"/>
-      </w:rPr>
-    </w:lvl>
-    <w:lvl w:ilvl="1">
-      <w:start w:val="1"/>
-      <w:numFmt w:val="lowerLetter"/>
-      <w:lvlText w:val="%2)"/>
-      <w:lvlJc w:val="left"/>
-      <w:pPr>
-        <w:ind w:left="720" w:hanging="360"/>
-      </w:pPr>
-      <w:rPr>
-        <w:rFonts w:hint="default"/>
-      </w:rPr>
-    </w:lvl>
-    <w:lvl w:ilvl="2">
-      <w:start w:val="1"/>
-      <w:numFmt w:val="lowerRoman"/>
-      <w:lvlText w:val="%3)"/>
-      <w:lvlJc w:val="left"/>
-      <w:pPr>
-        <w:ind w:left="1080" w:hanging="360"/>
-      </w:pPr>
-      <w:rPr>
-        <w:rFonts w:hint="default"/>
-      </w:rPr>
-    </w:lvl>
-    <w:lvl w:ilvl="3">
-      <w:start w:val="1"/>
-      <w:numFmt w:val="decimal"/>
-      <w:lvlText w:val="(%4)"/>
-      <w:lvlJc w:val="left"/>
-      <w:pPr>
-        <w:ind w:left="1440" w:hanging="360"/>
-      </w:pPr>
-      <w:rPr>
-        <w:rFonts w:hint="default"/>
-      </w:rPr>
-    </w:lvl>
-    <w:lvl w:ilvl="4">
-      <w:start w:val="1"/>
-      <w:numFmt w:val="lowerLetter"/>
-      <w:lvlText w:val="(%5)"/>
-      <w:lvlJc w:val="left"/>
-      <w:pPr>
-        <w:ind w:left="1800" w:hanging="360"/>
-      </w:pPr>
-      <w:rPr>
-        <w:rFonts w:hint="default"/>
-      </w:rPr>
-    </w:lvl>
-    <w:lvl w:ilvl="5">
-      <w:start w:val="1"/>
-      <w:numFmt w:val="lowerRoman"/>
-      <w:lvlText w:val="(%6)"/>
-      <w:lvlJc w:val="left"/>
-      <w:pPr>
-        <w:ind w:left="2160" w:hanging="360"/>
-      </w:pPr>
-      <w:rPr>
-        <w:rFonts w:hint="default"/>
-      </w:rPr>
-    </w:lvl>
-    <w:lvl w:ilvl="6">
-      <w:start w:val="1"/>
-      <w:numFmt w:val="decimal"/>
-      <w:lvlText w:val="%7."/>
-      <w:lvlJc w:val="left"/>
-      <w:pPr>
-        <w:ind w:left="2520" w:hanging="360"/>
-      </w:pPr>
-      <w:rPr>
-        <w:rFonts w:hint="default"/>
-      </w:rPr>
-    </w:lvl>
-    <w:lvl w:ilvl="7">
-      <w:start w:val="1"/>
-      <w:numFmt w:val="lowerLetter"/>
-      <w:lvlText w:val="%8."/>
-      <w:lvlJc w:val="left"/>
-      <w:pPr>
-        <w:ind w:left="2880" w:hanging="360"/>
-      </w:pPr>
-      <w:rPr>
-        <w:rFonts w:hint="default"/>
-      </w:rPr>
-    </w:lvl>
-    <w:lvl w:ilvl="8">
-      <w:start w:val="1"/>
-      <w:numFmt w:val="lowerRoman"/>
-      <w:lvlText w:val="%9."/>
-      <w:lvlJc w:val="left"/>
-      <w:pPr>
-        <w:ind w:left="3240" w:hanging="360"/>
-      </w:pPr>
-      <w:rPr>
-        <w:rFonts w:hint="default"/>
-      </w:rPr>
+      <w:lvlText w:val="%1."/>
+      <w:lvlJc w:val="left"/>
     </w:lvl>
   </w:abstractNum>
   <w:abstractNum w:abstractNumId="1" w15:restartNumberingAfterBreak="0">
+    <w:nsid w:val="005D297E"/>
+    <w:multiLevelType w:val="multilevel"/>
+    <w:tmpl w:val="EF4CD7B2"/>
+    <w:lvl w:ilvl="0">
+      <w:start w:val="1"/>
+      <w:numFmt w:val="bullet"/>
+      <w:lvlText w:val=""/>
+      <w:lvlJc w:val="left"/>
+      <w:pPr>
+        <w:tabs>
+          <w:tab w:val="num" w:pos="720"/>
+        </w:tabs>
+        <w:ind w:left="720" w:hanging="360"/>
+      </w:pPr>
+      <w:rPr>
+        <w:rFonts w:ascii="Symbol" w:hAnsi="Symbol" w:hint="default"/>
+        <w:sz w:val="20"/>
+      </w:rPr>
+    </w:lvl>
+    <w:lvl w:ilvl="1" w:tentative="1">
+      <w:start w:val="1"/>
+      <w:numFmt w:val="bullet"/>
+      <w:lvlText w:val="o"/>
+      <w:lvlJc w:val="left"/>
+      <w:pPr>
+        <w:tabs>
+          <w:tab w:val="num" w:pos="1440"/>
+        </w:tabs>
+        <w:ind w:left="1440" w:hanging="360"/>
+      </w:pPr>
+      <w:rPr>
+        <w:rFonts w:ascii="Courier New" w:hAnsi="Courier New" w:hint="default"/>
+        <w:sz w:val="20"/>
+      </w:rPr>
+    </w:lvl>
+    <w:lvl w:ilvl="2" w:tentative="1">
+      <w:start w:val="1"/>
+      <w:numFmt w:val="bullet"/>
+      <w:lvlText w:val=""/>
+      <w:lvlJc w:val="left"/>
+      <w:pPr>
+        <w:tabs>
+          <w:tab w:val="num" w:pos="2160"/>
+        </w:tabs>
+        <w:ind w:left="2160" w:hanging="360"/>
+      </w:pPr>
+      <w:rPr>
+        <w:rFonts w:ascii="Wingdings" w:hAnsi="Wingdings" w:hint="default"/>
+        <w:sz w:val="20"/>
+      </w:rPr>
+    </w:lvl>
+    <w:lvl w:ilvl="3" w:tentative="1">
+      <w:start w:val="1"/>
+      <w:numFmt w:val="bullet"/>
+      <w:lvlText w:val=""/>
+      <w:lvlJc w:val="left"/>
+      <w:pPr>
+        <w:tabs>
+          <w:tab w:val="num" w:pos="2880"/>
+        </w:tabs>
+        <w:ind w:left="2880" w:hanging="360"/>
+      </w:pPr>
+      <w:rPr>
+        <w:rFonts w:ascii="Wingdings" w:hAnsi="Wingdings" w:hint="default"/>
+        <w:sz w:val="20"/>
+      </w:rPr>
+    </w:lvl>
+    <w:lvl w:ilvl="4" w:tentative="1">
+      <w:start w:val="1"/>
+      <w:numFmt w:val="bullet"/>
+      <w:lvlText w:val=""/>
+      <w:lvlJc w:val="left"/>
+      <w:pPr>
+        <w:tabs>
+          <w:tab w:val="num" w:pos="3600"/>
+        </w:tabs>
+        <w:ind w:left="3600" w:hanging="360"/>
+      </w:pPr>
+      <w:rPr>
+        <w:rFonts w:ascii="Wingdings" w:hAnsi="Wingdings" w:hint="default"/>
+        <w:sz w:val="20"/>
+      </w:rPr>
+    </w:lvl>
+    <w:lvl w:ilvl="5" w:tentative="1">
+      <w:start w:val="1"/>
+      <w:numFmt w:val="bullet"/>
+      <w:lvlText w:val=""/>
+      <w:lvlJc w:val="left"/>
+      <w:pPr>
+        <w:tabs>
+          <w:tab w:val="num" w:pos="4320"/>
+        </w:tabs>
+        <w:ind w:left="4320" w:hanging="360"/>
+      </w:pPr>
+      <w:rPr>
+        <w:rFonts w:ascii="Wingdings" w:hAnsi="Wingdings" w:hint="default"/>
+        <w:sz w:val="20"/>
+      </w:rPr>
+    </w:lvl>
+    <w:lvl w:ilvl="6" w:tentative="1">
+      <w:start w:val="1"/>
+      <w:numFmt w:val="bullet"/>
+      <w:lvlText w:val=""/>
+      <w:lvlJc w:val="left"/>
+      <w:pPr>
+        <w:tabs>
+          <w:tab w:val="num" w:pos="5040"/>
+        </w:tabs>
+        <w:ind w:left="5040" w:hanging="360"/>
+      </w:pPr>
+      <w:rPr>
+        <w:rFonts w:ascii="Wingdings" w:hAnsi="Wingdings" w:hint="default"/>
+        <w:sz w:val="20"/>
+      </w:rPr>
+    </w:lvl>
+    <w:lvl w:ilvl="7" w:tentative="1">
+      <w:start w:val="1"/>
+      <w:numFmt w:val="bullet"/>
+      <w:lvlText w:val=""/>
+      <w:lvlJc w:val="left"/>
+      <w:pPr>
+        <w:tabs>
+          <w:tab w:val="num" w:pos="5760"/>
+        </w:tabs>
+        <w:ind w:left="5760" w:hanging="360"/>
+      </w:pPr>
+      <w:rPr>
+        <w:rFonts w:ascii="Wingdings" w:hAnsi="Wingdings" w:hint="default"/>
+        <w:sz w:val="20"/>
+      </w:rPr>
+    </w:lvl>
+    <w:lvl w:ilvl="8" w:tentative="1">
+      <w:start w:val="1"/>
+      <w:numFmt w:val="bullet"/>
+      <w:lvlText w:val=""/>
+      <w:lvlJc w:val="left"/>
+      <w:pPr>
+        <w:tabs>
+          <w:tab w:val="num" w:pos="6480"/>
+        </w:tabs>
+        <w:ind w:left="6480" w:hanging="360"/>
+      </w:pPr>
+      <w:rPr>
+        <w:rFonts w:ascii="Wingdings" w:hAnsi="Wingdings" w:hint="default"/>
+        <w:sz w:val="20"/>
+      </w:rPr>
+    </w:lvl>
+  </w:abstractNum>
+  <w:abstractNum w:abstractNumId="2" w15:restartNumberingAfterBreak="0">
+    <w:nsid w:val="07DC2AE4"/>
+    <w:multiLevelType w:val="multilevel"/>
+    <w:tmpl w:val="07DC2AE4"/>
+    <w:lvl w:ilvl="0">
+      <w:start w:val="1"/>
+      <w:numFmt w:val="bullet"/>
+      <w:lvlText w:val=""/>
+      <w:lvlJc w:val="left"/>
+      <w:pPr>
+        <w:tabs>
+          <w:tab w:val="left" w:pos="720"/>
+        </w:tabs>
+        <w:ind w:left="720" w:hanging="360"/>
+      </w:pPr>
+      <w:rPr>
+        <w:rFonts w:ascii="Symbol" w:hAnsi="Symbol" w:hint="default"/>
+        <w:sz w:val="20"/>
+      </w:rPr>
+    </w:lvl>
+    <w:lvl w:ilvl="1">
+      <w:start w:val="1"/>
+      <w:numFmt w:val="bullet"/>
+      <w:lvlText w:val="o"/>
+      <w:lvlJc w:val="left"/>
+      <w:pPr>
+        <w:tabs>
+          <w:tab w:val="left" w:pos="1440"/>
+        </w:tabs>
+        <w:ind w:left="1440" w:hanging="360"/>
+      </w:pPr>
+      <w:rPr>
+        <w:rFonts w:ascii="Courier New" w:hAnsi="Courier New" w:hint="default"/>
+        <w:sz w:val="20"/>
+      </w:rPr>
+    </w:lvl>
+    <w:lvl w:ilvl="2">
+      <w:start w:val="1"/>
+      <w:numFmt w:val="bullet"/>
+      <w:lvlText w:val=""/>
+      <w:lvlJc w:val="left"/>
+      <w:pPr>
+        <w:tabs>
+          <w:tab w:val="left" w:pos="2160"/>
+        </w:tabs>
+        <w:ind w:left="2160" w:hanging="360"/>
+      </w:pPr>
+      <w:rPr>
+        <w:rFonts w:ascii="Wingdings" w:hAnsi="Wingdings" w:hint="default"/>
+        <w:sz w:val="20"/>
+      </w:rPr>
+    </w:lvl>
+    <w:lvl w:ilvl="3">
+      <w:start w:val="1"/>
+      <w:numFmt w:val="bullet"/>
+      <w:lvlText w:val=""/>
+      <w:lvlJc w:val="left"/>
+      <w:pPr>
+        <w:tabs>
+          <w:tab w:val="left" w:pos="2880"/>
+        </w:tabs>
+        <w:ind w:left="2880" w:hanging="360"/>
+      </w:pPr>
+      <w:rPr>
+        <w:rFonts w:ascii="Wingdings" w:hAnsi="Wingdings" w:hint="default"/>
+        <w:sz w:val="20"/>
+      </w:rPr>
+    </w:lvl>
+    <w:lvl w:ilvl="4">
+      <w:start w:val="1"/>
+      <w:numFmt w:val="bullet"/>
+      <w:lvlText w:val=""/>
+      <w:lvlJc w:val="left"/>
+      <w:pPr>
+        <w:tabs>
+          <w:tab w:val="left" w:pos="3600"/>
+        </w:tabs>
+        <w:ind w:left="3600" w:hanging="360"/>
+      </w:pPr>
+      <w:rPr>
+        <w:rFonts w:ascii="Wingdings" w:hAnsi="Wingdings" w:hint="default"/>
+        <w:sz w:val="20"/>
+      </w:rPr>
+    </w:lvl>
+    <w:lvl w:ilvl="5">
+      <w:start w:val="1"/>
+      <w:numFmt w:val="bullet"/>
+      <w:lvlText w:val=""/>
+      <w:lvlJc w:val="left"/>
+      <w:pPr>
+        <w:tabs>
+          <w:tab w:val="left" w:pos="4320"/>
+        </w:tabs>
+        <w:ind w:left="4320" w:hanging="360"/>
+      </w:pPr>
+      <w:rPr>
+        <w:rFonts w:ascii="Wingdings" w:hAnsi="Wingdings" w:hint="default"/>
+        <w:sz w:val="20"/>
+      </w:rPr>
+    </w:lvl>
+    <w:lvl w:ilvl="6">
+      <w:start w:val="1"/>
+      <w:numFmt w:val="bullet"/>
+      <w:lvlText w:val=""/>
+      <w:lvlJc w:val="left"/>
+      <w:pPr>
+        <w:tabs>
+          <w:tab w:val="left" w:pos="5040"/>
+        </w:tabs>
+        <w:ind w:left="5040" w:hanging="360"/>
+      </w:pPr>
+      <w:rPr>
+        <w:rFonts w:ascii="Wingdings" w:hAnsi="Wingdings" w:hint="default"/>
+        <w:sz w:val="20"/>
+      </w:rPr>
+    </w:lvl>
+    <w:lvl w:ilvl="7">
+      <w:start w:val="1"/>
+      <w:numFmt w:val="bullet"/>
+      <w:lvlText w:val=""/>
+      <w:lvlJc w:val="left"/>
+      <w:pPr>
+        <w:tabs>
+          <w:tab w:val="left" w:pos="5760"/>
+        </w:tabs>
+        <w:ind w:left="5760" w:hanging="360"/>
+      </w:pPr>
+      <w:rPr>
+        <w:rFonts w:ascii="Wingdings" w:hAnsi="Wingdings" w:hint="default"/>
+        <w:sz w:val="20"/>
+      </w:rPr>
+    </w:lvl>
+    <w:lvl w:ilvl="8">
+      <w:start w:val="1"/>
+      <w:numFmt w:val="bullet"/>
+      <w:lvlText w:val=""/>
+      <w:lvlJc w:val="left"/>
+      <w:pPr>
+        <w:tabs>
+          <w:tab w:val="left" w:pos="6480"/>
+        </w:tabs>
+        <w:ind w:left="6480" w:hanging="360"/>
+      </w:pPr>
+      <w:rPr>
+        <w:rFonts w:ascii="Wingdings" w:hAnsi="Wingdings" w:hint="default"/>
+        <w:sz w:val="20"/>
+      </w:rPr>
+    </w:lvl>
+  </w:abstractNum>
+  <w:abstractNum w:abstractNumId="3" w15:restartNumberingAfterBreak="0">
+    <w:nsid w:val="1F4F4E3E"/>
+    <w:multiLevelType w:val="multilevel"/>
+    <w:tmpl w:val="E35AA342"/>
+    <w:lvl w:ilvl="0">
+      <w:start w:val="1"/>
+      <w:numFmt w:val="bullet"/>
+      <w:lvlText w:val=""/>
+      <w:lvlJc w:val="left"/>
+      <w:pPr>
+        <w:tabs>
+          <w:tab w:val="num" w:pos="720"/>
+        </w:tabs>
+        <w:ind w:left="720" w:hanging="360"/>
+      </w:pPr>
+      <w:rPr>
+        <w:rFonts w:ascii="Symbol" w:hAnsi="Symbol" w:hint="default"/>
+        <w:sz w:val="20"/>
+      </w:rPr>
+    </w:lvl>
+    <w:lvl w:ilvl="1">
+      <w:start w:val="1"/>
+      <w:numFmt w:val="bullet"/>
+      <w:lvlText w:val="o"/>
+      <w:lvlJc w:val="left"/>
+      <w:pPr>
+        <w:tabs>
+          <w:tab w:val="num" w:pos="1440"/>
+        </w:tabs>
+        <w:ind w:left="1440" w:hanging="360"/>
+      </w:pPr>
+      <w:rPr>
+        <w:rFonts w:ascii="Courier New" w:hAnsi="Courier New" w:hint="default"/>
+        <w:sz w:val="20"/>
+      </w:rPr>
+    </w:lvl>
+    <w:lvl w:ilvl="2" w:tentative="1">
+      <w:start w:val="1"/>
+      <w:numFmt w:val="bullet"/>
+      <w:lvlText w:val=""/>
+      <w:lvlJc w:val="left"/>
+      <w:pPr>
+        <w:tabs>
+          <w:tab w:val="num" w:pos="2160"/>
+        </w:tabs>
+        <w:ind w:left="2160" w:hanging="360"/>
+      </w:pPr>
+      <w:rPr>
+        <w:rFonts w:ascii="Wingdings" w:hAnsi="Wingdings" w:hint="default"/>
+        <w:sz w:val="20"/>
+      </w:rPr>
+    </w:lvl>
+    <w:lvl w:ilvl="3" w:tentative="1">
+      <w:start w:val="1"/>
+      <w:numFmt w:val="bullet"/>
+      <w:lvlText w:val=""/>
+      <w:lvlJc w:val="left"/>
+      <w:pPr>
+        <w:tabs>
+          <w:tab w:val="num" w:pos="2880"/>
+        </w:tabs>
+        <w:ind w:left="2880" w:hanging="360"/>
+      </w:pPr>
+      <w:rPr>
+        <w:rFonts w:ascii="Wingdings" w:hAnsi="Wingdings" w:hint="default"/>
+        <w:sz w:val="20"/>
+      </w:rPr>
+    </w:lvl>
+    <w:lvl w:ilvl="4" w:tentative="1">
+      <w:start w:val="1"/>
+      <w:numFmt w:val="bullet"/>
+      <w:lvlText w:val=""/>
+      <w:lvlJc w:val="left"/>
+      <w:pPr>
+        <w:tabs>
+          <w:tab w:val="num" w:pos="3600"/>
+        </w:tabs>
+        <w:ind w:left="3600" w:hanging="360"/>
+      </w:pPr>
+      <w:rPr>
+        <w:rFonts w:ascii="Wingdings" w:hAnsi="Wingdings" w:hint="default"/>
+        <w:sz w:val="20"/>
+      </w:rPr>
+    </w:lvl>
+    <w:lvl w:ilvl="5" w:tentative="1">
+      <w:start w:val="1"/>
+      <w:numFmt w:val="bullet"/>
+      <w:lvlText w:val=""/>
+      <w:lvlJc w:val="left"/>
+      <w:pPr>
+        <w:tabs>
+          <w:tab w:val="num" w:pos="4320"/>
+        </w:tabs>
+        <w:ind w:left="4320" w:hanging="360"/>
+      </w:pPr>
+      <w:rPr>
+        <w:rFonts w:ascii="Wingdings" w:hAnsi="Wingdings" w:hint="default"/>
+        <w:sz w:val="20"/>
+      </w:rPr>
+    </w:lvl>
+    <w:lvl w:ilvl="6" w:tentative="1">
+      <w:start w:val="1"/>
+      <w:numFmt w:val="bullet"/>
+      <w:lvlText w:val=""/>
+      <w:lvlJc w:val="left"/>
+      <w:pPr>
+        <w:tabs>
+          <w:tab w:val="num" w:pos="5040"/>
+        </w:tabs>
+        <w:ind w:left="5040" w:hanging="360"/>
+      </w:pPr>
+      <w:rPr>
+        <w:rFonts w:ascii="Wingdings" w:hAnsi="Wingdings" w:hint="default"/>
+        <w:sz w:val="20"/>
+      </w:rPr>
+    </w:lvl>
+    <w:lvl w:ilvl="7" w:tentative="1">
+      <w:start w:val="1"/>
+      <w:numFmt w:val="bullet"/>
+      <w:lvlText w:val=""/>
+      <w:lvlJc w:val="left"/>
+      <w:pPr>
+        <w:tabs>
+          <w:tab w:val="num" w:pos="5760"/>
+        </w:tabs>
+        <w:ind w:left="5760" w:hanging="360"/>
+      </w:pPr>
+      <w:rPr>
+        <w:rFonts w:ascii="Wingdings" w:hAnsi="Wingdings" w:hint="default"/>
+        <w:sz w:val="20"/>
+      </w:rPr>
+    </w:lvl>
+    <w:lvl w:ilvl="8" w:tentative="1">
+      <w:start w:val="1"/>
+      <w:numFmt w:val="bullet"/>
+      <w:lvlText w:val=""/>
+      <w:lvlJc w:val="left"/>
+      <w:pPr>
+        <w:tabs>
+          <w:tab w:val="num" w:pos="6480"/>
+        </w:tabs>
+        <w:ind w:left="6480" w:hanging="360"/>
+      </w:pPr>
+      <w:rPr>
+        <w:rFonts w:ascii="Wingdings" w:hAnsi="Wingdings" w:hint="default"/>
+        <w:sz w:val="20"/>
+      </w:rPr>
+    </w:lvl>
+  </w:abstractNum>
+  <w:abstractNum w:abstractNumId="4" w15:restartNumberingAfterBreak="0">
+    <w:nsid w:val="215035DF"/>
+    <w:multiLevelType w:val="multilevel"/>
+    <w:tmpl w:val="D9762142"/>
+    <w:lvl w:ilvl="0">
+      <w:start w:val="1"/>
+      <w:numFmt w:val="bullet"/>
+      <w:lvlText w:val=""/>
+      <w:lvlJc w:val="left"/>
+      <w:pPr>
+        <w:tabs>
+          <w:tab w:val="num" w:pos="720"/>
+        </w:tabs>
+        <w:ind w:left="720" w:hanging="360"/>
+      </w:pPr>
+      <w:rPr>
+        <w:rFonts w:ascii="Symbol" w:hAnsi="Symbol" w:hint="default"/>
+        <w:sz w:val="20"/>
+      </w:rPr>
+    </w:lvl>
+    <w:lvl w:ilvl="1">
+      <w:start w:val="1"/>
+      <w:numFmt w:val="bullet"/>
+      <w:lvlText w:val="o"/>
+      <w:lvlJc w:val="left"/>
+      <w:pPr>
+        <w:tabs>
+          <w:tab w:val="num" w:pos="1440"/>
+        </w:tabs>
+        <w:ind w:left="1440" w:hanging="360"/>
+      </w:pPr>
+      <w:rPr>
+        <w:rFonts w:ascii="Courier New" w:hAnsi="Courier New" w:hint="default"/>
+        <w:sz w:val="20"/>
+      </w:rPr>
+    </w:lvl>
+    <w:lvl w:ilvl="2" w:tentative="1">
+      <w:start w:val="1"/>
+      <w:numFmt w:val="bullet"/>
+      <w:lvlText w:val=""/>
+      <w:lvlJc w:val="left"/>
+      <w:pPr>
+        <w:tabs>
+          <w:tab w:val="num" w:pos="2160"/>
+        </w:tabs>
+        <w:ind w:left="2160" w:hanging="360"/>
+      </w:pPr>
+      <w:rPr>
+        <w:rFonts w:ascii="Wingdings" w:hAnsi="Wingdings" w:hint="default"/>
+        <w:sz w:val="20"/>
+      </w:rPr>
+    </w:lvl>
+    <w:lvl w:ilvl="3" w:tentative="1">
+      <w:start w:val="1"/>
+      <w:numFmt w:val="bullet"/>
+      <w:lvlText w:val=""/>
+      <w:lvlJc w:val="left"/>
+      <w:pPr>
+        <w:tabs>
+          <w:tab w:val="num" w:pos="2880"/>
+        </w:tabs>
+        <w:ind w:left="2880" w:hanging="360"/>
+      </w:pPr>
+      <w:rPr>
+        <w:rFonts w:ascii="Wingdings" w:hAnsi="Wingdings" w:hint="default"/>
+        <w:sz w:val="20"/>
+      </w:rPr>
+    </w:lvl>
+    <w:lvl w:ilvl="4" w:tentative="1">
+      <w:start w:val="1"/>
+      <w:numFmt w:val="bullet"/>
+      <w:lvlText w:val=""/>
+      <w:lvlJc w:val="left"/>
+      <w:pPr>
+        <w:tabs>
+          <w:tab w:val="num" w:pos="3600"/>
+        </w:tabs>
+        <w:ind w:left="3600" w:hanging="360"/>
+      </w:pPr>
+      <w:rPr>
+        <w:rFonts w:ascii="Wingdings" w:hAnsi="Wingdings" w:hint="default"/>
+        <w:sz w:val="20"/>
+      </w:rPr>
+    </w:lvl>
+    <w:lvl w:ilvl="5" w:tentative="1">
+      <w:start w:val="1"/>
+      <w:numFmt w:val="bullet"/>
+      <w:lvlText w:val=""/>
+      <w:lvlJc w:val="left"/>
+      <w:pPr>
+        <w:tabs>
+          <w:tab w:val="num" w:pos="4320"/>
+        </w:tabs>
+        <w:ind w:left="4320" w:hanging="360"/>
+      </w:pPr>
+      <w:rPr>
+        <w:rFonts w:ascii="Wingdings" w:hAnsi="Wingdings" w:hint="default"/>
+        <w:sz w:val="20"/>
+      </w:rPr>
+    </w:lvl>
+    <w:lvl w:ilvl="6" w:tentative="1">
+      <w:start w:val="1"/>
+      <w:numFmt w:val="bullet"/>
+      <w:lvlText w:val=""/>
+      <w:lvlJc w:val="left"/>
+      <w:pPr>
+        <w:tabs>
+          <w:tab w:val="num" w:pos="5040"/>
+        </w:tabs>
+        <w:ind w:left="5040" w:hanging="360"/>
+      </w:pPr>
+      <w:rPr>
+        <w:rFonts w:ascii="Wingdings" w:hAnsi="Wingdings" w:hint="default"/>
+        <w:sz w:val="20"/>
+      </w:rPr>
+    </w:lvl>
+    <w:lvl w:ilvl="7" w:tentative="1">
+      <w:start w:val="1"/>
+      <w:numFmt w:val="bullet"/>
+      <w:lvlText w:val=""/>
+      <w:lvlJc w:val="left"/>
+      <w:pPr>
+        <w:tabs>
+          <w:tab w:val="num" w:pos="5760"/>
+        </w:tabs>
+        <w:ind w:left="5760" w:hanging="360"/>
+      </w:pPr>
+      <w:rPr>
+        <w:rFonts w:ascii="Wingdings" w:hAnsi="Wingdings" w:hint="default"/>
+        <w:sz w:val="20"/>
+      </w:rPr>
+    </w:lvl>
+    <w:lvl w:ilvl="8" w:tentative="1">
+      <w:start w:val="1"/>
+      <w:numFmt w:val="bullet"/>
+      <w:lvlText w:val=""/>
+      <w:lvlJc w:val="left"/>
+      <w:pPr>
+        <w:tabs>
+          <w:tab w:val="num" w:pos="6480"/>
+        </w:tabs>
+        <w:ind w:left="6480" w:hanging="360"/>
+      </w:pPr>
+      <w:rPr>
+        <w:rFonts w:ascii="Wingdings" w:hAnsi="Wingdings" w:hint="default"/>
+        <w:sz w:val="20"/>
+      </w:rPr>
+    </w:lvl>
+  </w:abstractNum>
+  <w:abstractNum w:abstractNumId="5" w15:restartNumberingAfterBreak="0">
     <w:nsid w:val="409016C4"/>
-    <w:multiLevelType w:val="hybridMultilevel"/>
-    <w:tmpl w:val="15D4B1DE"/>
-    <w:lvl w:ilvl="0" w:tplc="0409000F">
+    <w:multiLevelType w:val="multilevel"/>
+    <w:tmpl w:val="409016C4"/>
+    <w:lvl w:ilvl="0">
       <w:start w:val="1"/>
       <w:numFmt w:val="decimal"/>
       <w:lvlText w:val="%1."/>
@@ -966,7 +2863,7 @@
         <w:ind w:left="3272" w:hanging="360"/>
       </w:pPr>
     </w:lvl>
-    <w:lvl w:ilvl="1" w:tplc="04090019" w:tentative="1">
+    <w:lvl w:ilvl="1">
       <w:start w:val="1"/>
       <w:numFmt w:val="lowerLetter"/>
       <w:lvlText w:val="%2."/>
@@ -975,7 +2872,7 @@
         <w:ind w:left="3992" w:hanging="360"/>
       </w:pPr>
     </w:lvl>
-    <w:lvl w:ilvl="2" w:tplc="0409001B" w:tentative="1">
+    <w:lvl w:ilvl="2">
       <w:start w:val="1"/>
       <w:numFmt w:val="lowerRoman"/>
       <w:lvlText w:val="%3."/>
@@ -984,7 +2881,7 @@
         <w:ind w:left="4712" w:hanging="180"/>
       </w:pPr>
     </w:lvl>
-    <w:lvl w:ilvl="3" w:tplc="0409000F" w:tentative="1">
+    <w:lvl w:ilvl="3">
       <w:start w:val="1"/>
       <w:numFmt w:val="decimal"/>
       <w:lvlText w:val="%4."/>
@@ -993,7 +2890,7 @@
         <w:ind w:left="5432" w:hanging="360"/>
       </w:pPr>
     </w:lvl>
-    <w:lvl w:ilvl="4" w:tplc="04090019" w:tentative="1">
+    <w:lvl w:ilvl="4">
       <w:start w:val="1"/>
       <w:numFmt w:val="lowerLetter"/>
       <w:lvlText w:val="%5."/>
@@ -1002,7 +2899,7 @@
         <w:ind w:left="6152" w:hanging="360"/>
       </w:pPr>
     </w:lvl>
-    <w:lvl w:ilvl="5" w:tplc="0409001B" w:tentative="1">
+    <w:lvl w:ilvl="5">
       <w:start w:val="1"/>
       <w:numFmt w:val="lowerRoman"/>
       <w:lvlText w:val="%6."/>
@@ -1011,7 +2908,7 @@
         <w:ind w:left="6872" w:hanging="180"/>
       </w:pPr>
     </w:lvl>
-    <w:lvl w:ilvl="6" w:tplc="0409000F" w:tentative="1">
+    <w:lvl w:ilvl="6">
       <w:start w:val="1"/>
       <w:numFmt w:val="decimal"/>
       <w:lvlText w:val="%7."/>
@@ -1020,7 +2917,7 @@
         <w:ind w:left="7592" w:hanging="360"/>
       </w:pPr>
     </w:lvl>
-    <w:lvl w:ilvl="7" w:tplc="04090019" w:tentative="1">
+    <w:lvl w:ilvl="7">
       <w:start w:val="1"/>
       <w:numFmt w:val="lowerLetter"/>
       <w:lvlText w:val="%8."/>
@@ -1029,7 +2926,7 @@
         <w:ind w:left="8312" w:hanging="360"/>
       </w:pPr>
     </w:lvl>
-    <w:lvl w:ilvl="8" w:tplc="0409001B" w:tentative="1">
+    <w:lvl w:ilvl="8">
       <w:start w:val="1"/>
       <w:numFmt w:val="lowerRoman"/>
       <w:lvlText w:val="%9."/>
@@ -1039,22 +2936,171 @@
       </w:pPr>
     </w:lvl>
   </w:abstractNum>
-  <w:abstractNum w:abstractNumId="2" w15:restartNumberingAfterBreak="0">
+  <w:abstractNum w:abstractNumId="6" w15:restartNumberingAfterBreak="0">
+    <w:nsid w:val="45A939C4"/>
+    <w:multiLevelType w:val="multilevel"/>
+    <w:tmpl w:val="9D14759E"/>
+    <w:lvl w:ilvl="0">
+      <w:start w:val="1"/>
+      <w:numFmt w:val="bullet"/>
+      <w:lvlText w:val=""/>
+      <w:lvlJc w:val="left"/>
+      <w:pPr>
+        <w:tabs>
+          <w:tab w:val="num" w:pos="720"/>
+        </w:tabs>
+        <w:ind w:left="720" w:hanging="360"/>
+      </w:pPr>
+      <w:rPr>
+        <w:rFonts w:ascii="Symbol" w:hAnsi="Symbol" w:hint="default"/>
+        <w:sz w:val="20"/>
+      </w:rPr>
+    </w:lvl>
+    <w:lvl w:ilvl="1">
+      <w:start w:val="1"/>
+      <w:numFmt w:val="bullet"/>
+      <w:lvlText w:val="o"/>
+      <w:lvlJc w:val="left"/>
+      <w:pPr>
+        <w:tabs>
+          <w:tab w:val="num" w:pos="1440"/>
+        </w:tabs>
+        <w:ind w:left="1440" w:hanging="360"/>
+      </w:pPr>
+      <w:rPr>
+        <w:rFonts w:ascii="Courier New" w:hAnsi="Courier New" w:hint="default"/>
+        <w:sz w:val="20"/>
+      </w:rPr>
+    </w:lvl>
+    <w:lvl w:ilvl="2" w:tentative="1">
+      <w:start w:val="1"/>
+      <w:numFmt w:val="bullet"/>
+      <w:lvlText w:val=""/>
+      <w:lvlJc w:val="left"/>
+      <w:pPr>
+        <w:tabs>
+          <w:tab w:val="num" w:pos="2160"/>
+        </w:tabs>
+        <w:ind w:left="2160" w:hanging="360"/>
+      </w:pPr>
+      <w:rPr>
+        <w:rFonts w:ascii="Wingdings" w:hAnsi="Wingdings" w:hint="default"/>
+        <w:sz w:val="20"/>
+      </w:rPr>
+    </w:lvl>
+    <w:lvl w:ilvl="3" w:tentative="1">
+      <w:start w:val="1"/>
+      <w:numFmt w:val="bullet"/>
+      <w:lvlText w:val=""/>
+      <w:lvlJc w:val="left"/>
+      <w:pPr>
+        <w:tabs>
+          <w:tab w:val="num" w:pos="2880"/>
+        </w:tabs>
+        <w:ind w:left="2880" w:hanging="360"/>
+      </w:pPr>
+      <w:rPr>
+        <w:rFonts w:ascii="Wingdings" w:hAnsi="Wingdings" w:hint="default"/>
+        <w:sz w:val="20"/>
+      </w:rPr>
+    </w:lvl>
+    <w:lvl w:ilvl="4" w:tentative="1">
+      <w:start w:val="1"/>
+      <w:numFmt w:val="bullet"/>
+      <w:lvlText w:val=""/>
+      <w:lvlJc w:val="left"/>
+      <w:pPr>
+        <w:tabs>
+          <w:tab w:val="num" w:pos="3600"/>
+        </w:tabs>
+        <w:ind w:left="3600" w:hanging="360"/>
+      </w:pPr>
+      <w:rPr>
+        <w:rFonts w:ascii="Wingdings" w:hAnsi="Wingdings" w:hint="default"/>
+        <w:sz w:val="20"/>
+      </w:rPr>
+    </w:lvl>
+    <w:lvl w:ilvl="5" w:tentative="1">
+      <w:start w:val="1"/>
+      <w:numFmt w:val="bullet"/>
+      <w:lvlText w:val=""/>
+      <w:lvlJc w:val="left"/>
+      <w:pPr>
+        <w:tabs>
+          <w:tab w:val="num" w:pos="4320"/>
+        </w:tabs>
+        <w:ind w:left="4320" w:hanging="360"/>
+      </w:pPr>
+      <w:rPr>
+        <w:rFonts w:ascii="Wingdings" w:hAnsi="Wingdings" w:hint="default"/>
+        <w:sz w:val="20"/>
+      </w:rPr>
+    </w:lvl>
+    <w:lvl w:ilvl="6" w:tentative="1">
+      <w:start w:val="1"/>
+      <w:numFmt w:val="bullet"/>
+      <w:lvlText w:val=""/>
+      <w:lvlJc w:val="left"/>
+      <w:pPr>
+        <w:tabs>
+          <w:tab w:val="num" w:pos="5040"/>
+        </w:tabs>
+        <w:ind w:left="5040" w:hanging="360"/>
+      </w:pPr>
+      <w:rPr>
+        <w:rFonts w:ascii="Wingdings" w:hAnsi="Wingdings" w:hint="default"/>
+        <w:sz w:val="20"/>
+      </w:rPr>
+    </w:lvl>
+    <w:lvl w:ilvl="7" w:tentative="1">
+      <w:start w:val="1"/>
+      <w:numFmt w:val="bullet"/>
+      <w:lvlText w:val=""/>
+      <w:lvlJc w:val="left"/>
+      <w:pPr>
+        <w:tabs>
+          <w:tab w:val="num" w:pos="5760"/>
+        </w:tabs>
+        <w:ind w:left="5760" w:hanging="360"/>
+      </w:pPr>
+      <w:rPr>
+        <w:rFonts w:ascii="Wingdings" w:hAnsi="Wingdings" w:hint="default"/>
+        <w:sz w:val="20"/>
+      </w:rPr>
+    </w:lvl>
+    <w:lvl w:ilvl="8" w:tentative="1">
+      <w:start w:val="1"/>
+      <w:numFmt w:val="bullet"/>
+      <w:lvlText w:val=""/>
+      <w:lvlJc w:val="left"/>
+      <w:pPr>
+        <w:tabs>
+          <w:tab w:val="num" w:pos="6480"/>
+        </w:tabs>
+        <w:ind w:left="6480" w:hanging="360"/>
+      </w:pPr>
+      <w:rPr>
+        <w:rFonts w:ascii="Wingdings" w:hAnsi="Wingdings" w:hint="default"/>
+        <w:sz w:val="20"/>
+      </w:rPr>
+    </w:lvl>
+  </w:abstractNum>
+  <w:abstractNum w:abstractNumId="7" w15:restartNumberingAfterBreak="0">
     <w:nsid w:val="5F4D565D"/>
     <w:multiLevelType w:val="multilevel"/>
-    <w:tmpl w:val="6F743468"/>
+    <w:tmpl w:val="64908446"/>
     <w:lvl w:ilvl="0">
       <w:start w:val="1"/>
       <w:numFmt w:val="decimal"/>
       <w:pStyle w:val="Heading1"/>
-      <w:lvlText w:val="Chương %1."/>
-      <w:lvlJc w:val="left"/>
-      <w:pPr>
-        <w:ind w:left="360" w:hanging="360"/>
+      <w:lvlText w:val="%1."/>
+      <w:lvlJc w:val="left"/>
+      <w:pPr>
+        <w:ind w:left="1080" w:hanging="360"/>
       </w:pPr>
       <w:rPr>
         <w:rFonts w:hint="default"/>
-        <w:b w:val="0"/>
+        <w:b/>
         <w:bCs w:val="0"/>
         <w:i w:val="0"/>
         <w:iCs w:val="0"/>
@@ -1062,31 +3108,21 @@
         <w:smallCaps w:val="0"/>
         <w:strike w:val="0"/>
         <w:dstrike w:val="0"/>
-        <w:noProof w:val="0"/>
         <w:vanish w:val="0"/>
         <w:color w:val="000000"/>
         <w:spacing w:val="0"/>
         <w:kern w:val="0"/>
         <w:position w:val="0"/>
         <w:u w:val="none"/>
-        <w:effect w:val="none"/>
         <w:vertAlign w:val="baseline"/>
-        <w:em w:val="none"/>
-        <w:specVanish w:val="0"/>
         <w14:shadow w14:blurRad="0" w14:dist="0" w14:dir="0" w14:sx="0" w14:sy="0" w14:kx="0" w14:ky="0" w14:algn="none">
           <w14:srgbClr w14:val="000000"/>
         </w14:shadow>
-        <w14:textOutline w14:w="0" w14:cap="rnd" w14:cmpd="sng" w14:algn="ctr">
-          <w14:noFill/>
-          <w14:prstDash w14:val="solid"/>
-          <w14:bevel/>
-        </w14:textOutline>
       </w:rPr>
     </w:lvl>
     <w:lvl w:ilvl="1">
       <w:start w:val="1"/>
       <w:numFmt w:val="decimal"/>
-      <w:pStyle w:val="Heading2"/>
       <w:lvlText w:val="%1.%2."/>
       <w:lvlJc w:val="left"/>
       <w:pPr>
@@ -1182,14 +3218,123 @@
       </w:rPr>
     </w:lvl>
   </w:abstractNum>
-  <w:num w:numId="1" w16cid:durableId="1269266452">
+  <w:abstractNum w:abstractNumId="8" w15:restartNumberingAfterBreak="0">
+    <w:nsid w:val="61CD300A"/>
+    <w:multiLevelType w:val="hybridMultilevel"/>
+    <w:tmpl w:val="D8E8C262"/>
+    <w:lvl w:ilvl="0" w:tplc="A2D2E178">
+      <w:start w:val="1"/>
+      <w:numFmt w:val="decimal"/>
+      <w:pStyle w:val="Heading2"/>
+      <w:suff w:val="space"/>
+      <w:lvlText w:val="2.%1."/>
+      <w:lvlJc w:val="left"/>
+      <w:pPr>
+        <w:ind w:left="1797" w:hanging="360"/>
+      </w:pPr>
+      <w:rPr>
+        <w:rFonts w:hint="default"/>
+      </w:rPr>
+    </w:lvl>
+    <w:lvl w:ilvl="1" w:tplc="04090019" w:tentative="1">
+      <w:start w:val="1"/>
+      <w:numFmt w:val="lowerLetter"/>
+      <w:lvlText w:val="%2."/>
+      <w:lvlJc w:val="left"/>
+      <w:pPr>
+        <w:ind w:left="2517" w:hanging="360"/>
+      </w:pPr>
+    </w:lvl>
+    <w:lvl w:ilvl="2" w:tplc="0409001B" w:tentative="1">
+      <w:start w:val="1"/>
+      <w:numFmt w:val="lowerRoman"/>
+      <w:lvlText w:val="%3."/>
+      <w:lvlJc w:val="right"/>
+      <w:pPr>
+        <w:ind w:left="3237" w:hanging="180"/>
+      </w:pPr>
+    </w:lvl>
+    <w:lvl w:ilvl="3" w:tplc="0409000F" w:tentative="1">
+      <w:start w:val="1"/>
+      <w:numFmt w:val="decimal"/>
+      <w:lvlText w:val="%4."/>
+      <w:lvlJc w:val="left"/>
+      <w:pPr>
+        <w:ind w:left="3957" w:hanging="360"/>
+      </w:pPr>
+    </w:lvl>
+    <w:lvl w:ilvl="4" w:tplc="04090019" w:tentative="1">
+      <w:start w:val="1"/>
+      <w:numFmt w:val="lowerLetter"/>
+      <w:lvlText w:val="%5."/>
+      <w:lvlJc w:val="left"/>
+      <w:pPr>
+        <w:ind w:left="4677" w:hanging="360"/>
+      </w:pPr>
+    </w:lvl>
+    <w:lvl w:ilvl="5" w:tplc="0409001B" w:tentative="1">
+      <w:start w:val="1"/>
+      <w:numFmt w:val="lowerRoman"/>
+      <w:lvlText w:val="%6."/>
+      <w:lvlJc w:val="right"/>
+      <w:pPr>
+        <w:ind w:left="5397" w:hanging="180"/>
+      </w:pPr>
+    </w:lvl>
+    <w:lvl w:ilvl="6" w:tplc="0409000F" w:tentative="1">
+      <w:start w:val="1"/>
+      <w:numFmt w:val="decimal"/>
+      <w:lvlText w:val="%7."/>
+      <w:lvlJc w:val="left"/>
+      <w:pPr>
+        <w:ind w:left="6117" w:hanging="360"/>
+      </w:pPr>
+    </w:lvl>
+    <w:lvl w:ilvl="7" w:tplc="04090019" w:tentative="1">
+      <w:start w:val="1"/>
+      <w:numFmt w:val="lowerLetter"/>
+      <w:lvlText w:val="%8."/>
+      <w:lvlJc w:val="left"/>
+      <w:pPr>
+        <w:ind w:left="6837" w:hanging="360"/>
+      </w:pPr>
+    </w:lvl>
+    <w:lvl w:ilvl="8" w:tplc="0409001B" w:tentative="1">
+      <w:start w:val="1"/>
+      <w:numFmt w:val="lowerRoman"/>
+      <w:lvlText w:val="%9."/>
+      <w:lvlJc w:val="right"/>
+      <w:pPr>
+        <w:ind w:left="7557" w:hanging="180"/>
+      </w:pPr>
+    </w:lvl>
+  </w:abstractNum>
+  <w:num w:numId="1" w16cid:durableId="1521436442">
+    <w:abstractNumId w:val="7"/>
+  </w:num>
+  <w:num w:numId="2" w16cid:durableId="1375809505">
+    <w:abstractNumId w:val="5"/>
+  </w:num>
+  <w:num w:numId="3" w16cid:durableId="528564710">
     <w:abstractNumId w:val="2"/>
   </w:num>
-  <w:num w:numId="2" w16cid:durableId="1367482479">
+  <w:num w:numId="4" w16cid:durableId="1216090260">
     <w:abstractNumId w:val="0"/>
   </w:num>
-  <w:num w:numId="3" w16cid:durableId="1625312429">
+  <w:num w:numId="5" w16cid:durableId="291055170">
+    <w:abstractNumId w:val="8"/>
+  </w:num>
+  <w:num w:numId="6" w16cid:durableId="365066855">
+    <w:abstractNumId w:val="4"/>
+  </w:num>
+  <w:num w:numId="7" w16cid:durableId="1027950411">
     <w:abstractNumId w:val="1"/>
+  </w:num>
+  <w:num w:numId="8" w16cid:durableId="1143698261">
+    <w:abstractNumId w:val="3"/>
+  </w:num>
+  <w:num w:numId="9" w16cid:durableId="1244291615">
+    <w:abstractNumId w:val="6"/>
   </w:num>
 </w:numbering>
 </file>
@@ -1199,25 +3344,17 @@
   <w:docDefaults>
     <w:rPrDefault>
       <w:rPr>
-        <w:rFonts w:asciiTheme="minorHAnsi" w:eastAsiaTheme="minorHAnsi" w:hAnsiTheme="minorHAnsi" w:cstheme="minorBidi"/>
-        <w:kern w:val="2"/>
-        <w:sz w:val="24"/>
-        <w:szCs w:val="24"/>
+        <w:rFonts w:ascii="Times New Roman" w:eastAsia="SimSun" w:hAnsi="Times New Roman" w:cs="Times New Roman"/>
         <w:lang w:val="en-US" w:eastAsia="en-US" w:bidi="ar-SA"/>
-        <w14:ligatures w14:val="standardContextual"/>
       </w:rPr>
     </w:rPrDefault>
-    <w:pPrDefault>
-      <w:pPr>
-        <w:spacing w:after="160" w:line="278" w:lineRule="auto"/>
-      </w:pPr>
-    </w:pPrDefault>
+    <w:pPrDefault/>
   </w:docDefaults>
   <w:latentStyles w:defLockedState="0" w:defUIPriority="99" w:defSemiHidden="0" w:defUnhideWhenUsed="0" w:defQFormat="0" w:count="376">
     <w:lsdException w:name="Normal" w:uiPriority="0" w:qFormat="1"/>
     <w:lsdException w:name="heading 1" w:uiPriority="0" w:qFormat="1"/>
-    <w:lsdException w:name="heading 2" w:semiHidden="1" w:uiPriority="9" w:unhideWhenUsed="1" w:qFormat="1"/>
-    <w:lsdException w:name="heading 3" w:semiHidden="1" w:uiPriority="9" w:unhideWhenUsed="1" w:qFormat="1"/>
+    <w:lsdException w:name="heading 2" w:uiPriority="9" w:unhideWhenUsed="1" w:qFormat="1"/>
+    <w:lsdException w:name="heading 3" w:uiPriority="9" w:unhideWhenUsed="1" w:qFormat="1"/>
     <w:lsdException w:name="heading 4" w:semiHidden="1" w:uiPriority="9" w:unhideWhenUsed="1" w:qFormat="1"/>
     <w:lsdException w:name="heading 5" w:semiHidden="1" w:uiPriority="9" w:unhideWhenUsed="1" w:qFormat="1"/>
     <w:lsdException w:name="heading 6" w:semiHidden="1" w:uiPriority="9" w:unhideWhenUsed="1" w:qFormat="1"/>
@@ -1279,7 +3416,7 @@
     <w:lsdException w:name="Title" w:uiPriority="10" w:qFormat="1"/>
     <w:lsdException w:name="Closing" w:semiHidden="1" w:unhideWhenUsed="1"/>
     <w:lsdException w:name="Signature" w:semiHidden="1" w:unhideWhenUsed="1"/>
-    <w:lsdException w:name="Default Paragraph Font" w:semiHidden="1" w:uiPriority="1" w:unhideWhenUsed="1"/>
+    <w:lsdException w:name="Default Paragraph Font" w:semiHidden="1" w:uiPriority="1" w:unhideWhenUsed="1" w:qFormat="1"/>
     <w:lsdException w:name="Body Text" w:semiHidden="1" w:unhideWhenUsed="1"/>
     <w:lsdException w:name="Body Text Indent" w:semiHidden="1" w:unhideWhenUsed="1"/>
     <w:lsdException w:name="List Continue" w:semiHidden="1" w:unhideWhenUsed="1"/>
@@ -1299,7 +3436,7 @@
     <w:lsdException w:name="Body Text Indent 2" w:semiHidden="1" w:unhideWhenUsed="1"/>
     <w:lsdException w:name="Body Text Indent 3" w:semiHidden="1" w:unhideWhenUsed="1"/>
     <w:lsdException w:name="Block Text" w:semiHidden="1" w:unhideWhenUsed="1"/>
-    <w:lsdException w:name="Hyperlink" w:semiHidden="1" w:unhideWhenUsed="1"/>
+    <w:lsdException w:name="Hyperlink" w:unhideWhenUsed="1" w:qFormat="1"/>
     <w:lsdException w:name="FollowedHyperlink" w:semiHidden="1" w:unhideWhenUsed="1"/>
     <w:lsdException w:name="Strong" w:uiPriority="22" w:qFormat="1"/>
     <w:lsdException w:name="Emphasis" w:uiPriority="20" w:qFormat="1"/>
@@ -1308,7 +3445,7 @@
     <w:lsdException w:name="E-mail Signature" w:semiHidden="1" w:unhideWhenUsed="1"/>
     <w:lsdException w:name="HTML Top of Form" w:semiHidden="1" w:unhideWhenUsed="1"/>
     <w:lsdException w:name="HTML Bottom of Form" w:semiHidden="1" w:unhideWhenUsed="1"/>
-    <w:lsdException w:name="Normal (Web)" w:semiHidden="1" w:unhideWhenUsed="1"/>
+    <w:lsdException w:name="Normal (Web)" w:semiHidden="1" w:unhideWhenUsed="1" w:qFormat="1"/>
     <w:lsdException w:name="HTML Acronym" w:semiHidden="1" w:unhideWhenUsed="1"/>
     <w:lsdException w:name="HTML Address" w:semiHidden="1" w:unhideWhenUsed="1"/>
     <w:lsdException w:name="HTML Cite" w:semiHidden="1" w:unhideWhenUsed="1"/>
@@ -1370,8 +3507,8 @@
     <w:lsdException w:name="Balloon Text" w:semiHidden="1" w:unhideWhenUsed="1"/>
     <w:lsdException w:name="Table Grid" w:uiPriority="39"/>
     <w:lsdException w:name="Table Theme" w:semiHidden="1" w:unhideWhenUsed="1"/>
-    <w:lsdException w:name="Placeholder Text" w:semiHidden="1"/>
-    <w:lsdException w:name="No Spacing" w:uiPriority="1" w:qFormat="1"/>
+    <w:lsdException w:name="Placeholder Text" w:semiHidden="1" w:unhideWhenUsed="1"/>
+    <w:lsdException w:name="No Spacing" w:semiHidden="1" w:unhideWhenUsed="1"/>
     <w:lsdException w:name="Light Shading" w:uiPriority="60"/>
     <w:lsdException w:name="Light List" w:uiPriority="61"/>
     <w:lsdException w:name="Light Grid" w:uiPriority="62"/>
@@ -1392,7 +3529,7 @@
     <w:lsdException w:name="Medium Shading 1 Accent 1" w:uiPriority="63"/>
     <w:lsdException w:name="Medium Shading 2 Accent 1" w:uiPriority="64"/>
     <w:lsdException w:name="Medium List 1 Accent 1" w:uiPriority="65"/>
-    <w:lsdException w:name="Revision" w:semiHidden="1"/>
+    <w:lsdException w:name="Revision" w:semiHidden="1" w:unhideWhenUsed="1"/>
     <w:lsdException w:name="List Paragraph" w:uiPriority="34" w:qFormat="1"/>
     <w:lsdException w:name="Quote" w:uiPriority="29" w:qFormat="1"/>
     <w:lsdException w:name="Intense Quote" w:uiPriority="30" w:qFormat="1"/>
@@ -1594,15 +3731,17 @@
   <w:style w:type="paragraph" w:default="1" w:styleId="Normal">
     <w:name w:val="Normal"/>
     <w:qFormat/>
-    <w:rsid w:val="00096E41"/>
+    <w:rsid w:val="00AB0084"/>
     <w:pPr>
-      <w:spacing w:after="0" w:line="240" w:lineRule="auto"/>
+      <w:spacing w:line="360" w:lineRule="auto"/>
+      <w:ind w:firstLine="720"/>
+      <w:jc w:val="both"/>
     </w:pPr>
     <w:rPr>
-      <w:rFonts w:ascii="VNI-Times" w:eastAsia="Times New Roman" w:hAnsi="VNI-Times" w:cs="Times New Roman"/>
-      <w:kern w:val="0"/>
+      <w:rFonts w:eastAsia="Times New Roman"/>
+      <w:sz w:val="26"/>
+      <w:szCs w:val="24"/>
       <w:lang w:val="vi-VN"/>
-      <w14:ligatures w14:val="none"/>
     </w:rPr>
   </w:style>
   <w:style w:type="paragraph" w:styleId="Heading1">
@@ -1612,23 +3751,20 @@
     <w:link w:val="Heading1Char"/>
     <w:autoRedefine/>
     <w:qFormat/>
-    <w:rsid w:val="003046E7"/>
     <w:pPr>
       <w:keepNext/>
       <w:numPr>
         <w:numId w:val="1"/>
       </w:numPr>
-      <w:spacing w:line="312" w:lineRule="auto"/>
-      <w:ind w:left="0" w:firstLine="0"/>
-      <w:jc w:val="right"/>
       <w:outlineLvl w:val="0"/>
     </w:pPr>
     <w:rPr>
+      <w:rFonts w:ascii="Arial" w:hAnsi="Arial"/>
       <w:b/>
-      <w:caps/>
       <w:color w:val="000000" w:themeColor="text1"/>
-      <w:sz w:val="48"/>
+      <w:sz w:val="28"/>
       <w:szCs w:val="44"/>
+      <w:lang w:val="en-US"/>
     </w:rPr>
   </w:style>
   <w:style w:type="paragraph" w:styleId="Heading2">
@@ -1640,20 +3776,20 @@
     <w:uiPriority w:val="9"/>
     <w:unhideWhenUsed/>
     <w:qFormat/>
-    <w:rsid w:val="00BE787D"/>
+    <w:rsid w:val="00E64AFD"/>
     <w:pPr>
       <w:keepNext/>
       <w:keepLines/>
       <w:numPr>
-        <w:ilvl w:val="1"/>
-        <w:numId w:val="1"/>
+        <w:numId w:val="5"/>
       </w:numPr>
-      <w:spacing w:after="120" w:line="312" w:lineRule="auto"/>
+      <w:ind w:left="0" w:firstLine="720"/>
       <w:outlineLvl w:val="1"/>
     </w:pPr>
     <w:rPr>
-      <w:rFonts w:eastAsiaTheme="majorEastAsia" w:cstheme="majorBidi"/>
+      <w:rFonts w:ascii="Arial" w:eastAsiaTheme="majorEastAsia" w:hAnsi="Arial" w:cstheme="majorBidi"/>
       <w:b/>
+      <w:bCs/>
       <w:sz w:val="28"/>
       <w:szCs w:val="26"/>
     </w:rPr>
@@ -1667,7 +3803,7 @@
     <w:uiPriority w:val="9"/>
     <w:unhideWhenUsed/>
     <w:qFormat/>
-    <w:rsid w:val="00BE787D"/>
+    <w:rsid w:val="0090674E"/>
     <w:pPr>
       <w:keepNext/>
       <w:keepLines/>
@@ -1676,10 +3812,11 @@
         <w:numId w:val="1"/>
       </w:numPr>
       <w:spacing w:after="120" w:line="312" w:lineRule="auto"/>
+      <w:ind w:left="0" w:firstLine="720"/>
       <w:outlineLvl w:val="2"/>
     </w:pPr>
     <w:rPr>
-      <w:rFonts w:eastAsiaTheme="majorEastAsia" w:cstheme="majorBidi"/>
+      <w:rFonts w:ascii="Arial" w:eastAsiaTheme="majorEastAsia" w:hAnsi="Arial" w:cstheme="majorBidi"/>
       <w:b/>
     </w:rPr>
   </w:style>
@@ -1692,7 +3829,6 @@
     <w:semiHidden/>
     <w:unhideWhenUsed/>
     <w:qFormat/>
-    <w:rsid w:val="00D57B10"/>
     <w:pPr>
       <w:keepNext/>
       <w:keepLines/>
@@ -1715,7 +3851,6 @@
     <w:semiHidden/>
     <w:unhideWhenUsed/>
     <w:qFormat/>
-    <w:rsid w:val="00D57B10"/>
     <w:pPr>
       <w:keepNext/>
       <w:keepLines/>
@@ -1736,7 +3871,6 @@
     <w:semiHidden/>
     <w:unhideWhenUsed/>
     <w:qFormat/>
-    <w:rsid w:val="00D57B10"/>
     <w:pPr>
       <w:keepNext/>
       <w:keepLines/>
@@ -1759,7 +3893,6 @@
     <w:semiHidden/>
     <w:unhideWhenUsed/>
     <w:qFormat/>
-    <w:rsid w:val="00D57B10"/>
     <w:pPr>
       <w:keepNext/>
       <w:keepLines/>
@@ -1780,7 +3913,6 @@
     <w:semiHidden/>
     <w:unhideWhenUsed/>
     <w:qFormat/>
-    <w:rsid w:val="00D57B10"/>
     <w:pPr>
       <w:keepNext/>
       <w:keepLines/>
@@ -1790,7 +3922,7 @@
       <w:rFonts w:asciiTheme="minorHAnsi" w:eastAsiaTheme="majorEastAsia" w:hAnsiTheme="minorHAnsi" w:cstheme="majorBidi"/>
       <w:i/>
       <w:iCs/>
-      <w:color w:val="272727" w:themeColor="text1" w:themeTint="D8"/>
+      <w:color w:val="262626" w:themeColor="text1" w:themeTint="D9"/>
     </w:rPr>
   </w:style>
   <w:style w:type="paragraph" w:styleId="Heading9">
@@ -1802,7 +3934,6 @@
     <w:semiHidden/>
     <w:unhideWhenUsed/>
     <w:qFormat/>
-    <w:rsid w:val="00D57B10"/>
     <w:pPr>
       <w:keepNext/>
       <w:keepLines/>
@@ -1810,7 +3941,7 @@
     </w:pPr>
     <w:rPr>
       <w:rFonts w:asciiTheme="minorHAnsi" w:eastAsiaTheme="majorEastAsia" w:hAnsiTheme="minorHAnsi" w:cstheme="majorBidi"/>
-      <w:color w:val="272727" w:themeColor="text1" w:themeTint="D8"/>
+      <w:color w:val="262626" w:themeColor="text1" w:themeTint="D9"/>
     </w:rPr>
   </w:style>
   <w:style w:type="character" w:default="1" w:styleId="DefaultParagraphFont">
@@ -1839,29 +3970,89 @@
     <w:semiHidden/>
     <w:unhideWhenUsed/>
   </w:style>
+  <w:style w:type="character" w:styleId="Hyperlink">
+    <w:name w:val="Hyperlink"/>
+    <w:basedOn w:val="DefaultParagraphFont"/>
+    <w:uiPriority w:val="99"/>
+    <w:unhideWhenUsed/>
+    <w:qFormat/>
+    <w:rPr>
+      <w:color w:val="467886" w:themeColor="hyperlink"/>
+      <w:u w:val="single"/>
+    </w:rPr>
+  </w:style>
+  <w:style w:type="paragraph" w:styleId="NormalWeb">
+    <w:name w:val="Normal (Web)"/>
+    <w:basedOn w:val="Normal"/>
+    <w:uiPriority w:val="99"/>
+    <w:semiHidden/>
+    <w:unhideWhenUsed/>
+    <w:qFormat/>
+  </w:style>
+  <w:style w:type="paragraph" w:styleId="Subtitle">
+    <w:name w:val="Subtitle"/>
+    <w:basedOn w:val="Normal"/>
+    <w:next w:val="Normal"/>
+    <w:link w:val="SubtitleChar"/>
+    <w:uiPriority w:val="11"/>
+    <w:qFormat/>
+    <w:pPr>
+      <w:spacing w:after="160"/>
+    </w:pPr>
+    <w:rPr>
+      <w:rFonts w:asciiTheme="minorHAnsi" w:eastAsiaTheme="majorEastAsia" w:hAnsiTheme="minorHAnsi" w:cstheme="majorBidi"/>
+      <w:color w:val="595959" w:themeColor="text1" w:themeTint="A6"/>
+      <w:spacing w:val="15"/>
+      <w:sz w:val="28"/>
+      <w:szCs w:val="28"/>
+    </w:rPr>
+  </w:style>
+  <w:style w:type="paragraph" w:styleId="Title">
+    <w:name w:val="Title"/>
+    <w:basedOn w:val="Normal"/>
+    <w:next w:val="Normal"/>
+    <w:link w:val="TitleChar"/>
+    <w:uiPriority w:val="10"/>
+    <w:qFormat/>
+    <w:pPr>
+      <w:spacing w:after="80"/>
+      <w:contextualSpacing/>
+    </w:pPr>
+    <w:rPr>
+      <w:rFonts w:asciiTheme="majorHAnsi" w:eastAsiaTheme="majorEastAsia" w:hAnsiTheme="majorHAnsi" w:cstheme="majorBidi"/>
+      <w:spacing w:val="-10"/>
+      <w:kern w:val="28"/>
+      <w:sz w:val="56"/>
+      <w:szCs w:val="56"/>
+    </w:rPr>
+  </w:style>
   <w:style w:type="character" w:customStyle="1" w:styleId="Heading3Char">
     <w:name w:val="Heading 3 Char"/>
     <w:basedOn w:val="DefaultParagraphFont"/>
     <w:link w:val="Heading3"/>
     <w:uiPriority w:val="9"/>
-    <w:rsid w:val="00BE787D"/>
+    <w:qFormat/>
+    <w:rsid w:val="0090674E"/>
     <w:rPr>
-      <w:rFonts w:eastAsiaTheme="majorEastAsia" w:cstheme="majorBidi"/>
+      <w:rFonts w:ascii="Arial" w:eastAsiaTheme="majorEastAsia" w:hAnsi="Arial" w:cstheme="majorBidi"/>
       <w:b/>
+      <w:sz w:val="26"/>
+      <w:szCs w:val="24"/>
+      <w:lang w:val="vi-VN"/>
     </w:rPr>
   </w:style>
   <w:style w:type="character" w:customStyle="1" w:styleId="Heading1Char">
     <w:name w:val="Heading 1 Char"/>
     <w:basedOn w:val="DefaultParagraphFont"/>
     <w:link w:val="Heading1"/>
-    <w:rsid w:val="003046E7"/>
     <w:rPr>
-      <w:rFonts w:ascii="Times New Roman" w:eastAsia="Times New Roman" w:hAnsi="Times New Roman" w:cs="Times New Roman"/>
+      <w:rFonts w:ascii="Arial" w:eastAsia="Times New Roman" w:hAnsi="Arial" w:cs="Times New Roman"/>
       <w:b/>
-      <w:caps/>
       <w:color w:val="000000" w:themeColor="text1"/>
-      <w:sz w:val="48"/>
+      <w:kern w:val="0"/>
+      <w:sz w:val="28"/>
       <w:szCs w:val="44"/>
+      <w14:ligatures w14:val="none"/>
     </w:rPr>
   </w:style>
   <w:style w:type="character" w:customStyle="1" w:styleId="Heading2Char">
@@ -1869,23 +4060,16 @@
     <w:basedOn w:val="DefaultParagraphFont"/>
     <w:link w:val="Heading2"/>
     <w:uiPriority w:val="9"/>
-    <w:rsid w:val="00BE787D"/>
+    <w:qFormat/>
+    <w:rsid w:val="00E64AFD"/>
     <w:rPr>
-      <w:rFonts w:eastAsiaTheme="majorEastAsia" w:cstheme="majorBidi"/>
+      <w:rFonts w:ascii="Arial" w:eastAsiaTheme="majorEastAsia" w:hAnsi="Arial" w:cstheme="majorBidi"/>
       <w:b/>
+      <w:bCs/>
       <w:sz w:val="28"/>
       <w:szCs w:val="26"/>
+      <w:lang w:val="vi-VN"/>
     </w:rPr>
-  </w:style>
-  <w:style w:type="numbering" w:customStyle="1" w:styleId="Style2">
-    <w:name w:val="Style2"/>
-    <w:uiPriority w:val="99"/>
-    <w:rsid w:val="00713C0C"/>
-    <w:pPr>
-      <w:numPr>
-        <w:numId w:val="2"/>
-      </w:numPr>
-    </w:pPr>
   </w:style>
   <w:style w:type="character" w:customStyle="1" w:styleId="Heading4Char">
     <w:name w:val="Heading 4 Char"/>
@@ -1893,7 +4077,6 @@
     <w:link w:val="Heading4"/>
     <w:uiPriority w:val="9"/>
     <w:semiHidden/>
-    <w:rsid w:val="00D57B10"/>
     <w:rPr>
       <w:rFonts w:eastAsiaTheme="majorEastAsia" w:cstheme="majorBidi"/>
       <w:i/>
@@ -1912,7 +4095,6 @@
     <w:link w:val="Heading5"/>
     <w:uiPriority w:val="9"/>
     <w:semiHidden/>
-    <w:rsid w:val="00D57B10"/>
     <w:rPr>
       <w:rFonts w:eastAsiaTheme="majorEastAsia" w:cstheme="majorBidi"/>
       <w:color w:val="0F4761" w:themeColor="accent1" w:themeShade="BF"/>
@@ -1929,7 +4111,7 @@
     <w:link w:val="Heading6"/>
     <w:uiPriority w:val="9"/>
     <w:semiHidden/>
-    <w:rsid w:val="00D57B10"/>
+    <w:qFormat/>
     <w:rPr>
       <w:rFonts w:eastAsiaTheme="majorEastAsia" w:cstheme="majorBidi"/>
       <w:i/>
@@ -1948,7 +4130,6 @@
     <w:link w:val="Heading7"/>
     <w:uiPriority w:val="9"/>
     <w:semiHidden/>
-    <w:rsid w:val="00D57B10"/>
     <w:rPr>
       <w:rFonts w:eastAsiaTheme="majorEastAsia" w:cstheme="majorBidi"/>
       <w:color w:val="595959" w:themeColor="text1" w:themeTint="A6"/>
@@ -1965,12 +4146,12 @@
     <w:link w:val="Heading8"/>
     <w:uiPriority w:val="9"/>
     <w:semiHidden/>
-    <w:rsid w:val="00D57B10"/>
+    <w:qFormat/>
     <w:rPr>
       <w:rFonts w:eastAsiaTheme="majorEastAsia" w:cstheme="majorBidi"/>
       <w:i/>
       <w:iCs/>
-      <w:color w:val="272727" w:themeColor="text1" w:themeTint="D8"/>
+      <w:color w:val="262626" w:themeColor="text1" w:themeTint="D9"/>
       <w:kern w:val="0"/>
       <w:sz w:val="26"/>
       <w:szCs w:val="22"/>
@@ -1984,10 +4165,9 @@
     <w:link w:val="Heading9"/>
     <w:uiPriority w:val="9"/>
     <w:semiHidden/>
-    <w:rsid w:val="00D57B10"/>
     <w:rPr>
       <w:rFonts w:eastAsiaTheme="majorEastAsia" w:cstheme="majorBidi"/>
-      <w:color w:val="272727" w:themeColor="text1" w:themeTint="D8"/>
+      <w:color w:val="262626" w:themeColor="text1" w:themeTint="D9"/>
       <w:kern w:val="0"/>
       <w:sz w:val="26"/>
       <w:szCs w:val="22"/>
@@ -1995,32 +4175,12 @@
       <w14:ligatures w14:val="none"/>
     </w:rPr>
   </w:style>
-  <w:style w:type="paragraph" w:styleId="Title">
-    <w:name w:val="Title"/>
-    <w:basedOn w:val="Normal"/>
-    <w:next w:val="Normal"/>
-    <w:link w:val="TitleChar"/>
-    <w:uiPriority w:val="10"/>
-    <w:qFormat/>
-    <w:rsid w:val="00D57B10"/>
-    <w:pPr>
-      <w:spacing w:after="80"/>
-      <w:contextualSpacing/>
-    </w:pPr>
-    <w:rPr>
-      <w:rFonts w:asciiTheme="majorHAnsi" w:eastAsiaTheme="majorEastAsia" w:hAnsiTheme="majorHAnsi" w:cstheme="majorBidi"/>
-      <w:spacing w:val="-10"/>
-      <w:kern w:val="28"/>
-      <w:sz w:val="56"/>
-      <w:szCs w:val="56"/>
-    </w:rPr>
-  </w:style>
   <w:style w:type="character" w:customStyle="1" w:styleId="TitleChar">
     <w:name w:val="Title Char"/>
     <w:basedOn w:val="DefaultParagraphFont"/>
     <w:link w:val="Title"/>
     <w:uiPriority w:val="10"/>
-    <w:rsid w:val="00D57B10"/>
+    <w:qFormat/>
     <w:rPr>
       <w:rFonts w:asciiTheme="majorHAnsi" w:eastAsiaTheme="majorEastAsia" w:hAnsiTheme="majorHAnsi" w:cstheme="majorBidi"/>
       <w:spacing w:val="-10"/>
@@ -2031,35 +4191,12 @@
       <w14:ligatures w14:val="none"/>
     </w:rPr>
   </w:style>
-  <w:style w:type="paragraph" w:styleId="Subtitle">
-    <w:name w:val="Subtitle"/>
-    <w:basedOn w:val="Normal"/>
-    <w:next w:val="Normal"/>
-    <w:link w:val="SubtitleChar"/>
-    <w:uiPriority w:val="11"/>
-    <w:qFormat/>
-    <w:rsid w:val="00D57B10"/>
-    <w:pPr>
-      <w:numPr>
-        <w:ilvl w:val="1"/>
-      </w:numPr>
-      <w:spacing w:after="160"/>
-      <w:ind w:firstLine="720"/>
-    </w:pPr>
-    <w:rPr>
-      <w:rFonts w:asciiTheme="minorHAnsi" w:eastAsiaTheme="majorEastAsia" w:hAnsiTheme="minorHAnsi" w:cstheme="majorBidi"/>
-      <w:color w:val="595959" w:themeColor="text1" w:themeTint="A6"/>
-      <w:spacing w:val="15"/>
-      <w:sz w:val="28"/>
-      <w:szCs w:val="28"/>
-    </w:rPr>
-  </w:style>
   <w:style w:type="character" w:customStyle="1" w:styleId="SubtitleChar">
     <w:name w:val="Subtitle Char"/>
     <w:basedOn w:val="DefaultParagraphFont"/>
     <w:link w:val="Subtitle"/>
     <w:uiPriority w:val="11"/>
-    <w:rsid w:val="00D57B10"/>
+    <w:qFormat/>
     <w:rPr>
       <w:rFonts w:eastAsiaTheme="majorEastAsia" w:cstheme="majorBidi"/>
       <w:color w:val="595959" w:themeColor="text1" w:themeTint="A6"/>
@@ -2078,7 +4215,6 @@
     <w:link w:val="QuoteChar"/>
     <w:uiPriority w:val="29"/>
     <w:qFormat/>
-    <w:rsid w:val="00D57B10"/>
     <w:pPr>
       <w:spacing w:before="160" w:after="160"/>
       <w:jc w:val="center"/>
@@ -2094,7 +4230,7 @@
     <w:basedOn w:val="DefaultParagraphFont"/>
     <w:link w:val="Quote"/>
     <w:uiPriority w:val="29"/>
-    <w:rsid w:val="00D57B10"/>
+    <w:qFormat/>
     <w:rPr>
       <w:rFonts w:ascii="Times New Roman" w:hAnsi="Times New Roman"/>
       <w:i/>
@@ -2112,18 +4248,16 @@
     <w:basedOn w:val="Normal"/>
     <w:uiPriority w:val="34"/>
     <w:qFormat/>
-    <w:rsid w:val="00D57B10"/>
     <w:pPr>
       <w:ind w:left="720"/>
       <w:contextualSpacing/>
     </w:pPr>
   </w:style>
-  <w:style w:type="character" w:styleId="IntenseEmphasis">
-    <w:name w:val="Intense Emphasis"/>
+  <w:style w:type="character" w:customStyle="1" w:styleId="IntenseEmphasis1">
+    <w:name w:val="Intense Emphasis1"/>
     <w:basedOn w:val="DefaultParagraphFont"/>
     <w:uiPriority w:val="21"/>
     <w:qFormat/>
-    <w:rsid w:val="00D57B10"/>
     <w:rPr>
       <w:i/>
       <w:iCs/>
@@ -2137,7 +4271,6 @@
     <w:link w:val="IntenseQuoteChar"/>
     <w:uiPriority w:val="30"/>
     <w:qFormat/>
-    <w:rsid w:val="00D57B10"/>
     <w:pPr>
       <w:pBdr>
         <w:top w:val="single" w:sz="4" w:space="10" w:color="0F4761" w:themeColor="accent1" w:themeShade="BF"/>
@@ -2158,7 +4291,7 @@
     <w:basedOn w:val="DefaultParagraphFont"/>
     <w:link w:val="IntenseQuote"/>
     <w:uiPriority w:val="30"/>
-    <w:rsid w:val="00D57B10"/>
+    <w:qFormat/>
     <w:rPr>
       <w:rFonts w:ascii="Times New Roman" w:hAnsi="Times New Roman"/>
       <w:i/>
@@ -2171,18 +4304,29 @@
       <w14:ligatures w14:val="none"/>
     </w:rPr>
   </w:style>
-  <w:style w:type="character" w:styleId="IntenseReference">
-    <w:name w:val="Intense Reference"/>
+  <w:style w:type="character" w:customStyle="1" w:styleId="IntenseReference1">
+    <w:name w:val="Intense Reference1"/>
     <w:basedOn w:val="DefaultParagraphFont"/>
     <w:uiPriority w:val="32"/>
     <w:qFormat/>
-    <w:rsid w:val="00D57B10"/>
     <w:rPr>
       <w:b/>
       <w:bCs/>
       <w:smallCaps/>
       <w:color w:val="0F4761" w:themeColor="accent1" w:themeShade="BF"/>
       <w:spacing w:val="5"/>
+    </w:rPr>
+  </w:style>
+  <w:style w:type="character" w:customStyle="1" w:styleId="UnresolvedMention1">
+    <w:name w:val="Unresolved Mention1"/>
+    <w:basedOn w:val="DefaultParagraphFont"/>
+    <w:uiPriority w:val="99"/>
+    <w:semiHidden/>
+    <w:unhideWhenUsed/>
+    <w:qFormat/>
+    <w:rPr>
+      <w:color w:val="605E5C"/>
+      <w:shd w:val="clear" w:color="auto" w:fill="E1DFDD"/>
     </w:rPr>
   </w:style>
 </w:styles>
@@ -2231,7 +4375,7 @@
     </a:clrScheme>
     <a:fontScheme name="Office">
       <a:majorFont>
-        <a:latin typeface="Aptos Display" panose="02110004020202020204"/>
+        <a:latin typeface="Aptos Display"/>
         <a:ea typeface=""/>
         <a:cs typeface=""/>
         <a:font script="Jpan" typeface="游ゴシック Light"/>
@@ -2264,26 +4408,9 @@
         <a:font script="Viet" typeface="Times New Roman"/>
         <a:font script="Uigh" typeface="Microsoft Uighur"/>
         <a:font script="Geor" typeface="Sylfaen"/>
-        <a:font script="Armn" typeface="Arial"/>
-        <a:font script="Bugi" typeface="Leelawadee UI"/>
-        <a:font script="Bopo" typeface="Microsoft JhengHei"/>
-        <a:font script="Java" typeface="Javanese Text"/>
-        <a:font script="Lisu" typeface="Segoe UI"/>
-        <a:font script="Mymr" typeface="Myanmar Text"/>
-        <a:font script="Nkoo" typeface="Ebrima"/>
-        <a:font script="Olck" typeface="Nirmala UI"/>
-        <a:font script="Osma" typeface="Ebrima"/>
-        <a:font script="Phag" typeface="Phagspa"/>
-        <a:font script="Syrn" typeface="Estrangelo Edessa"/>
-        <a:font script="Syrj" typeface="Estrangelo Edessa"/>
-        <a:font script="Syre" typeface="Estrangelo Edessa"/>
-        <a:font script="Sora" typeface="Nirmala UI"/>
-        <a:font script="Tale" typeface="Microsoft Tai Le"/>
-        <a:font script="Talu" typeface="Microsoft New Tai Lue"/>
-        <a:font script="Tfng" typeface="Ebrima"/>
       </a:majorFont>
       <a:minorFont>
-        <a:latin typeface="Aptos" panose="02110004020202020204"/>
+        <a:latin typeface="Aptos"/>
         <a:ea typeface=""/>
         <a:cs typeface=""/>
         <a:font script="Jpan" typeface="游明朝"/>
@@ -2316,23 +4443,6 @@
         <a:font script="Viet" typeface="Arial"/>
         <a:font script="Uigh" typeface="Microsoft Uighur"/>
         <a:font script="Geor" typeface="Sylfaen"/>
-        <a:font script="Armn" typeface="Arial"/>
-        <a:font script="Bugi" typeface="Leelawadee UI"/>
-        <a:font script="Bopo" typeface="Microsoft JhengHei"/>
-        <a:font script="Java" typeface="Javanese Text"/>
-        <a:font script="Lisu" typeface="Segoe UI"/>
-        <a:font script="Mymr" typeface="Myanmar Text"/>
-        <a:font script="Nkoo" typeface="Ebrima"/>
-        <a:font script="Olck" typeface="Nirmala UI"/>
-        <a:font script="Osma" typeface="Ebrima"/>
-        <a:font script="Phag" typeface="Phagspa"/>
-        <a:font script="Syrn" typeface="Estrangelo Edessa"/>
-        <a:font script="Syrj" typeface="Estrangelo Edessa"/>
-        <a:font script="Syre" typeface="Estrangelo Edessa"/>
-        <a:font script="Sora" typeface="Nirmala UI"/>
-        <a:font script="Tale" typeface="Microsoft Tai Le"/>
-        <a:font script="Talu" typeface="Microsoft New Tai Lue"/>
-        <a:font script="Tfng" typeface="Ebrima"/>
       </a:minorFont>
     </a:fontScheme>
     <a:fmtScheme name="Office">
@@ -2495,10 +4605,17 @@
     </a:lnDef>
   </a:objectDefaults>
   <a:extraClrSchemeLst/>
-  <a:extLst>
-    <a:ext uri="{05A4C25C-085E-4340-85A3-A5531E510DB2}">
-      <thm15:themeFamily xmlns:thm15="http://schemas.microsoft.com/office/thememl/2012/main" name="Office Theme" id="{2E142A2C-CD16-42D6-873A-C26D2A0506FA}" vid="{1BDDFF52-6CD6-40A5-AB3C-68EB2F1E4D0A}"/>
-    </a:ext>
-  </a:extLst>
 </a:theme>
+</file>
+
+<file path=customXml/item1.xml><?xml version="1.0" encoding="utf-8"?>
+<b:Sources xmlns:b="http://schemas.openxmlformats.org/officeDocument/2006/bibliography" xmlns="http://schemas.openxmlformats.org/officeDocument/2006/bibliography" SelectedStyle="\APASixthEditionOfficeOnline.xsl" StyleName="APA" Version="6"/>
+</file>
+
+<file path=customXml/itemProps1.xml><?xml version="1.0" encoding="utf-8"?>
+<ds:datastoreItem xmlns:ds="http://schemas.openxmlformats.org/officeDocument/2006/customXml" ds:itemID="{71315B08-4504-440E-A5F3-BF7AF2790136}">
+  <ds:schemaRefs>
+    <ds:schemaRef ds:uri="http://schemas.openxmlformats.org/officeDocument/2006/bibliography"/>
+  </ds:schemaRefs>
+</ds:datastoreItem>
 </file>
</xml_diff>

<commit_message>
Chỉnh lại margin page cho đúng chuẩn
</commit_message>
<xml_diff>
--- a/Kỹ năng giao tiếp.docx
+++ b/Kỹ năng giao tiếp.docx
@@ -778,6 +778,11 @@
     </w:p>
     <w:sdt>
       <w:sdtPr>
+        <w:rPr>
+          <w:rFonts w:eastAsiaTheme="majorEastAsia"/>
+          <w:noProof/>
+          <w:lang w:val="en-US"/>
+        </w:rPr>
         <w:id w:val="206304882"/>
         <w:docPartObj>
           <w:docPartGallery w:val="Table of Contents"/>
@@ -786,11 +791,8 @@
       </w:sdtPr>
       <w:sdtEndPr>
         <w:rPr>
-          <w:rFonts w:eastAsiaTheme="majorEastAsia"/>
           <w:b/>
           <w:bCs/>
-          <w:noProof/>
-          <w:lang w:val="en-US"/>
         </w:rPr>
       </w:sdtEndPr>
       <w:sdtContent>
@@ -2763,7 +2765,7 @@
         <w:sectPr>
           <w:footerReference w:type="default" r:id="rId9"/>
           <w:pgSz w:w="11907" w:h="16840"/>
-          <w:pgMar w:top="1134" w:right="1134" w:bottom="1134" w:left="1871" w:header="709" w:footer="709" w:gutter="0"/>
+          <w:pgMar w:top="1134" w:right="1134" w:bottom="1134" w:left="1701" w:header="709" w:footer="709" w:gutter="0"/>
           <w:cols w:space="720"/>
         </w:sectPr>
       </w:pPr>

</xml_diff>